<commit_message>
Edits to styles in word reference doc.
</commit_message>
<xml_diff>
--- a/paper/paper_ref.docx
+++ b/paper/paper_ref.docx
@@ -15,16 +15,16 @@
         <w:pStyle w:val="Abstract"/>
       </w:pPr>
       <w:r>
-        <w:t xml:space="preserve">Seed dispersal is a fundamental process in plant ecology and due to its high importance in the ecosystem, various modelling approaches have been developed to </w:t>
-      </w:r>
-      <w:r>
-        <w:t>understand seed movement and dispersal mechanisms. In particular, long-distance seed dispersal (LDD) plays a significant role in determining a population’s genetic diversity and range expansion. Animal-mediated seed dispersal is a key component of LDD even</w:t>
-      </w:r>
-      <w:r>
-        <w:t>ts, as frugivores can travel long distances and transport seeds beyond the capacity of wind or other abiotic processes. In this study we seek to understand the implications of individual variation in animal movement and how these can impact estimates of lo</w:t>
-      </w:r>
-      <w:r>
-        <w:t xml:space="preserve">ng distance dispersal. We apply these methods to empirical data sets that contain locations for an aracari, </w:t>
+        <w:t xml:space="preserve">I don’t like this abstract. Revisit at the end…Seed dispersal is a fundamental process in plant ecology and due to its high importance in the ecosystem, various </w:t>
+      </w:r>
+      <w:r>
+        <w:t>modelling approaches have been developed to understand seed movement and dispersal mechanisms. In particular, long-distance seed dispersal (LDD) plays a significant role in determining a population’s genetic diversity and range expansion. Animal-mediated s</w:t>
+      </w:r>
+      <w:r>
+        <w:t>eed dispersal is a key component of LDD events, as frugivores can travel long distances and transport seeds with them. In this study we seek to understand the implications of individual variation in animal movement and how these can impact estimates of lon</w:t>
+      </w:r>
+      <w:r>
+        <w:t xml:space="preserve">g distance seed dispersal. We apply these methods to empirical data sets that contain locations for an araçari, </w:t>
       </w:r>
       <w:r>
         <w:rPr>
@@ -42,10 +42,10 @@
         <w:t>Virola flexuosa</w:t>
       </w:r>
       <w:r>
-        <w:t>. We combine animal movement data and gut reten</w:t>
-      </w:r>
-      <w:r>
-        <w:t xml:space="preserve">tion time to simulate </w:t>
+        <w:t>. We combine animal movement data and gut r</w:t>
+      </w:r>
+      <w:r>
+        <w:t xml:space="preserve">etention time to simulate </w:t>
       </w:r>
       <w:r>
         <w:rPr>
@@ -54,7 +54,7 @@
         <w:t>Virola</w:t>
       </w:r>
       <w:r>
-        <w:t xml:space="preserve"> seed dispersal. This approach showed that there is significant variation in individual aracari movement patterns which directly influence the estimated number of long-distance dispersa events for </w:t>
+        <w:t xml:space="preserve"> seed dispersal. This approach showed that there is significant variation in individual araçari movement patterns which directly influence the estimated number of long-distance dispersal events for </w:t>
       </w:r>
       <w:r>
         <w:rPr>
@@ -63,10 +63,10 @@
         <w:t>Virola</w:t>
       </w:r>
       <w:r>
-        <w:t xml:space="preserve"> seeds. We found that mod</w:t>
-      </w:r>
-      <w:r>
-        <w:t>els that ignore this underlying variation in individual animal movement, underestimate the percentage of long-distance seed dispersal events and maximum seed dispersal distances.</w:t>
+        <w:t xml:space="preserve"> seeds. We found tha</w:t>
+      </w:r>
+      <w:r>
+        <w:t>t models that ignore this underlying variation in individual animal movement, underestimate the percentage of long-distance seed dispersal events and maximum seed dispersal distances.</w:t>
       </w:r>
     </w:p>
     <w:p>
@@ -86,497 +86,410 @@
       <w:bookmarkEnd w:id="0"/>
     </w:p>
     <w:p>
+      <w:r>
+        <w:t xml:space="preserve">A main goal of ecologists and evolutionary biologists is </w:t>
+      </w:r>
+      <w:r>
+        <w:t>to document and predict the structure and dynamics of ecological systems. Although most of our current understanding of ecological systems is based on the average patterns observed in nature, understanding variability and its consequences in ecological pro</w:t>
+      </w:r>
+      <w:r>
+        <w:t>cesses has recently raised the interests of researchers (Benedetti-Cecchi 2003; Inouye 2005). Variation is now considered a property of ecological systems that might contain as much ecological information as do averages and regularities in nature (Benedett</w:t>
+      </w:r>
+      <w:r>
+        <w:t xml:space="preserve">i-Cecchi 2003; Violle et al. 2012). Individual variation, i.e. the possibility for individuals within a population to present different ecological strategies or traits (Violle et al. 2012), has been widely discussed in ecology and evolutionary biology. In </w:t>
+      </w:r>
+      <w:r>
+        <w:t>evolutionary biology the acknowledgement that individuals with different traits might vary in their fitness and survival under natural selection pressures dates back to Darwin’s seminal ideas (Darwin and others 1859). Today, it is widely recognized that in</w:t>
+      </w:r>
+      <w:r>
+        <w:t>dividual variation plays a key role in the evolution of species and clades, and the relevance of individual variation in the performance of populations and species facing current threats (e.g. climate change, fragmentation and habitat loss) is a growing fi</w:t>
+      </w:r>
+      <w:r>
+        <w:t>eld of research (Forsman and Wennersten 2016). In ecology, individual variation is often mentioned as a mechanism for populations to reduce competition pressure (Bolnick et al. 2010; Araújo, Bolnick, and Layman 2011). Based on the niche complementarity pri</w:t>
+      </w:r>
+      <w:r>
+        <w:t>nciple, phenotypically different individuals will compete less strongly than more similar individuals (Bolnick et al. 2011), thus individual variation would act as a release from intra- and interspecific competition at a local scale. Despite the well recog</w:t>
+      </w:r>
+      <w:r>
+        <w:t>nized importance of individual variation in ecological and evolutionary processes, ecological theory has emphasized interspecific variation (Violle et al. 2012). Not surprisingly, the role of individual variability on the outcome of species interactions ha</w:t>
+      </w:r>
+      <w:r>
+        <w:t xml:space="preserve">s also been poorly studied; most models of species interactions assume that all conspecific individuals are equivalent and interchangeable (Bolnick et al. 2011). Individuals, however, differ in several aspects that will affect </w:t>
+      </w:r>
+      <w:r>
+        <w:lastRenderedPageBreak/>
+        <w:t>their interactions with other</w:t>
+      </w:r>
+      <w:r>
+        <w:t xml:space="preserve"> species. This variability makes individuals non-interchangeable from the perspective of interacting patterns (Bolnick et al. 2003; González-Varo and Traveset 2016). The consequences of individual variability in interspecies interactions can even have casc</w:t>
+      </w:r>
+      <w:r>
+        <w:t>ading effects, going beyond from the species-species level to the community and ecosystem level (Post et al. 2008; Wolf and Weissing 2012).</w:t>
+      </w:r>
+    </w:p>
+    <w:p>
+      <w:r>
+        <w:t>Seed dispersal mutualisms may be a particularly attractive system to study the impacts of incorporating individual v</w:t>
+      </w:r>
+      <w:r>
+        <w:t>ariation to understanding the importance of such variation to dispersal outcomes. Seed dispersal is one of the most critical stages in plant life history – it results in a spatial pattern of seed deposition which acts as a template that will define the dis</w:t>
+      </w:r>
+      <w:r>
+        <w:t>tribution of plants and, consequently, community structure (Howe and Smallwood 1982; Nathan and Muller-Landau 2000; Russo, Portnoy, and Augspurger 2006). In seed dispersal mutualisms, animals provide the dispersal services while rewarding from fruit resour</w:t>
+      </w:r>
+      <w:r>
+        <w:t>ces they consume. Plants produce fleshy fruits to attract and reward mutualist animals and rely on the behavior of the disperser to transport their propagules (Nathan and Muller-Landau 2000). The spatial patterns of seed deposited by disperser vectors will</w:t>
+      </w:r>
+      <w:r>
+        <w:t xml:space="preserve"> determine the probability of seed survival and recruitment, acting upon post-dispersal processes such as density-dependent survival and colonization (Howe and Miriti 2004). Therefore, at a local scale, seed dispersers will determine whether plant species </w:t>
+      </w:r>
+      <w:r>
+        <w:t>escape from density-dependence processes (Comita et al. 2014), whereas at a larger scale, they can determine how quickly plants can cope with habitat and climate shifts (Ibáñez et al. 2006; Russo, Portnoy, and Augspurger 2006).</w:t>
+      </w:r>
+    </w:p>
+    <w:p>
+      <w:r>
+        <w:t xml:space="preserve">From the plant perspective, </w:t>
+      </w:r>
+      <w:r>
+        <w:t>not all seed dispersers species provide with the same seed dispersal service, and often relatively few disperser species can have disproportionate effects on seed dispersal (Schupp 1993; Jordano et al. 2007; Schupp, Jordano, and Gómez 2010; Loayza and Rios</w:t>
+      </w:r>
+      <w:r>
+        <w:t xml:space="preserve"> 2014). Frugivores might differ on their selection of plants/fruits for consumption, in their treatment of seed while ingesting and manipulating the fruits, in their processing of seeds if </w:t>
+      </w:r>
+      <w:r>
+        <w:lastRenderedPageBreak/>
+        <w:t>ingested and in the distance where they will discard the seeds (Sch</w:t>
+      </w:r>
+      <w:r>
+        <w:t>upp 1993; Schupp, Jordano, and Gómez 2010; Côrtes and Uriarte 2013). Each one of these stages of the seed dispersal process will have strong consequences on the spatial seed shadow provided by each seed dispersal vector (Jordano et al. 2007; Carlo and Tewk</w:t>
+      </w:r>
+      <w:r>
+        <w:t>sbury 2014). Besides inter-specific differences among dispersal vectors, there is a recent recognition of the potential role of differences among individuals in the resulting seed dispersal they provide (Bolnick et al. 2003; González-Varo and Traveset 2016</w:t>
+      </w:r>
+      <w:r>
+        <w:t xml:space="preserve">). Including individual variation in traits (morphological, </w:t>
+      </w:r>
+      <w:proofErr w:type="gramStart"/>
+      <w:r>
+        <w:t>behavioral</w:t>
+      </w:r>
+      <w:proofErr w:type="gramEnd"/>
+      <w:r>
+        <w:t xml:space="preserve"> and physiological) in seed dispersal studies, can provide new insights into the relative role of different dispersal vectors on seed deposition and ultimately, vegetation structure (Gon</w:t>
+      </w:r>
+      <w:r>
+        <w:t xml:space="preserve">zález-Varo and Traveset 2016). In a recent review, Zwolak (Zwolak 2018) summarized the types of intraspecific variation in seed-dispersing animals that might affect the resulting seed dispersal service individuals provide, highlighting differences in sex, </w:t>
+      </w:r>
+      <w:proofErr w:type="gramStart"/>
+      <w:r>
+        <w:t>size</w:t>
+      </w:r>
+      <w:proofErr w:type="gramEnd"/>
+      <w:r>
+        <w:t xml:space="preserve"> or age (ontogenetic shifts), individual specialization and behavioral syndromes as the most important variation types. Incorporating these intrinsic traits into seed dispersal models may lead to more mechanistic understanding of seed dispersal, allow </w:t>
+      </w:r>
+      <w:r>
+        <w:t>to build more accurate predictive frameworks of dispersal outcomes (Russo, Portnoy, and Augspurger 2006) and to identify links between characteristics of dispersal agents and the seed dispersal they provide (Zwolak 2018).</w:t>
+      </w:r>
+    </w:p>
+    <w:p>
+      <w:r>
+        <w:t>In this paper, we focus on the imp</w:t>
+      </w:r>
+      <w:r>
+        <w:t xml:space="preserve">lications of intraspecific variation in animal movement for seed dispersal distances and seed aggregation across the landscape. To understand the consequences of this variation in movement, we developed a </w:t>
+      </w:r>
+      <w:proofErr w:type="gramStart"/>
+      <w:r>
+        <w:t>spatially-explicit</w:t>
+      </w:r>
+      <w:proofErr w:type="gramEnd"/>
+      <w:r>
+        <w:t xml:space="preserve"> individual-based model of the ma</w:t>
+      </w:r>
+      <w:r>
+        <w:t xml:space="preserve">ny-banded aracari, </w:t>
+      </w:r>
+      <w:r>
+        <w:rPr>
+          <w:i/>
+        </w:rPr>
+        <w:t>Pteroglossus pluricinctus</w:t>
+      </w:r>
+      <w:r>
+        <w:t xml:space="preserve">, one of the primary frugivores of the Amazonian canopy tree </w:t>
+      </w:r>
+      <w:r>
+        <w:rPr>
+          <w:i/>
+        </w:rPr>
+        <w:t>Virola flexuosa</w:t>
+      </w:r>
+      <w:r>
+        <w:t xml:space="preserve">. Also, previous studies focused on this system have shown that </w:t>
+      </w:r>
+      <w:r>
+        <w:rPr>
+          <w:i/>
+        </w:rPr>
+        <w:t>P. pluricintus</w:t>
+      </w:r>
+      <w:r>
+        <w:t xml:space="preserve"> is able to disperse seeds across long distances (Holbrook</w:t>
+      </w:r>
+      <w:r>
+        <w:t xml:space="preserve"> and Loiselle 2007, 2009; Holbrook 2011), an important for plant population. Long distance dispersal (LDD) events are crucial to reaching suitable sites to germinate and establish and to colonize new habitats (Nathan 2006). Furthermore, </w:t>
+      </w:r>
+      <w:r>
+        <w:lastRenderedPageBreak/>
+        <w:t xml:space="preserve">rare events (often </w:t>
+      </w:r>
+      <w:r>
+        <w:t>overlooked) are critical for dispersal and might have a large effect on resulting plant demography (Loayza and Rios 2014). Our first objective in this work was to study the differences of simulated seed shadows between models with and without underlying va</w:t>
+      </w:r>
+      <w:r>
+        <w:t>riability in animal movement. The second objective focused on quantifying the differences of LDD events reflected between seed shadows. Lastly, our third objective focused on the spatial spread between seeds, and how individual variation in animal movement</w:t>
+      </w:r>
+      <w:r>
+        <w:t xml:space="preserve"> affects seed aggregation. Identifying the implications of individual variation in animal movement over seed dispersal estimates can help us improve future models and understand the effects of frugivore traits on plant population dynamics.</w:t>
+      </w:r>
+    </w:p>
+    <w:p>
+      <w:pPr>
+        <w:pStyle w:val="Heading1"/>
+      </w:pPr>
+      <w:bookmarkStart w:id="1" w:name="methods"/>
+      <w:r>
+        <w:t>Methods</w:t>
+      </w:r>
+      <w:bookmarkEnd w:id="1"/>
+    </w:p>
+    <w:p>
+      <w:pPr>
+        <w:pStyle w:val="Heading2"/>
+      </w:pPr>
+      <w:bookmarkStart w:id="2" w:name="seed-dispersal-simulation"/>
+      <w:r>
+        <w:t>Seed dis</w:t>
+      </w:r>
+      <w:r>
+        <w:t>persal simulation</w:t>
+      </w:r>
+      <w:bookmarkEnd w:id="2"/>
+    </w:p>
+    <w:p>
+      <w:r>
+        <w:t>In order to analyze the effect of differences in animal movement over final dispersal distances of foraged seeds we developed a spatially-explicit individual-based model in a homogeneous landscape that incorporated animal movement and see</w:t>
+      </w:r>
+      <w:r>
+        <w:t>d gut retention time (GRT). Our landscape consisted of a single source tree at the origin, our simulation time steps were based on one minute intervals, and each simulation started at the source tree (0,0), where each individual bird was given five seeds a</w:t>
+      </w:r>
+      <w:r>
+        <w:t xml:space="preserve">nd was allowed to move freely in the landscape until the simulation ended once all seeds were dropped, Figure1. Each seed’s gut retention time was determined at the start of each simulation run, being randomly sampled from a Gamma distribution (shape = 4, </w:t>
+      </w:r>
+      <w:r>
+        <w:t>scale = 5, shift = 8) (Morales and Carlo 2006) so that the average gut retention time was 28 minutes(Holbrook and Loiselle 2009, 2007). For each simulation run, the total simulation time was determined by the largest gut retention time sampled for the five</w:t>
+      </w:r>
+      <w:r>
+        <w:t xml:space="preserve"> seeds, therefore, once the last seed was dropped, the simulation ended. We calculated the Euclidean distance from the source tree to each of the dropped seeds to determine their seed dispersal distance. We simulated animal movement using a memoryless proc</w:t>
+      </w:r>
+      <w:r>
+        <w:t xml:space="preserve">ess, a random walk with a uniformly distributed angular direction and a random </w:t>
+      </w:r>
+      <w:r>
+        <w:lastRenderedPageBreak/>
+        <w:t>step size chosen from a probability distribution. The probability distribution chosen to simulate step size varied according to the different models we propose in Table1.</w:t>
+      </w:r>
+    </w:p>
+    <w:p>
+      <w:r>
+        <w:t>Captio</w:t>
+      </w:r>
+      <w:r>
+        <w:t>n for figure 1. Simulation example. The simulation proceeded as follows: an individual bird starts the simulation at time zero and location zero zero. That bird is given five different seeds, with gut retention time (GRT_I), where GRT is gamma distributed.</w:t>
+      </w:r>
+      <w:r>
+        <w:t xml:space="preserve"> The animal is allowed to move freely across the landscape where at each time point T_i, a movement angle is sampled ~</w:t>
+      </w:r>
+      <w:proofErr w:type="gramStart"/>
+      <w:r>
+        <w:t>uniform(</w:t>
+      </w:r>
+      <w:proofErr w:type="gramEnd"/>
+      <w:r>
+        <w:t>360) (think of greek letter) and a step size is randomly selected d_i, where D ~ f(x), where f(x) is the probability density funct</w:t>
+      </w:r>
+      <w:r>
+        <w:t xml:space="preserve">ion of one of the models we’ve selected. The movement process is repeated and at T_i == GRT_i </w:t>
+      </w:r>
+      <w:proofErr w:type="gramStart"/>
+      <w:r>
+        <w:t>a</w:t>
+      </w:r>
+      <w:proofErr w:type="gramEnd"/>
+      <w:r>
+        <w:t xml:space="preserve"> seed is dropped at the bird’s location (x_i, y_i) and therefore that seed’s final locations is (x_i, y_i). The simualation ends at T_i = </w:t>
+      </w:r>
+      <w:proofErr w:type="gramStart"/>
+      <w:r>
+        <w:t>max(</w:t>
+      </w:r>
+      <w:proofErr w:type="gramEnd"/>
+      <w:r>
+        <w:t xml:space="preserve">GRT_1:5), and seed </w:t>
+      </w:r>
+      <w:r>
+        <w:t>dispersal distances are calculated from the origin (0,0) to each seed’s location (x_i, y_i).</w:t>
+      </w:r>
+    </w:p>
+    <w:p>
+      <w:pPr>
+        <w:pStyle w:val="Heading1"/>
+      </w:pPr>
+      <w:bookmarkStart w:id="3" w:name="X9b3b236b482baf287aa353f077e719783f1c087"/>
+      <w:r>
+        <w:t>Simulations at different organizational levels</w:t>
+      </w:r>
+      <w:bookmarkEnd w:id="3"/>
+    </w:p>
+    <w:p>
+      <w:r>
+        <w:t>Our main hypothesis is about the incorporation of variation in animal movement at different organizational levels, m</w:t>
+      </w:r>
+      <w:r>
+        <w:t>eaning how are the differences in individual animal movement affecting population level estimates of seed dispersal. How does the underlying variation in individual animal movement impact our estimates of long distance seed dispersal. We explored the effec</w:t>
+      </w:r>
+      <w:r>
+        <w:t>ts of individual differences in movement by modifying our base simulation, described above, in which the probability density function used to sample step sizes was different between population, individual, or family level simulations. What we consider as p</w:t>
+      </w:r>
+      <w:r>
+        <w:t xml:space="preserve">opulation level simulations are those where all birds share the same probability density to sample step sizes from, while for individual and family level simulations we use the same overall pdf, but allow for variation in the parameters specified for such </w:t>
+      </w:r>
+      <w:r>
+        <w:t xml:space="preserve">function, where each set of parameters corresponds to a specific individual or family group. We also performed simulations in which we allowed for variation not only of parameters, but also of the overall structure of the pdf for sampling step sizes, this </w:t>
+      </w:r>
+      <w:r>
+        <w:t xml:space="preserve">means that each </w:t>
+      </w:r>
+      <w:r>
+        <w:lastRenderedPageBreak/>
+        <w:t>individual or family group was allowed to have it’s own pdf and its own set of parameters (Box 1 or table 1 with description of models, either the movement or simulation). We used four different probability density functions for sampling th</w:t>
+      </w:r>
+      <w:r>
+        <w:t>e animal movement step size, these included an exponential distribution (Jones et al. 2017), gamma distribution [citation], Weibull distribution[citation], and lognormal distribution (Levey, Tewksbury, and Bolker 2008). These four distributions are leptoku</w:t>
+      </w:r>
+      <w:r>
+        <w:t xml:space="preserve">rtic, and they vary in the fatness of their tails, thus allowing for different levels of variation in step size. </w:t>
+      </w:r>
+      <w:r>
+        <w:rPr>
+          <w:b/>
+        </w:rPr>
+        <w:t>should add number of runs? or mention that that is in appendix B</w:t>
+      </w:r>
+    </w:p>
+    <w:p>
+      <w:pPr>
+        <w:pStyle w:val="Heading1"/>
+      </w:pPr>
+      <w:bookmarkStart w:id="4" w:name="parameterization"/>
+      <w:r>
+        <w:t>Parameterization</w:t>
+      </w:r>
+      <w:bookmarkEnd w:id="4"/>
+    </w:p>
+    <w:p>
+      <w:r>
+        <w:t>We focused our study on the many-banded araçari (</w:t>
+      </w:r>
+      <w:r>
+        <w:rPr>
+          <w:i/>
+        </w:rPr>
+        <w:t xml:space="preserve">Pterglossus </w:t>
+      </w:r>
+      <w:r>
+        <w:rPr>
+          <w:i/>
+        </w:rPr>
+        <w:t>pluricinctus</w:t>
+      </w:r>
+      <w:r>
+        <w:t xml:space="preserve">), a small toucan, and its role as a frugivore of the </w:t>
+      </w:r>
+      <w:r>
+        <w:rPr>
+          <w:i/>
+        </w:rPr>
+        <w:t>Virola flexuosa</w:t>
+      </w:r>
+      <w:r>
+        <w:t xml:space="preserve"> tree. A subset of animal movement data collected in a previous study (Holbrook 2011) was selected and used towards our models and simulations. In this previous study, araçari</w:t>
+      </w:r>
+      <w:r>
+        <w:t xml:space="preserve"> home ranges, average movement distances, patterns and movement rates were estimated for tracked birds over a period of four years, from 2001 to 2005, in the Ecuadorian Amazon rainforest. Further details on field methods can be found in Holbrook (2011). Al</w:t>
+      </w:r>
+      <w:r>
+        <w:t>though this previous study included two larger Ramphastids as well, we used data only from the many-banded araçari, because a higher number of recorded locations were available. In addition to this, the home range of this species was found to be the larges</w:t>
+      </w:r>
+      <w:r>
+        <w:t>t for all the species studied, and therefore it was better suited to study long-distance seed dispersal events.</w:t>
+      </w:r>
+    </w:p>
+    <w:p>
+      <w:pPr>
+        <w:pStyle w:val="Heading3"/>
+      </w:pPr>
+      <w:bookmarkStart w:id="5" w:name="X7d498f0a698ef9ad3af6a381df5cae7e067d734"/>
+      <w:r>
+        <w:t>Animal movement probability distributions</w:t>
+      </w:r>
+      <w:bookmarkEnd w:id="5"/>
+    </w:p>
+    <w:p>
+      <w:r>
+        <w:t>What data am I using for this parameterization? It is radiotracking data, and the information on conti</w:t>
+      </w:r>
+      <w:r>
+        <w:t>nuous trajectories for each tracked bird, to scale those distances into number of meters moved per minute for each tracking segment. I consider a tracking segment as the distance moved between two continuous radio tracking detections. (Check Kimberly’s pap</w:t>
+      </w:r>
+      <w:r>
+        <w:t xml:space="preserve">er), because here we are taking advantage of all the tracking data since there are different tracking interval times. Then, we used </w:t>
+      </w:r>
+      <w:r>
+        <w:lastRenderedPageBreak/>
+        <w:t>that data to fit the four models described above, and did it at the different organizational levels. We considered populatio</w:t>
+      </w:r>
+      <w:r>
+        <w:t>n level data, as all the data pooled from all individuals tracked, and fit the four distributions to that data to estimate parameters. At the individual level, we fit the four pdfs for the data in respect to each individual. For the family level data, we u</w:t>
+      </w:r>
+      <w:r>
+        <w:t>sed only a subset of the total data set to include only individuals for which family level information existed. Because these are social individuals, they tend to move with their group and so we their movements may be correlated. We wanted to explore if th</w:t>
+      </w:r>
+      <w:r>
+        <w:t xml:space="preserve">ere were any differences at the family group levels. We fit the four pdfs to the subset of this data, as the subset population level, and then fit each distribution to the data associated to each of the family groups. We used the parameters estimated from </w:t>
+      </w:r>
+      <w:r>
+        <w:t>these fits to sample step sizes for our simulation models. We also evaluated the fit of each of these distributions visually through qq plots (found in appendix A), and further details on data organization and model fitting can be found in the online repos</w:t>
+      </w:r>
+      <w:r>
+        <w:t>itory.</w:t>
+      </w:r>
+    </w:p>
+    <w:p>
+      <w:pPr>
+        <w:pStyle w:val="Heading3"/>
+      </w:pPr>
+      <w:bookmarkStart w:id="6" w:name="model-selection-for-the-step-size"/>
+      <w:r>
+        <w:t>Model selection? for the step size</w:t>
+      </w:r>
+      <w:bookmarkEnd w:id="6"/>
+    </w:p>
+    <w:p>
       <w:pPr>
         <w:pStyle w:val="FirstParagraph"/>
-        <w:spacing w:line="480" w:lineRule="auto"/>
-      </w:pPr>
-      <w:r>
-        <w:t>A main goal of ecologists and evolutionary biologists is to do</w:t>
-      </w:r>
-      <w:r>
-        <w:t>cument and predict the structure and dynamics of ecological systems. Although most of our current understanding of ecological systems is based on the average patterns observed in nature, understanding variability and its consequences in ecological processe</w:t>
-      </w:r>
-      <w:r>
-        <w:t>s has recently raised the interests of researchers (Benedetti-Cecchi 2003; Inouye 2005). Variation is now considered a property of ecological systems that might contain as much ecological information as do averages and regularities in nature (Benedetti-Cec</w:t>
-      </w:r>
-      <w:r>
-        <w:t>chi 2003; Violle et al. 2012). Individual variation, i.e. the possibility for individuals within a population to present different ecological strategies or traits (Violle et al. 2012), has been widely discussed in ecology and evolutionary biology. In evolu</w:t>
-      </w:r>
-      <w:r>
-        <w:t>tionary biology the acknowledgement that individuals with different traits might vary in their fitness and survival under natural selection pressures dates back to Darwin’s seminal ideas (Darwin and others 1859). Today, it is widely recognized that individ</w:t>
-      </w:r>
-      <w:r>
-        <w:t>ual variation plays a key role in the evolution of species and clades, and the relevance of individual variation in the performance of populations and species facing current threats (e.g. climate change, fragmentation and habitat loss) is a growing field o</w:t>
-      </w:r>
-      <w:r>
-        <w:t>f research (Forsman and Wennersten 2016). In ecology, individual variation is often mentioned as a mechanism for populations to reduce competition pressure (Bolnick et al. 2010; Araújo, Bolnick, and Layman 2011). Based on the niche complementarity principl</w:t>
-      </w:r>
-      <w:r>
-        <w:t>e, phenotypically different individuals will compete less strongly than more similar individuals (Bolnick et al. 2011), thus individual variation would act as a release from intra- and interspecific competition at a local scale. Despite the well recognized</w:t>
-      </w:r>
-      <w:r>
-        <w:t xml:space="preserve"> importance of individual variation in ecological and evolutionary processes, ecological theory has </w:t>
-      </w:r>
-      <w:r>
-        <w:lastRenderedPageBreak/>
-        <w:t>emphasized interspecific variation (Violle et al. 2012). Not surprisingly, the role of individual variability on the outcome of species interactions has als</w:t>
-      </w:r>
-      <w:r>
-        <w:t>o been poorly studied; most models of species interactions assume that all conspecific individuals are equivalent and interchangeable (Bolnick et al. 2011). Individuals, however, differ in several aspects that will affect their interactions with other spec</w:t>
-      </w:r>
-      <w:r>
-        <w:t>ies. This variability makes individuals non-interchangeable from the perspective of interacting patterns (Bolnick et al. 2003; González-Varo and Traveset 2016). The consequences of individual variability in interspecies interactions can even have cascading</w:t>
-      </w:r>
-      <w:r>
-        <w:t xml:space="preserve"> effects, going beyond from the species-species level to the community and ecosystem level (Post et al. 2008; Wolf and Weissing 2012).</w:t>
-      </w:r>
-    </w:p>
-    <w:p>
-      <w:pPr>
-        <w:pStyle w:val="BodyText"/>
-        <w:spacing w:line="480" w:lineRule="auto"/>
-      </w:pPr>
-      <w:r>
-        <w:t>Seed dispersal mutualisms may be a particularly attractive system to study the impacts of incorporating individual variat</w:t>
-      </w:r>
-      <w:r>
-        <w:t>ion to understanding the importance of such variation to dispersal outcomes. Seed dispersal is one of the most critical stages in plant life history – it results in a spatial pattern of seed deposition which acts as a template that will define the distribu</w:t>
-      </w:r>
-      <w:r>
-        <w:t>tion of plants and, consequently, community structure (Howe and Smallwood 1982; Nathan and Muller-Landau 2000; Russo, Portnoy, and Augspurger 2006). In seed dispersal mutualisms, animals provide the dispersal services while rewarding from fruit resources t</w:t>
-      </w:r>
-      <w:r>
-        <w:t>hey consume. Plants produce fleshy fruits to attract and reward mutualist animals and rely on the behavior of the disperser to transport their propagules (Nathan and Muller-Landau 2000). The spatial patterns of seed deposited by disperser vectors will dete</w:t>
-      </w:r>
-      <w:r>
-        <w:t>rmine the probability of seed survival and recruitment, acting upon post-dispersal processes such as density-dependent survival and colonization (Howe and Miriti 2004). Therefore, at a local scale, seed dispersers will determine whether plant species scape</w:t>
-      </w:r>
-      <w:r>
-        <w:t xml:space="preserve"> from density-dependence processes (Comita et al. 2014), whereas at a larger scale, they can </w:t>
-      </w:r>
-      <w:r>
-        <w:lastRenderedPageBreak/>
-        <w:t>determine how quickly plants can cope with habitat and climate shifts (Ibáñez et al. 2006; Russo, Portnoy, and Augspurger 2006).</w:t>
-      </w:r>
-    </w:p>
-    <w:p>
-      <w:pPr>
-        <w:pStyle w:val="BodyText"/>
-        <w:spacing w:line="480" w:lineRule="auto"/>
-      </w:pPr>
-      <w:r>
-        <w:t>From the plant perspective, not al</w:t>
-      </w:r>
-      <w:r>
-        <w:t>l seed disperser species provide with the same seed dispersal service, and often relatively few disperser species can have disproportionate effects on seed dispersal (Schupp 1993; Jordano et al. 2007; Schupp, Jordano, and Gómez 2010; Loayza and Rios 2014).</w:t>
-      </w:r>
-      <w:r>
-        <w:t xml:space="preserve"> Frugivores might differ on their selection of plants/fruits for consumption, in their treatment of seed while ingesting and manipulating the fruits, in their processing of seeds if ingested and in the distance where they will discard the seeds (Schupp 199</w:t>
-      </w:r>
-      <w:r>
-        <w:t>3; Schupp, Jordano, and Gómez 2010; Côrtes and Uriarte 2013). Each one of these stages of the seed dispersal process will have strong consequences on the spatial seed shadow provided by each seed dispersal vector (Jordano et al. 2007; Carlo and Tewksbury 2</w:t>
-      </w:r>
-      <w:r>
-        <w:t>014). Besides inter-specific differences among dispersal vectors, there is a recent recognition of the potential role of differences among individuals in the resulting seed dispersal they provide (Bolnick et al. 2003; González-Varo and Traveset 2016). Incl</w:t>
-      </w:r>
-      <w:r>
-        <w:t>uding individual variation in traits (morphological, behavioral and physiological) in seed dispersal studies, can provide new insights into the relative role of different dispersal vectors on seed deposition and ultimately, vegetation structure (González-V</w:t>
-      </w:r>
-      <w:r>
-        <w:t>aro and Traveset 2016). In a recent review, Zwolak (2017) summarized the types of intraspecific variation in seed-dispersing animals that might affect the resulting seed dispersal service individuals provide, highlighting differences in sex, size or age (o</w:t>
-      </w:r>
-      <w:r>
-        <w:t xml:space="preserve">ntogenetic shifts), individual specialization and behavioral syndromes as the most important variation types. Incorporating these intrinsic traits into seed dispersal models may lead to more mechanistic understanding of seed dispersal, allow to build more </w:t>
-      </w:r>
-      <w:r>
-        <w:t xml:space="preserve">accurate predictive </w:t>
-      </w:r>
-      <w:r>
-        <w:lastRenderedPageBreak/>
-        <w:t>frameworks of dispersal outcomes (Russo, Portnoy, and Augspurger 2006) and to identify links between characteristics of dispersal agents and the seed dispersal they provide (Zwolak 2018).</w:t>
-      </w:r>
-    </w:p>
-    <w:p>
-      <w:pPr>
-        <w:pStyle w:val="BodyText"/>
-        <w:spacing w:line="480" w:lineRule="auto"/>
-      </w:pPr>
-      <w:r>
-        <w:t>Differences in behavior among individuals (i.e. </w:t>
-      </w:r>
-      <w:r>
-        <w:t>behavioral syndromes sensu (Sih, Bell, and Johnson 2004)) can have remarkable consequences on ecological and evolutionary processes (Wolf and Weissing 2012). For vertebrate dispersed plants, animal behavior will inﬂuence seed shadows and few species, or ev</w:t>
-      </w:r>
-      <w:r>
-        <w:t>en individuals, might provide unique, high value dispersal services by moving farther distances from parental plants (Schupp, Jordano, and Gómez 2010). Long distance dispersal (LDD) events are crucial to reaching suitable sites to germinate and establish a</w:t>
-      </w:r>
-      <w:r>
-        <w:t>nd to colonize new habitats (Nathan 2006). Furthermore, rare events (often overlooked) are critical for dispersal and might have a large effect on resulting plant demography (Loayza and Rios 2014). Incorporating animal behavior and the individual distances</w:t>
-      </w:r>
-      <w:r>
-        <w:t xml:space="preserve"> they carry seeds into seed dispersal models might result in better predictions of seed shadow and better inform about the resulting patterns of seed dispersal.</w:t>
-      </w:r>
-    </w:p>
-    <w:p>
-      <w:pPr>
-        <w:pStyle w:val="BodyText"/>
-        <w:spacing w:line="480" w:lineRule="auto"/>
-      </w:pPr>
-      <w:r>
-        <w:t>The effect of frugivore movement on seed dispersal has been studied and we know that there exis</w:t>
-      </w:r>
-      <w:r>
-        <w:t>ts an important link between them (Will and Tackenberg 2008; Russo, Portnoy, and Augspurger 2006; Pegman, Perry, and Clout 2017). Animal movement patterns determine the extent to which seeds get distributed, and this in turn creates a range distribution fo</w:t>
-      </w:r>
-      <w:r>
-        <w:t xml:space="preserve">r plants (Levey, Tewksbury, and Bolker 2008). Plants distribution and ranges are largely determined by the seeds that get dispersed the farthest from their parent. Animal movement is known to provide these long-distance seeds more than other </w:t>
-      </w:r>
-      <w:r>
-        <w:lastRenderedPageBreak/>
-        <w:t>dispersal sour</w:t>
-      </w:r>
-      <w:r>
-        <w:t>ces such as wind or water(Jordano 2017). Frugivore in particular is associated with longer dispersal, partly influenced by the gut retention time. We wanted to understand how individual variation in animal movement can influence the frequency and extent of</w:t>
-      </w:r>
-      <w:r>
-        <w:t xml:space="preserve"> long-distance seed dispersal events. We analyzed aracari telemetry data at the population level and at an individual level, to explore how these could influence seed dispersal. In addition to this, we tested several models to understand how the choice of </w:t>
-      </w:r>
-      <w:r>
-        <w:t>probability distribution associated to the movement kernel can limit or overestimate seed dispersal.</w:t>
-      </w:r>
-    </w:p>
-    <w:p>
-      <w:pPr>
-        <w:pStyle w:val="Heading1"/>
-        <w:spacing w:line="480" w:lineRule="auto"/>
-      </w:pPr>
-      <w:bookmarkStart w:id="1" w:name="methods"/>
-      <w:r>
-        <w:t>Methods</w:t>
-      </w:r>
-      <w:bookmarkEnd w:id="1"/>
-    </w:p>
-    <w:p>
-      <w:pPr>
-        <w:pStyle w:val="Heading2"/>
-        <w:spacing w:line="480" w:lineRule="auto"/>
-      </w:pPr>
-      <w:bookmarkStart w:id="2" w:name="seed-dispersal-simulation"/>
-      <w:r>
-        <w:t>Seed dispersal simulation</w:t>
-      </w:r>
-      <w:bookmarkEnd w:id="2"/>
-    </w:p>
-    <w:p>
-      <w:pPr>
-        <w:pStyle w:val="FirstParagraph"/>
-        <w:spacing w:line="480" w:lineRule="auto"/>
-      </w:pPr>
-      <w:r>
-        <w:t>the goal of this manuscript is to evaluate the effects of variation in animal movement and how these translate to seed di</w:t>
-      </w:r>
-      <w:r>
-        <w:t>spersal distances. We developed an individual-based simulation in order to track single individuals or family groups in various tracking sessions and see how they disperse seeds.</w:t>
-      </w:r>
-    </w:p>
-    <w:p>
-      <w:pPr>
-        <w:pStyle w:val="Compact"/>
-        <w:numPr>
-          <w:ilvl w:val="0"/>
-          <w:numId w:val="2"/>
-        </w:numPr>
-        <w:spacing w:line="480" w:lineRule="auto"/>
-      </w:pPr>
-      <w:r>
-        <w:t>What is the overall goal of this simulation?</w:t>
-      </w:r>
-    </w:p>
-    <w:p>
-      <w:pPr>
-        <w:pStyle w:val="Compact"/>
-        <w:numPr>
-          <w:ilvl w:val="0"/>
-          <w:numId w:val="2"/>
-        </w:numPr>
-        <w:spacing w:line="480" w:lineRule="auto"/>
-      </w:pPr>
-      <w:r>
-        <w:t>What entails one simulation run</w:t>
-      </w:r>
-    </w:p>
-    <w:p>
-      <w:pPr>
-        <w:pStyle w:val="Compact"/>
-        <w:numPr>
-          <w:ilvl w:val="0"/>
-          <w:numId w:val="2"/>
-        </w:numPr>
-        <w:spacing w:line="480" w:lineRule="auto"/>
-      </w:pPr>
-      <w:r>
-        <w:t>Overall description of how the simulation works</w:t>
-      </w:r>
-    </w:p>
-    <w:p>
-      <w:pPr>
-        <w:pStyle w:val="Compact"/>
-        <w:numPr>
-          <w:ilvl w:val="0"/>
-          <w:numId w:val="2"/>
-        </w:numPr>
-        <w:spacing w:line="480" w:lineRule="auto"/>
-      </w:pPr>
-      <w:r>
-        <w:t>Variables that go into the simulation</w:t>
-      </w:r>
-    </w:p>
-    <w:p>
-      <w:pPr>
-        <w:pStyle w:val="Compact"/>
-        <w:numPr>
-          <w:ilvl w:val="0"/>
-          <w:numId w:val="2"/>
-        </w:numPr>
-        <w:spacing w:line="480" w:lineRule="auto"/>
-      </w:pPr>
-      <w:r>
-        <w:t>Sources I used to reference: jones</w:t>
-      </w:r>
-    </w:p>
-    <w:p>
-      <w:pPr>
-        <w:pStyle w:val="Compact"/>
-        <w:numPr>
-          <w:ilvl w:val="0"/>
-          <w:numId w:val="3"/>
-        </w:numPr>
-        <w:spacing w:line="480" w:lineRule="auto"/>
-      </w:pPr>
-      <w:r>
-        <w:t>Parameterization and source data</w:t>
-      </w:r>
-    </w:p>
-    <w:p>
-      <w:pPr>
-        <w:pStyle w:val="Compact"/>
-        <w:numPr>
-          <w:ilvl w:val="0"/>
-          <w:numId w:val="4"/>
-        </w:numPr>
-        <w:spacing w:line="480" w:lineRule="auto"/>
-      </w:pPr>
-      <w:r>
-        <w:lastRenderedPageBreak/>
-        <w:t>Data description</w:t>
-      </w:r>
-    </w:p>
-    <w:p>
-      <w:pPr>
-        <w:pStyle w:val="Compact"/>
-        <w:numPr>
-          <w:ilvl w:val="0"/>
-          <w:numId w:val="4"/>
-        </w:numPr>
-        <w:spacing w:line="480" w:lineRule="auto"/>
-      </w:pPr>
-      <w:r>
-        <w:t>Gut retention time comes from previous literature and averages</w:t>
-      </w:r>
-    </w:p>
-    <w:p>
-      <w:pPr>
-        <w:pStyle w:val="Compact"/>
-        <w:numPr>
-          <w:ilvl w:val="0"/>
-          <w:numId w:val="4"/>
-        </w:numPr>
-        <w:spacing w:line="480" w:lineRule="auto"/>
-      </w:pPr>
-      <w:r>
-        <w:t>Calculations at the di</w:t>
-      </w:r>
-      <w:r>
-        <w:t>fferent organizational levels</w:t>
-      </w:r>
-    </w:p>
-    <w:p>
-      <w:pPr>
-        <w:pStyle w:val="Compact"/>
-        <w:numPr>
-          <w:ilvl w:val="0"/>
-          <w:numId w:val="5"/>
-        </w:numPr>
-        <w:spacing w:line="480" w:lineRule="auto"/>
-      </w:pPr>
-      <w:r>
-        <w:t>Evaluating fits?</w:t>
-      </w:r>
-    </w:p>
-    <w:p>
-      <w:pPr>
-        <w:pStyle w:val="Compact"/>
-        <w:numPr>
-          <w:ilvl w:val="0"/>
-          <w:numId w:val="5"/>
-        </w:numPr>
-        <w:spacing w:line="480" w:lineRule="auto"/>
-      </w:pPr>
-      <w:r>
-        <w:t>Statistics associated to the simulations</w:t>
-      </w:r>
-    </w:p>
-    <w:p>
-      <w:pPr>
-        <w:pStyle w:val="Heading3"/>
-        <w:spacing w:line="480" w:lineRule="auto"/>
-      </w:pPr>
-      <w:bookmarkStart w:id="3" w:name="data-collectionmanipulation"/>
-      <w:r>
-        <w:t>Data collection/manipulation</w:t>
-      </w:r>
-      <w:bookmarkEnd w:id="3"/>
-    </w:p>
-    <w:p>
-      <w:pPr>
-        <w:pStyle w:val="FirstParagraph"/>
-        <w:spacing w:line="480" w:lineRule="auto"/>
-      </w:pPr>
-      <w:r>
-        <w:t>We focused our study on the many-banded aracari (</w:t>
-      </w:r>
-      <w:r>
-        <w:rPr>
-          <w:i/>
-        </w:rPr>
-        <w:t>Pterglossus pluricinctus</w:t>
-      </w:r>
-      <w:r>
-        <w:t xml:space="preserve">) and its role as a frugivore of the </w:t>
-      </w:r>
-      <w:r>
-        <w:rPr>
-          <w:i/>
-        </w:rPr>
-        <w:t>Virola flexuosa</w:t>
-      </w:r>
-      <w:r>
-        <w:t xml:space="preserve"> tree. A subse</w:t>
-      </w:r>
-      <w:r>
-        <w:t>t of animal movement data collected in a previous study (Holbrook 2011) was selected and used towards our models and simulations. In this previous study, Aracari home ranges, average movement distances, patterns and movement rates were estimated for tracke</w:t>
-      </w:r>
-      <w:r>
-        <w:t xml:space="preserve">d birds over a period of four years, from 2001 to 2005, in the Ecuadorian Amazon rainforest. Further details on field methods can be found in Holbrook (2011). We focused on the data from the many-banded aracari, </w:t>
-      </w:r>
-      <w:r>
-        <w:rPr>
-          <w:i/>
-        </w:rPr>
-        <w:t>Pteroglossus pluricinctus</w:t>
-      </w:r>
-      <w:r>
-        <w:t xml:space="preserve">, because a higher </w:t>
-      </w:r>
-      <w:r>
-        <w:t>number of recorded locations were available. In addition to this, the home range of this species was found to be the largest for all the species studied, and therefore it was better suited to study long-distance seed dispersal events.</w:t>
-      </w:r>
-    </w:p>
-    <w:p>
-      <w:pPr>
-        <w:pStyle w:val="BodyText"/>
-        <w:spacing w:line="480" w:lineRule="auto"/>
-      </w:pPr>
-      <w:r>
-        <w:t xml:space="preserve">We used subsequent animal locations to estimate distance moved in a given tracking session, then calculated movement rates per minute for each movement bout. We defined a movement bout as the movement occurring between two consecutive GPS locations. </w:t>
-      </w:r>
-      <w:r>
-        <w:rPr>
-          <w:i/>
-        </w:rPr>
-        <w:t>Is thi</w:t>
-      </w:r>
-      <w:r>
-        <w:rPr>
-          <w:i/>
-        </w:rPr>
-        <w:t>s ok? not sure how to describe how I considered this</w:t>
-      </w:r>
-      <w:r>
-        <w:t xml:space="preserve"> We generated a distribution of movement rates and selected the animals that had a minimum of 30 observations giving us a dataset </w:t>
-      </w:r>
-      <w:r>
-        <w:lastRenderedPageBreak/>
-        <w:t>with information on twelve individual birds. Unlike previous work by Holbr</w:t>
-      </w:r>
-      <w:r>
-        <w:t xml:space="preserve">ook (2011) we restricted our analysis to consecutive locations only, to better capture variation in trajectory and movement rates in meters per minute for a given flight session. We were not focused on distance to origin from the animal’s perspective, but </w:t>
-      </w:r>
-      <w:r>
-        <w:t>on movement bouts in a continuous tracking session, in order to estimate trajectory movement, which would directly influence the distance that seeds get dispersed from a focus tree.</w:t>
-      </w:r>
-    </w:p>
-    <w:p>
-      <w:pPr>
-        <w:pStyle w:val="Heading3"/>
-        <w:spacing w:line="480" w:lineRule="auto"/>
-      </w:pPr>
-      <w:bookmarkStart w:id="4" w:name="X7d498f0a698ef9ad3af6a381df5cae7e067d734"/>
-      <w:r>
-        <w:t>Animal movement probability distributions</w:t>
-      </w:r>
-      <w:bookmarkEnd w:id="4"/>
-    </w:p>
-    <w:p>
-      <w:pPr>
-        <w:pStyle w:val="FirstParagraph"/>
-        <w:spacing w:line="480" w:lineRule="auto"/>
-      </w:pPr>
-      <w:r>
-        <w:t>In this study, we consider popul</w:t>
-      </w:r>
-      <w:r>
-        <w:t xml:space="preserve">ation level when we consider all the tracking data together as a whole. For population level analysis we make the assumption that there is no individual variation in movement rates and therefore a single movement rate model can describe all individuals in </w:t>
-      </w:r>
-      <w:r>
-        <w:t>that population. For the case of individual level analysis, we consider individual variation by analyzing the movement rates separately and fitting a probability distribution model to the tracking data for each individual. Within this framework we consider</w:t>
-      </w:r>
-      <w:r>
-        <w:t xml:space="preserve"> that animal movement rates (number of meters moved per minute in each individual movement bout) can be described with four different probability distribution models: an exponential distribution (Jones et al. 2017), a gamma distribution, a weibull distribu</w:t>
-      </w:r>
-      <w:r>
-        <w:t>tion (Morales and Carlo 2006), and a lognormal distribution (Levey, Tewksbury, and Bolker 2008). (Comment: where do you think I should include a description of these different distributions?) The fit of each model to the data was analyzed visually via qqpl</w:t>
-      </w:r>
-      <w:r>
-        <w:t>ots (See supplementary information).</w:t>
-      </w:r>
-    </w:p>
-    <w:p>
-      <w:pPr>
-        <w:pStyle w:val="BodyText"/>
-        <w:spacing w:line="480" w:lineRule="auto"/>
-      </w:pPr>
-      <w:r>
-        <w:t xml:space="preserve">At the population level, we compared the fit between the four distribution models using different information criteria (AIC, AICc, and BIC). At the individual level we considered </w:t>
-      </w:r>
-      <w:r>
-        <w:lastRenderedPageBreak/>
-        <w:t>five different models, four of these mod</w:t>
-      </w:r>
-      <w:r>
-        <w:t>els corresponded to each of the four probability distributions. For the first four models, we assumed that one probability distribution could accurately describe the movement rates for each individual by changing the distribution’s parameters. A fith alter</w:t>
-      </w:r>
-      <w:r>
-        <w:t>native model considered instead the best fitting model for each individual and calculated the overall information criteria as a combination of the best fitting model for each individual. For each of these indivual level models, information criteria were ca</w:t>
-      </w:r>
-      <w:r>
-        <w:t>lculated based on the number of parameters, sample size and negative log likelihood in the following way</w:t>
-      </w:r>
-    </w:p>
-    <w:p>
-      <w:pPr>
-        <w:pStyle w:val="BodyText"/>
-        <w:spacing w:line="480" w:lineRule="auto"/>
       </w:pPr>
       <m:oMathPara>
         <m:oMathParaPr>
@@ -678,7 +591,6 @@
     <w:p>
       <w:pPr>
         <w:pStyle w:val="FirstParagraph"/>
-        <w:spacing w:line="480" w:lineRule="auto"/>
       </w:pPr>
       <m:oMathPara>
         <m:oMathParaPr>
@@ -749,19 +661,7 @@
                 <w:rPr>
                   <w:rFonts w:ascii="Cambria Math" w:hAnsi="Cambria Math"/>
                 </w:rPr>
-                <m:t>indlev</m:t>
-              </m:r>
-              <m:r>
-                <w:rPr>
-                  <w:rFonts w:ascii="Cambria Math" w:hAnsi="Cambria Math"/>
-                </w:rPr>
-                <m:t>e</m:t>
-              </m:r>
-              <m:r>
-                <w:rPr>
-                  <w:rFonts w:ascii="Cambria Math" w:hAnsi="Cambria Math"/>
-                </w:rPr>
-                <m:t>l</m:t>
+                <m:t>indlevel</m:t>
               </m:r>
             </m:sub>
           </m:sSub>
@@ -837,7 +737,19 @@
                 <w:rPr>
                   <w:rFonts w:ascii="Cambria Math" w:hAnsi="Cambria Math"/>
                 </w:rPr>
-                <m:t>observations</m:t>
+                <m:t>observatio</m:t>
+              </m:r>
+              <m:r>
+                <w:rPr>
+                  <w:rFonts w:ascii="Cambria Math" w:hAnsi="Cambria Math"/>
+                </w:rPr>
+                <m:t>n</m:t>
+              </m:r>
+              <m:r>
+                <w:rPr>
+                  <w:rFonts w:ascii="Cambria Math" w:hAnsi="Cambria Math"/>
+                </w:rPr>
+                <m:t>s</m:t>
               </m:r>
               <m:r>
                 <w:rPr>
@@ -888,7 +800,6 @@
     <w:p>
       <w:pPr>
         <w:pStyle w:val="FirstParagraph"/>
-        <w:spacing w:line="480" w:lineRule="auto"/>
       </w:pPr>
       <m:oMathPara>
         <m:oMathParaPr>
@@ -991,331 +902,314 @@
     </w:p>
     <w:p>
       <w:pPr>
-        <w:pStyle w:val="Heading3"/>
-        <w:spacing w:line="480" w:lineRule="auto"/>
-      </w:pPr>
-      <w:bookmarkStart w:id="5" w:name="seed-dispersal-simulation-1"/>
-      <w:r>
-        <w:t>Seed dispersal simulation</w:t>
-      </w:r>
-      <w:bookmarkEnd w:id="5"/>
-    </w:p>
-    <w:p>
-      <w:pPr>
-        <w:pStyle w:val="FirstParagraph"/>
-        <w:spacing w:line="480" w:lineRule="auto"/>
-      </w:pPr>
-      <w:r>
-        <w:t>To understand t</w:t>
-      </w:r>
-      <w:r>
-        <w:t>he impact of individual animal movement rates over seed dispersal distances, we built a simulation model which took into account animal movement and seed gut retention time (GRT). Each simulation run consisted of an individual bird who was given five seeds</w:t>
-      </w:r>
-      <w:r>
-        <w:t xml:space="preserve"> at the start of the simulation. Each seed’s gut retention time was randomly sampled from a Gamma distribution based on previously collected data (Holbrook 2011) and out of the five seeds the largest GRT determined the simulation time for each run. The sim</w:t>
-      </w:r>
-      <w:r>
-        <w:t xml:space="preserve">ulated bird would start at point (0,0) and move across the landscape in a random walk, with angle of movement and speed determined by one minute time steps. At each minute </w:t>
-      </w:r>
-      <w:r>
-        <w:lastRenderedPageBreak/>
-        <w:t>time step, an angle of movement would be sampled from a uniform distribution and a m</w:t>
-      </w:r>
-      <w:r>
-        <w:t>ovement rate sampled from one of movement rate models (exponential, gamma, lognormal or weibull). Seeds would get dropped at the bird’s position at the time the simulation reached each seed’s GRT and the simulation run would end once the bird dropped all f</w:t>
-      </w:r>
-      <w:r>
-        <w:t>ive seeds. At the population level, we had four different simulations, each corresponding to one of the probability distributions being tested for animal movement rates. We performed 12,000 individual simulation runs with each distribution and estimated se</w:t>
-      </w:r>
-      <w:r>
-        <w:t>ed dispersal distances for each of the seeds. In the case of individual level simulations, we had 1000 simulation runs for each individual (twelve individuals, with a total of 12,000 simulation runs) and we did this with each of the four distribution model</w:t>
-      </w:r>
-      <w:r>
-        <w:t>s. Finally, we considered a (heterogeneous/mixed? need to check with JMP on terminology) model where we selected the best fitting movement rate model for each individual and used it to parameterize the simulation. For these mixed models, the probability di</w:t>
-      </w:r>
-      <w:r>
-        <w:t>stribution used to sample movement rates would be the best fitting distribution for each individual’s movement rates (the target distribution as determined by AIC or BIC), and not a common distribution with different parameters for each individual (as in t</w:t>
-      </w:r>
-      <w:r>
-        <w:t>he previous individual level simulation runs). Whether at population level or individual level, the output of the simulation runs for each model is the dispersal distance for 60,000 seeds. We performed summary statistics on seed dispersal distances for eac</w:t>
-      </w:r>
-      <w:r>
-        <w:t>h of the models</w:t>
+        <w:pStyle w:val="Heading1"/>
+      </w:pPr>
+      <w:bookmarkStart w:id="7" w:name="statistics-associated-to-the-simulations"/>
+      <w:r>
+        <w:t>Statistics associated to the simulations</w:t>
+      </w:r>
+      <w:bookmarkEnd w:id="7"/>
+    </w:p>
+    <w:p>
+      <w:r>
+        <w:t xml:space="preserve">We analyzed simulation outputs and had seed dispersal distance </w:t>
+      </w:r>
+      <w:r>
+        <w:t xml:space="preserve">as our main focus. We calculated summary statistics for each of the dispersal distances, and estimated the percentage of long distance dispersal events. Using the </w:t>
+      </w:r>
+      <w:proofErr w:type="gramStart"/>
+      <w:r>
+        <w:t>500 meter</w:t>
+      </w:r>
+      <w:proofErr w:type="gramEnd"/>
+      <w:r>
+        <w:t xml:space="preserve"> threshold which was determined in previous work.</w:t>
       </w:r>
     </w:p>
     <w:p>
       <w:pPr>
         <w:pStyle w:val="Heading2"/>
-        <w:spacing w:line="480" w:lineRule="auto"/>
-      </w:pPr>
-      <w:bookmarkStart w:id="6" w:name="results"/>
+      </w:pPr>
+      <w:bookmarkStart w:id="8" w:name="results"/>
       <w:r>
         <w:lastRenderedPageBreak/>
         <w:t>Results</w:t>
       </w:r>
-      <w:bookmarkEnd w:id="6"/>
+      <w:bookmarkEnd w:id="8"/>
     </w:p>
     <w:p>
       <w:pPr>
         <w:pStyle w:val="Heading3"/>
-        <w:spacing w:line="480" w:lineRule="auto"/>
-      </w:pPr>
-      <w:bookmarkStart w:id="7" w:name="animal-movement-rate-models"/>
-      <w:r>
-        <w:t>Animal movement rate models</w:t>
-      </w:r>
-      <w:bookmarkEnd w:id="7"/>
-    </w:p>
-    <w:p>
-      <w:pPr>
-        <w:pStyle w:val="FirstParagraph"/>
-        <w:spacing w:line="480" w:lineRule="auto"/>
-      </w:pPr>
-      <w:r>
-        <w:t>We compared the fit of the different probability distributions to animal movement rate data with Akaike’s Information Criteria(AIC) and it’s corrected version for small sample sizes (AICc), we also used t</w:t>
-      </w:r>
-      <w:r>
-        <w:t>he Bayesian Information Criteria (BIC) to compare these model fittings. At the population level, all information criteria concur and show that the lognormal model fits the data for movement rates the best, with the weibull model next, see table 1. However,</w:t>
-      </w:r>
-      <w:r>
-        <w:t xml:space="preserve"> as we visually assessed fit of these models with QQ plots and goodness-of-fit statistics (see the supplemet), the lognormal distribution model greatly overestimates the data towards the tail, whereas all the other models are significantly more conservativ</w:t>
-      </w:r>
-      <w:r>
-        <w:t>e and tend to underestimate the data.</w:t>
-      </w:r>
-    </w:p>
-    <w:p>
-      <w:pPr>
-        <w:pStyle w:val="BodyText"/>
-        <w:spacing w:line="480" w:lineRule="auto"/>
-      </w:pPr>
-      <w:r>
-        <w:t>At the individual level, we observed similar outcomes, where the lognormal distribution consistently overestimated the data, whereas the other distributions considered did not. When comparing across distribution models</w:t>
-      </w:r>
-      <w:r>
-        <w:t xml:space="preserve"> at the individual level, AIC and AICc showed the lognormal fit as the best one followed by the exponential model, whereas the BIC had the exponential as the best model followed by the lognormal.</w:t>
-      </w:r>
-    </w:p>
-    <w:p>
-      <w:pPr>
-        <w:pStyle w:val="BodyText"/>
-        <w:spacing w:line="480" w:lineRule="auto"/>
-      </w:pPr>
-      <w:r>
-        <w:t>When comparing the population level models with the ones at the individual level, we found that information criteria differed. In the case of AIC and AICc, these consistently categorized the individual level models as best fitting when compared to their eq</w:t>
-      </w:r>
-      <w:r>
-        <w:t xml:space="preserve">uivalent distribution model at the population level. However, BIC values show that only when we consider the exponential distribution model does the individual level do a better fitting </w:t>
+      </w:pPr>
+      <w:bookmarkStart w:id="9" w:name="animal-movement-rate-models"/>
+      <w:r>
+        <w:t>Animal movement rate model</w:t>
+      </w:r>
+      <w:r>
+        <w:t>s</w:t>
+      </w:r>
+      <w:bookmarkEnd w:id="9"/>
+    </w:p>
+    <w:p>
+      <w:r>
+        <w:t xml:space="preserve">We compared the fit of the different probability distributions to animal movement rate data with Akaike’s Information Criteria(AIC) and it’s corrected version for small sample sizes (AICc), we also used the Bayesian Information Criteria (BIC) to compare </w:t>
+      </w:r>
+      <w:r>
+        <w:t xml:space="preserve">these model fittings. At the population level, all information criteria concur and show that the lognormal model fits the data for movement rates the best, with the weibull model next, see table 1. However, as we visually assessed fit of these models with </w:t>
+      </w:r>
+      <w:r>
+        <w:t>QQ plots and goodness-of-fit statistics (see the supplemet), the lognormal distribution model greatly overestimates the data towards the tail, whereas all the other models are significantly more conservative and tend to underestimate the data.</w:t>
+      </w:r>
+    </w:p>
+    <w:p>
+      <w:r>
+        <w:t>At the individual level, we observed similar outcomes, where the lognormal distribution consistently overestimated the data, whereas the other distributions considered did not. When comparing across distribution models at the individual level, AIC and AICc</w:t>
+      </w:r>
+      <w:r>
+        <w:t xml:space="preserve"> showed the lognormal fit as the best one followed by the exponential model, whereas the BIC had the exponential as the best model followed by the lognormal.</w:t>
+      </w:r>
+    </w:p>
+    <w:p>
+      <w:r>
+        <w:t>When comparing the population level models with the ones at the individual level, we found that in</w:t>
+      </w:r>
+      <w:r>
+        <w:t>formation criteria differed. In the case of AIC and AICc, these consistently categorized the individual level models as best fitting when compared to their equivalent distribution model at the population level. However, BIC values show that only when we co</w:t>
+      </w:r>
+      <w:r>
+        <w:t>nsider the exponential distribution model does the individual level do a better fitting than the population, with all other models having higher BIC values for the models that include individual heterogeneity.</w:t>
+      </w:r>
+    </w:p>
+    <w:p>
+      <w:r>
+        <w:t>The mixed/heterogeneous model considered the b</w:t>
+      </w:r>
+      <w:r>
+        <w:t>est fitting distribution for each individual, and then selected given distribution to be included in the general model that includes movement for all the individuals and calculates the information criteria value. Using different information criteria yielde</w:t>
+      </w:r>
+      <w:r>
+        <w:t xml:space="preserve">d different best fitting models (see supplement) for each individual, which changed the </w:t>
       </w:r>
       <w:r>
         <w:lastRenderedPageBreak/>
-        <w:t>than the population, with all other models having higher BIC values fo</w:t>
-      </w:r>
-      <w:r>
-        <w:t>r the models that include individual heterogeneity.</w:t>
-      </w:r>
-    </w:p>
-    <w:p>
-      <w:pPr>
-        <w:pStyle w:val="BodyText"/>
-        <w:spacing w:line="480" w:lineRule="auto"/>
-      </w:pPr>
-      <w:r>
-        <w:t>The mixed/heterogeneous model considered the best fitting distribution for each individual, and then selected given distribution to be included in the general model that includes movement for all the indi</w:t>
-      </w:r>
-      <w:r>
-        <w:t>viduals and calculates the information criteria value. Using different information criteria yielded different best fitting models (see supplement) for each individual, which changed the distributions included on the overall model, therefore producing two d</w:t>
-      </w:r>
-      <w:r>
-        <w:t>ifferent mixed/heterogeneous modelsd with individual variation, one associated to the AIC/AICc target distributions and a different one for BIC. However, all information criteria agreed on nine out of twelve individual models. In the case of AIC and AICc f</w:t>
-      </w:r>
-      <w:r>
-        <w:t>our individuals were better described by an exponential distribution, three by a Weibull distribution and five by a lognormal distribution. When using BIC as the model selection tool, seven individuals were described by an exponential distribution, four by</w:t>
-      </w:r>
-      <w:r>
-        <w:t xml:space="preserve"> a lognormal and one by the Weibull distribution. The overall AIC, AICc and BIC values were calculated for each of the mixed/heterogenous model and compared to the previous fits, where the first five results are shown in the following table (the rest can b</w:t>
-      </w:r>
-      <w:r>
-        <w:t>e seen in the supplement). This shows that only the lognormal model at the population level is better than the mixed/heterogeneous model by &lt;2 BIC units.</w:t>
+        <w:t>distributions included on the overall model, therefore producing two different mixed/heterogeneous modelsd with individual variation, one associated to the AIC/AICc tar</w:t>
+      </w:r>
+      <w:r>
+        <w:t>get distributions and a different one for BIC. However, all information criteria agreed on nine out of twelve individual models. In the case of AIC and AICc four individuals were better described by an exponential distribution, three by a Weibull distribut</w:t>
+      </w:r>
+      <w:r>
+        <w:t>ion and five by a lognormal distribution. When using BIC as the model selection tool, seven individuals were described by an exponential distribution, four by a lognormal and one by the Weibull distribution. The overall AIC, AICc and BIC values were calcul</w:t>
+      </w:r>
+      <w:r>
+        <w:t>ated for each of the mixed/heterogenous model and compared to the previous fits, where the first five results are shown in the following table (the rest can be seen in the supplement). This shows that only the lognormal model at the population level is bet</w:t>
+      </w:r>
+      <w:r>
+        <w:t>ter than the mixed/heterogeneous model by &lt;2 BIC units.</w:t>
       </w:r>
     </w:p>
     <w:p>
       <w:pPr>
         <w:pStyle w:val="Heading3"/>
-        <w:spacing w:line="480" w:lineRule="auto"/>
-      </w:pPr>
-      <w:bookmarkStart w:id="8" w:name="seed-dispersal-distances"/>
+      </w:pPr>
+      <w:bookmarkStart w:id="10" w:name="seed-dispersal-distances"/>
       <w:r>
         <w:t>Seed Dispersal Distances</w:t>
       </w:r>
-      <w:bookmarkEnd w:id="8"/>
-    </w:p>
-    <w:p>
-      <w:pPr>
-        <w:pStyle w:val="FirstParagraph"/>
-        <w:spacing w:line="480" w:lineRule="auto"/>
-      </w:pPr>
-      <w:r>
-        <w:t xml:space="preserve">We analyzed the seed dispersal distances produced by the simulation runs and </w:t>
-      </w:r>
-      <w:r>
-        <w:t xml:space="preserve">there were clear differences between the simulation models. These differences clear between models that used different distributions for movement rates, whether or not they consider </w:t>
+      <w:bookmarkEnd w:id="10"/>
+    </w:p>
+    <w:p>
+      <w:r>
+        <w:t>We analyzed the seed dispersal distances produced by the simulation runs and there were clear differences between the simulation models. These differences clear between models</w:t>
+      </w:r>
+      <w:r>
+        <w:t xml:space="preserve"> that used different distributions for movement rates, whether or not they consider individual variation, the seed dispersal distances under the lognormal distribution were extremely high with several outliers for dispersal distance. The exponential, Gamma</w:t>
+      </w:r>
+      <w:r>
+        <w:t xml:space="preserve"> and Weibull models for movement rates produced similar seed dispersal distance distributions at the population level. All the simulations showed that models that included individual variation in animal movement rates had a higher number of </w:t>
+      </w:r>
+      <w:proofErr w:type="gramStart"/>
+      <w:r>
+        <w:t>long distance</w:t>
+      </w:r>
+      <w:proofErr w:type="gramEnd"/>
+      <w:r>
+        <w:t xml:space="preserve"> d</w:t>
+      </w:r>
+      <w:r>
+        <w:t>ispersal events.</w:t>
+      </w:r>
+    </w:p>
+    <w:p>
+      <w:pPr>
+        <w:pStyle w:val="Heading2"/>
+      </w:pPr>
+      <w:bookmarkStart w:id="11" w:name="discussion"/>
+      <w:r>
+        <w:t>Discussion</w:t>
+      </w:r>
+      <w:bookmarkEnd w:id="11"/>
+    </w:p>
+    <w:p>
+      <w:r>
+        <w:t>added Oct 2020: call for the need for more complex animal movement models when running seed dispersal simulations. Even the posibility of mixed distribution models, where not only we allow for each individual or fmailiy group to</w:t>
+      </w:r>
+      <w:r>
+        <w:t xml:space="preserve"> have it’s own model, but also use multiple distributions for each. </w:t>
       </w:r>
       <w:r>
         <w:lastRenderedPageBreak/>
-        <w:t>individual variation, the seed dispersal distances under the lognormal dis</w:t>
-      </w:r>
-      <w:r>
-        <w:t xml:space="preserve">tribution were extremely high with several outliers for dispersal distance. The exponential, Gamma and Weibull models for movement rates produced similar seed dispersal distance distributions at the population level. All the simulations showed that models </w:t>
-      </w:r>
-      <w:r>
-        <w:t>that included individual variation in animal movement rates had a higher number of long distance dispersal events.</w:t>
-      </w:r>
-    </w:p>
-    <w:p>
-      <w:pPr>
-        <w:pStyle w:val="BodyText"/>
-        <w:spacing w:line="480" w:lineRule="auto"/>
-      </w:pPr>
-      <w:r>
-        <w:t>Summarize some values for these distances. Is this table necessary? or how to reduce it? Do I need to make it smaller?</w:t>
-      </w:r>
-    </w:p>
-    <w:p>
-      <w:pPr>
-        <w:pStyle w:val="Heading2"/>
-        <w:spacing w:line="480" w:lineRule="auto"/>
-      </w:pPr>
-      <w:bookmarkStart w:id="9" w:name="discussion"/>
-      <w:r>
-        <w:t>Discussion</w:t>
-      </w:r>
-      <w:bookmarkEnd w:id="9"/>
-    </w:p>
-    <w:p>
-      <w:pPr>
-        <w:pStyle w:val="FirstParagraph"/>
-        <w:spacing w:line="480" w:lineRule="auto"/>
-      </w:pPr>
-      <w:r>
-        <w:t>Considering</w:t>
-      </w:r>
-      <w:r>
-        <w:t xml:space="preserve"> animal movement in this simple framework of movement rates allows us to easily compare between individuals and how including intraspecific variation can change our estimates and fits of different models. It is known that because of this individual variati</w:t>
-      </w:r>
-      <w:r>
-        <w:t>on, no one distribution will fit all individuals, and therefore approaches with mixed distributions or that select different distributions for each individual are important if we want to understand the relationship between frugivore movement and seed dispe</w:t>
-      </w:r>
-      <w:r>
-        <w:t>rsal (Russo, Portnoy, and Augspurger 2006). Previous research has focused on exploring the effects of lanscape fragmentation, heterogeneity (Jones et al. 2017, @levey_modelling_2008) or plant aggregation (Pegman, Perry, and Clout 2017). However, focus on i</w:t>
-      </w:r>
-      <w:r>
-        <w:t>ntraspecific variation in frugivores and their effect on seed dispersal has only recently been studied more closely(Snell et al. 2019). The models we have used in this study show that individual variation between individual movement rates exist. There is c</w:t>
-      </w:r>
-      <w:r>
-        <w:t xml:space="preserve">lear evidence for heterogeneity across individuals with respect to which distribution explains the data best with both, the AIC and the BIC, regardless of whether these </w:t>
+        <w:t>The short movements performed by these animals may be better described by a different distribution than those performed at longer intervals.</w:t>
+      </w:r>
+    </w:p>
+    <w:p>
+      <w:r>
+        <w:t>Considering animal movement in this simple fram</w:t>
+      </w:r>
+      <w:r>
+        <w:t>ework of movement rates allows us to easily compare between individuals and how including intraspecific variation can change our estimates and fits of different models. It is known that because of this individual variation, no one distribution will fit all</w:t>
+      </w:r>
+      <w:r>
+        <w:t xml:space="preserve"> individuals, and therefore approaches with mixed distributions or that select different distributions for each individual are important if we want to understand the relationship between frugivore movement and seed dispersal (Russo, Portnoy, and Augspurger</w:t>
+      </w:r>
+      <w:r>
+        <w:t xml:space="preserve"> 2006). Previous research has focused on exploring the effects of lanscape fragmentation, heterogeneity (Jones et al. 2017, @levey_modelling_2008) or plant aggregation (Pegman, Perry, and Clout 2017). However, focus on intraspecific variation in frugivores</w:t>
+      </w:r>
+      <w:r>
+        <w:t xml:space="preserve"> and their effect on seed dispersal has only recently been studied more </w:t>
+      </w:r>
+      <w:proofErr w:type="gramStart"/>
+      <w:r>
+        <w:t>closely(</w:t>
+      </w:r>
+      <w:proofErr w:type="gramEnd"/>
+      <w:r>
+        <w:t>Snell et al. 2019). The models we have used in this study show that individual variation between individual movement rates exist. There is clear evidence for heterogeneity acro</w:t>
+      </w:r>
+      <w:r>
+        <w:t xml:space="preserve">ss individuals with respect to which distribution explains the data best with both, the </w:t>
+      </w:r>
+      <w:proofErr w:type="gramStart"/>
+      <w:r>
+        <w:t>AIC</w:t>
+      </w:r>
+      <w:proofErr w:type="gramEnd"/>
+      <w:r>
+        <w:t xml:space="preserve"> and the BIC, regardless of whether these information criteria match. We need to move towards developing better animal movement models that incorporate this type of </w:t>
+      </w:r>
+      <w:r>
+        <w:t xml:space="preserve">heterogeneity, where we </w:t>
+      </w:r>
+      <w:proofErr w:type="gramStart"/>
+      <w:r>
+        <w:t>don’t</w:t>
+      </w:r>
+      <w:proofErr w:type="gramEnd"/>
+      <w:r>
+        <w:t xml:space="preserve"> just pool tracking data for all individuals, but where we consider the tail end distributions of their movement.</w:t>
+      </w:r>
+    </w:p>
+    <w:p>
+      <w:r>
+        <w:t>We have also shown that including individual variation in type of distribution for movement rates produces one of</w:t>
+      </w:r>
+      <w:r>
+        <w:t xml:space="preserve"> the best fitting models to the data. Although in our direct comparisson between mixed models and single distribution models, the lognormal distribution at the population level was the best fitting one, the difference of 1.900455 BIC points is too small fo</w:t>
+      </w:r>
+      <w:r>
+        <w:t xml:space="preserve">r us to reject our mixed model that states heterogeneity across individuals. This small difference points at perhaps how small sample sizes per individual can have an effect on the </w:t>
+      </w:r>
+      <w:proofErr w:type="gramStart"/>
+      <w:r>
+        <w:t>fits.Using</w:t>
+      </w:r>
+      <w:proofErr w:type="gramEnd"/>
+      <w:r>
+        <w:t xml:space="preserve"> BIC, a difference of approximately 4 BIC points is equivalent to</w:t>
+      </w:r>
+      <w:r>
+        <w:t xml:space="preserve"> stating significant difference at an 0.05 alpha level, </w:t>
       </w:r>
       <w:r>
         <w:lastRenderedPageBreak/>
-        <w:t>information criteria match. We need to move towards developing better animal movement m</w:t>
-      </w:r>
-      <w:r>
-        <w:t>odels that incorporate this type of heterogeneity, where we don’t just pool tracking data for all individuals, but where we consider the tail end distributions of their movement.</w:t>
-      </w:r>
-    </w:p>
-    <w:p>
-      <w:pPr>
-        <w:pStyle w:val="BodyText"/>
-        <w:spacing w:line="480" w:lineRule="auto"/>
-      </w:pPr>
-      <w:r>
-        <w:t>We have also shown that including individual variation in type of distributio</w:t>
-      </w:r>
-      <w:r>
-        <w:t>n for movement rates produces one of the best fitting models to the data. Although in our direct comparisson between mixed models and single distribution models, the lognormal distribution at the population level was the best fitting one, the difference of</w:t>
-      </w:r>
-      <w:r>
-        <w:t xml:space="preserve"> 1.900455 BIC points is too small for us to reject our mixed model that states heterogeneity across individuals. This small difference points at perhaps how small sample sizes per individual can have an effect on the fits.Using BIC, a difference of approxi</w:t>
-      </w:r>
-      <w:r>
-        <w:t>mately 4 BIC points is equivalent to stating significant difference at an 0.05 alpha level, therefore the difference of &lt;2 BIC points is not sufficient for us to reject our mixed models with individual variation. All other models that follow are over 10 BI</w:t>
-      </w:r>
-      <w:r>
-        <w:t>C units from out mixed/heterogeneous model.</w:t>
-      </w:r>
-    </w:p>
-    <w:p>
-      <w:pPr>
-        <w:pStyle w:val="BodyText"/>
-        <w:spacing w:line="480" w:lineRule="auto"/>
-      </w:pPr>
-      <w:r>
-        <w:t>Even though LDD events are rare or infrequent, they have a disproportionately large effect on gene flow and the genetic pool of populations (Jordano 2017). In the case of well mixed populations, long-distance dis</w:t>
-      </w:r>
-      <w:r>
-        <w:t>persal can cause random genetic loss through drift or have the opposite effect and maintain high genetic variance in populations that initially drifted (Bohrer, Nathan, and Volis 2005). This is important as in the long-term, these genetic consequences of d</w:t>
-      </w:r>
-      <w:r>
-        <w:t>ispersal can have significant effects for the survival of populations. From a metapopulation perspective, LDD events can have significant consequences for species persistence by enhancing genetic variability and as mechanism for survival in spatially and t</w:t>
-      </w:r>
-      <w:r>
-        <w:t xml:space="preserve">emporally heterogenous environments. In particular, long-distance dispersal events have </w:t>
-      </w:r>
+        <w:t>therefore the difference of &lt;2 BIC points is not sufficient for us to reject our mixed models with individual variation. All other models that follow are over 10 BIC units from out mixed/heterogeneous</w:t>
+      </w:r>
+      <w:r>
+        <w:t xml:space="preserve"> model.</w:t>
+      </w:r>
+    </w:p>
+    <w:p>
+      <w:r>
+        <w:t>Even though LDD events are rare or infrequent, they have a disproportionately large effect on gene flow and the genetic pool of populations (Jordano 2017). In the case of well mixed populations, long-distance dispersal can cause random genetic loss through</w:t>
+      </w:r>
+      <w:r>
+        <w:t xml:space="preserve"> drift or have the opposite effect and maintain high genetic variance in populations that initially drifted (Bohrer, Nathan, and Volis 2005). This is important as in the long-term, these genetic consequences of dispersal can have significant effects for th</w:t>
+      </w:r>
+      <w:r>
+        <w:t>e survival of populations. From a metapopulation perspective, LDD events can have significant consequences for species persistence by enhancing genetic variability and as mechanism for survival in spatially and temporally heterogenous environments. In part</w:t>
+      </w:r>
+      <w:r>
+        <w:t>icular, long-distance dispersal events have a higher probability of reaching isolated populations and therefore establishing a connection and maintaining unrelated populations. It is of special interest to focus in highly heterogenous habitats with rapid c</w:t>
+      </w:r>
+      <w:r>
+        <w:t xml:space="preserve">hange in spatial structure where local extinctions are </w:t>
+      </w:r>
+      <w:proofErr w:type="gramStart"/>
+      <w:r>
+        <w:t>high, since</w:t>
+      </w:r>
+      <w:proofErr w:type="gramEnd"/>
+      <w:r>
+        <w:t xml:space="preserve"> long-distance dispersal can allow persistence of a metapopulation with immigration and emigration based on long distance dispersal. From a more evolutionary perspective, long-distance dispe</w:t>
+      </w:r>
+      <w:r>
+        <w:t>rsal can allow for a species to colonize distant habitats and expand its range, which can also lead to differentiation and speciation (Ronce 2007). We have shown that individual differences in frugivore movement can have significant consequences on the num</w:t>
+      </w:r>
+      <w:r>
+        <w:t>ber of long-distance seed dispersal events and it remains to be explored how these individual differences can influence population dynamics in the long term and at larger spatial scales.</w:t>
+      </w:r>
+    </w:p>
+    <w:p>
+      <w:pPr>
+        <w:pStyle w:val="Heading1"/>
+      </w:pPr>
+      <w:bookmarkStart w:id="12" w:name="conclusion"/>
       <w:r>
         <w:lastRenderedPageBreak/>
-        <w:t xml:space="preserve">a higher probability of reaching isolated populations and therefore establishing a connection and maintaining unrelated populations. It is of special interest to focus </w:t>
-      </w:r>
-      <w:r>
-        <w:t>in highly heterogenous habitats with rapid change in spatial structure where local extinctions are high, since long-distance dispersal can allow persistence of a metapopulation with immigration and emigration based on long distance dispersal. From a more e</w:t>
-      </w:r>
-      <w:r>
-        <w:t xml:space="preserve">volutionary perspective, long-distance dispersal can allow for a species to colonize distant habitats and expand its range, which can also lead to differentiation and speciation (Ronce 2007). We have shown that individual differences in frugivore movement </w:t>
-      </w:r>
-      <w:r>
-        <w:t>can have significant consequences on the number of long-distance seed dispersal events and it remains to be explored how these individual differences can influence population dynamics in the long term and at larger spatial scales.</w:t>
-      </w:r>
+        <w:t>Conclusion</w:t>
+      </w:r>
+      <w:bookmarkEnd w:id="12"/>
     </w:p>
     <w:p>
       <w:pPr>
         <w:pStyle w:val="Heading1"/>
       </w:pPr>
-      <w:bookmarkStart w:id="10" w:name="conclusion"/>
-      <w:r>
-        <w:t>Conclusion</w:t>
-      </w:r>
-      <w:bookmarkEnd w:id="10"/>
+      <w:bookmarkStart w:id="13" w:name="acknowledgements"/>
+      <w:r>
+        <w:t>Acknowledgements</w:t>
+      </w:r>
+      <w:bookmarkEnd w:id="13"/>
     </w:p>
     <w:p>
       <w:pPr>
         <w:pStyle w:val="Heading1"/>
       </w:pPr>
-      <w:bookmarkStart w:id="11" w:name="acknowledgements"/>
-      <w:r>
-        <w:t>Acknowledgemen</w:t>
-      </w:r>
-      <w:r>
-        <w:t>ts</w:t>
-      </w:r>
-      <w:bookmarkEnd w:id="11"/>
-    </w:p>
-    <w:p>
-      <w:pPr>
-        <w:pStyle w:val="Heading1"/>
-      </w:pPr>
-      <w:bookmarkStart w:id="12" w:name="references"/>
+      <w:bookmarkStart w:id="14" w:name="references"/>
       <w:r>
         <w:t>References</w:t>
       </w:r>
-      <w:bookmarkEnd w:id="12"/>
+      <w:bookmarkEnd w:id="14"/>
     </w:p>
     <w:p>
       <w:pPr>
         <w:pStyle w:val="Bibliography"/>
       </w:pPr>
-      <w:bookmarkStart w:id="13" w:name="ref-araujo_ecological_2011"/>
-      <w:bookmarkStart w:id="14" w:name="refs"/>
-      <w:r>
-        <w:t xml:space="preserve">Araújo, Márcio S., Daniel I. Bolnick, and Craig A. Layman. 2011. “The Ecological Causes of Individual Specialisation.” </w:t>
+      <w:bookmarkStart w:id="15" w:name="ref-araujo_ecological_2011"/>
+      <w:bookmarkStart w:id="16" w:name="refs"/>
+      <w:r>
+        <w:t>Araújo, Márcio S., Daniel I. B</w:t>
+      </w:r>
+      <w:r>
+        <w:t xml:space="preserve">olnick, and Craig A. Layman. 2011. “The Ecological Causes of Individual Specialisation.” </w:t>
       </w:r>
       <w:r>
         <w:rPr>
@@ -1331,13 +1225,7 @@
           <w:rPr>
             <w:rStyle w:val="Hyperlink"/>
           </w:rPr>
-          <w:t>https://doi.org/10.1111</w:t>
-        </w:r>
-        <w:r>
-          <w:rPr>
-            <w:rStyle w:val="Hyperlink"/>
-          </w:rPr>
-          <w:t>/j.1461-0248.2011.01662.x</w:t>
+          <w:t>https://doi.org/10.1111/j.1461-0248.2011.01662.x</w:t>
         </w:r>
       </w:hyperlink>
       <w:r>
@@ -1348,10 +1236,13 @@
       <w:pPr>
         <w:pStyle w:val="Bibliography"/>
       </w:pPr>
-      <w:bookmarkStart w:id="15" w:name="ref-benedetti-cecchi_importance_2003"/>
-      <w:bookmarkEnd w:id="13"/>
-      <w:r>
-        <w:t xml:space="preserve">Benedetti-Cecchi, Lisandro. 2003. “The Importance of the Variance Around the Mean Effect Size of Ecological Processes.” </w:t>
+      <w:bookmarkStart w:id="17" w:name="ref-benedetti-cecchi_importance_2003"/>
+      <w:bookmarkEnd w:id="15"/>
+      <w:r>
+        <w:t>Benedetti-Cecchi,</w:t>
+      </w:r>
+      <w:r>
+        <w:t xml:space="preserve"> Lisandro. 2003. “The Importance of the Variance Around the Mean Effect Size of Ecological Processes.” </w:t>
       </w:r>
       <w:r>
         <w:rPr>
@@ -1378,13 +1269,13 @@
       <w:pPr>
         <w:pStyle w:val="Bibliography"/>
       </w:pPr>
-      <w:bookmarkStart w:id="16" w:name="ref-bolnick_why_2011"/>
-      <w:bookmarkEnd w:id="15"/>
-      <w:r>
-        <w:t>Bolnick, Daniel I., Priyanga Amarasekare, Márcio S. Araújo, Reinhard Bürger, Jonathan M. Levine, Mark Novak, Volker H. W. Rudolf, Sebastian J. Schreiber, Mark C. Urban, and David A. Vasseur. 2011. “Why Intraspecific Trait Variation Matters in Community Eco</w:t>
-      </w:r>
-      <w:r>
-        <w:t xml:space="preserve">logy.” </w:t>
+      <w:bookmarkStart w:id="18" w:name="ref-bolnick_why_2011"/>
+      <w:bookmarkEnd w:id="17"/>
+      <w:r>
+        <w:t>Bolnick, Daniel I., Priyanga Amarasekare, Má</w:t>
+      </w:r>
+      <w:r>
+        <w:t xml:space="preserve">rcio S. Araújo, Reinhard Bürger, Jonathan M. Levine, Mark Novak, Volker H. W. Rudolf, Sebastian J. Schreiber, Mark C. Urban, and David A. Vasseur. 2011. “Why Intraspecific Trait Variation Matters in Community Ecology.” </w:t>
       </w:r>
       <w:r>
         <w:rPr>
@@ -1393,7 +1284,10 @@
         <w:t>Trends in Ecology &amp; Evolution</w:t>
       </w:r>
       <w:r>
-        <w:t xml:space="preserve"> 26 (4): 183–92. </w:t>
+        <w:t xml:space="preserve"> 26 (4):</w:t>
+      </w:r>
+      <w:r>
+        <w:t xml:space="preserve"> 183–92. </w:t>
       </w:r>
       <w:hyperlink r:id="rId9">
         <w:r>
@@ -1411,26 +1305,19 @@
       <w:pPr>
         <w:pStyle w:val="Bibliography"/>
       </w:pPr>
-      <w:bookmarkStart w:id="17" w:name="ref-bolnick_ecological_2010"/>
-      <w:bookmarkEnd w:id="16"/>
-      <w:r>
-        <w:t xml:space="preserve">Bolnick, Daniel I., Travis Ingram, William E. Stutz, Lisa K. Snowberg, On Lee Lau, and Jeff S. Paull. 2010. “Ecological Release from Interspecific Competition Leads to Decoupled </w:t>
-      </w:r>
-      <w:r>
-        <w:lastRenderedPageBreak/>
-        <w:t xml:space="preserve">Changes in Population and Individual Niche Width.” </w:t>
-      </w:r>
-      <w:r>
-        <w:rPr>
-          <w:i/>
-        </w:rPr>
-        <w:t>Proceedings of the Royal So</w:t>
-      </w:r>
-      <w:r>
-        <w:rPr>
-          <w:i/>
-        </w:rPr>
-        <w:t>ciety B: Biological Sciences</w:t>
+      <w:bookmarkStart w:id="19" w:name="ref-bolnick_ecological_2010"/>
+      <w:bookmarkEnd w:id="18"/>
+      <w:r>
+        <w:t>Bolnick, Daniel I., Travis Ingram, William E. Stutz, Lisa K. Snowberg, On Lee Lau, and Jeff S. Paull. 2010. “Ecological Release from Interspe</w:t>
+      </w:r>
+      <w:r>
+        <w:t xml:space="preserve">cific Competition Leads to Decoupled Changes in Population and Individual Niche Width.” </w:t>
+      </w:r>
+      <w:r>
+        <w:rPr>
+          <w:i/>
+        </w:rPr>
+        <w:t>Proceedings of the Royal Society B: Biological Sciences</w:t>
       </w:r>
       <w:r>
         <w:t xml:space="preserve"> 277 (1689): 1789–97. </w:t>
@@ -1440,7 +1327,13 @@
           <w:rPr>
             <w:rStyle w:val="Hyperlink"/>
           </w:rPr>
-          <w:t>https://doi.org/10.1098/rspb.2010.0018</w:t>
+          <w:t>https://doi.org/10.1098/rspb.2010</w:t>
+        </w:r>
+        <w:r>
+          <w:rPr>
+            <w:rStyle w:val="Hyperlink"/>
+          </w:rPr>
+          <w:t>.0018</w:t>
         </w:r>
       </w:hyperlink>
       <w:r>
@@ -1451,13 +1344,10 @@
       <w:pPr>
         <w:pStyle w:val="Bibliography"/>
       </w:pPr>
-      <w:bookmarkStart w:id="18" w:name="ref-bolnick_ecology_2003"/>
-      <w:bookmarkEnd w:id="17"/>
-      <w:r>
-        <w:t>Bolnick, Daniel I., Richard Svanbäck, James A. Fordyce, Louie H. Yang, Jeremy M. Davis, C. Darrin Hulsey, an</w:t>
-      </w:r>
-      <w:r>
-        <w:t xml:space="preserve">d Matthew L. Forister. 2003. “The Ecology of Individuals: Incidence and Implications of Individual Specialization.” </w:t>
+      <w:bookmarkStart w:id="20" w:name="ref-bolnick_ecology_2003"/>
+      <w:bookmarkEnd w:id="19"/>
+      <w:r>
+        <w:t xml:space="preserve">Bolnick, Daniel I., Richard Svanbäck, James A. Fordyce, Louie H. Yang, Jeremy M. Davis, C. Darrin Hulsey, and Matthew L. Forister. 2003. “The Ecology of Individuals: Incidence and Implications of Individual Specialization.” </w:t>
       </w:r>
       <w:r>
         <w:rPr>
@@ -1466,7 +1356,10 @@
         <w:t>The American Naturalist</w:t>
       </w:r>
       <w:r>
-        <w:t xml:space="preserve"> 161 (1): 1–28. </w:t>
+        <w:t xml:space="preserve"> 1</w:t>
+      </w:r>
+      <w:r>
+        <w:t xml:space="preserve">61 (1): 1–28. </w:t>
       </w:r>
       <w:hyperlink r:id="rId11">
         <w:r>
@@ -1484,13 +1377,39 @@
       <w:pPr>
         <w:pStyle w:val="Bibliography"/>
       </w:pPr>
-      <w:bookmarkStart w:id="19" w:name="ref-carlo2014directness"/>
-      <w:bookmarkEnd w:id="18"/>
-      <w:r>
-        <w:t>Carlo, Tomas A, and</w:t>
-      </w:r>
-      <w:r>
-        <w:t xml:space="preserve"> Joshua J Tewksbury. 2014. “Directness and Tempo of Avian Seed Dispersal Increases Emergence of Wild Chiltepins in Desert Grasslands.” </w:t>
+      <w:bookmarkStart w:id="21" w:name="ref-carlo2014directness"/>
+      <w:bookmarkEnd w:id="20"/>
+      <w:r>
+        <w:t xml:space="preserve">Carlo, Tomas A, and Joshua J Tewksbury. 2014. “Directness and Tempo of Avian Seed Dispersal Increases Emergence of Wild Chiltepins in Desert Grasslands.” </w:t>
+      </w:r>
+      <w:r>
+        <w:rPr>
+          <w:i/>
+        </w:rPr>
+        <w:t>Journa</w:t>
+      </w:r>
+      <w:r>
+        <w:rPr>
+          <w:i/>
+        </w:rPr>
+        <w:t>l of Ecology</w:t>
+      </w:r>
+      <w:r>
+        <w:t xml:space="preserve"> 102 (1): 248–55.</w:t>
+      </w:r>
+    </w:p>
+    <w:p>
+      <w:pPr>
+        <w:pStyle w:val="Bibliography"/>
+      </w:pPr>
+      <w:bookmarkStart w:id="22" w:name="ref-comita2014testing"/>
+      <w:bookmarkEnd w:id="21"/>
+      <w:r>
+        <w:lastRenderedPageBreak/>
+        <w:t>Comita, Liza S, Simon A Queenborough, Stephen J Murphy, Jenalle L Eck, Kaiyang Xu, Meghna Krishnadas, Noelle Beckman, and Yan Zhu. 2014. “Testing Predictions of the Janzen–Connell Hypothesis: A Meta-Analysis of Experimental Ev</w:t>
+      </w:r>
+      <w:r>
+        <w:t xml:space="preserve">idence for Distance-and Density-Dependent Seed and Seedling Survival.” </w:t>
       </w:r>
       <w:r>
         <w:rPr>
@@ -1499,42 +1418,20 @@
         <w:t>Journal of Ecology</w:t>
       </w:r>
       <w:r>
-        <w:t xml:space="preserve"> 102 (1): 248–55.</w:t>
+        <w:t xml:space="preserve"> 102 (4): 845–56.</w:t>
       </w:r>
     </w:p>
     <w:p>
       <w:pPr>
         <w:pStyle w:val="Bibliography"/>
       </w:pPr>
-      <w:bookmarkStart w:id="20" w:name="ref-comita2014testing"/>
-      <w:bookmarkEnd w:id="19"/>
-      <w:r>
-        <w:t>Comita, Liza S, Simon A Queenborough, Stephen J Murphy, Jenalle L Eck, Kaiyang Xu, Me</w:t>
-      </w:r>
-      <w:r>
-        <w:t xml:space="preserve">ghna Krishnadas, Noelle Beckman, and Yan Zhu. 2014. “Testing Predictions of the Janzen–Connell Hypothesis: A Meta-Analysis of Experimental Evidence for Distance-and Density-Dependent Seed and Seedling Survival.” </w:t>
-      </w:r>
-      <w:r>
-        <w:rPr>
-          <w:i/>
-        </w:rPr>
-        <w:t>Journal of Ecology</w:t>
-      </w:r>
-      <w:r>
-        <w:t xml:space="preserve"> 102 (4): 845–56.</w:t>
-      </w:r>
-    </w:p>
-    <w:p>
-      <w:pPr>
-        <w:pStyle w:val="Bibliography"/>
-      </w:pPr>
-      <w:bookmarkStart w:id="21" w:name="ref-cortes_integrating_2013"/>
-      <w:bookmarkEnd w:id="20"/>
-      <w:r>
-        <w:t xml:space="preserve">Côrtes, </w:t>
-      </w:r>
-      <w:r>
-        <w:t xml:space="preserve">Marina Corrêa, and María Uriarte. 2013. “Integrating Frugivory and Animal Movement: A Review of the Evidence and Implications for Scaling Seed Dispersal.” </w:t>
+      <w:bookmarkStart w:id="23" w:name="ref-cortes_integrating_2013"/>
+      <w:bookmarkEnd w:id="22"/>
+      <w:r>
+        <w:t>Côrtes, Marina Corrêa, and María Uriarte. 2013. “Integrating Frugivory and Animal Movement: A Review of the Evidence and Implications for Scaling See</w:t>
+      </w:r>
+      <w:r>
+        <w:t xml:space="preserve">d Dispersal.” </w:t>
       </w:r>
       <w:r>
         <w:rPr>
@@ -1561,8 +1458,8 @@
       <w:pPr>
         <w:pStyle w:val="Bibliography"/>
       </w:pPr>
-      <w:bookmarkStart w:id="22" w:name="ref-darwin_origin_1859"/>
-      <w:bookmarkEnd w:id="21"/>
+      <w:bookmarkStart w:id="24" w:name="ref-darwin_origin_1859"/>
+      <w:bookmarkEnd w:id="23"/>
       <w:r>
         <w:t xml:space="preserve">Darwin, Charles, and others. 1859. </w:t>
       </w:r>
@@ -1573,20 +1470,20 @@
         <w:t>The Origin of Species by Means of Natural Selection</w:t>
       </w:r>
       <w:r>
-        <w:t>. Collin’s Clear-Type Press.</w:t>
+        <w:t>. C</w:t>
+      </w:r>
+      <w:r>
+        <w:t>ollin’s Clear-Type Press.</w:t>
       </w:r>
     </w:p>
     <w:p>
       <w:pPr>
         <w:pStyle w:val="Bibliography"/>
       </w:pPr>
-      <w:bookmarkStart w:id="23" w:name="ref-forsman_inter-individual_2016"/>
-      <w:bookmarkEnd w:id="22"/>
-      <w:r>
-        <w:t>Forsman, Anders, and Lena Wennersten. 2016. “Inter-Individual Variation Promotes Ecologic</w:t>
-      </w:r>
-      <w:r>
-        <w:t xml:space="preserve">al Success of Populations and Species: Evidence from Experimental and Comparative Studies.” </w:t>
+      <w:bookmarkStart w:id="25" w:name="ref-forsman_inter-individual_2016"/>
+      <w:bookmarkEnd w:id="24"/>
+      <w:r>
+        <w:t xml:space="preserve">Forsman, Anders, and Lena Wennersten. 2016. “Inter-Individual Variation Promotes Ecological Success of Populations and Species: Evidence from Experimental and Comparative Studies.” </w:t>
       </w:r>
       <w:r>
         <w:rPr>
@@ -1613,8 +1510,8 @@
       <w:pPr>
         <w:pStyle w:val="Bibliography"/>
       </w:pPr>
-      <w:bookmarkStart w:id="24" w:name="ref-gonzalez-varo_labile_2016"/>
-      <w:bookmarkEnd w:id="23"/>
+      <w:bookmarkStart w:id="26" w:name="ref-gonzalez-varo_labile_2016"/>
+      <w:bookmarkEnd w:id="25"/>
       <w:r>
         <w:t xml:space="preserve">González-Varo, Juan P., and Anna Traveset. 2016. “The Labile Limits of Forbidden Interactions.” </w:t>
       </w:r>
@@ -1643,13 +1540,10 @@
       <w:pPr>
         <w:pStyle w:val="Bibliography"/>
       </w:pPr>
-      <w:bookmarkStart w:id="25" w:name="ref-holbrook_home_2011"/>
-      <w:bookmarkEnd w:id="24"/>
-      <w:r>
-        <w:t>Holbroo</w:t>
-      </w:r>
-      <w:r>
-        <w:t xml:space="preserve">k, Kimberly M. 2011. “Home Range and Movement Patterns of Toucans: Implications for Seed Dispersal.” </w:t>
+      <w:bookmarkStart w:id="27" w:name="ref-holbrook_home_2011"/>
+      <w:bookmarkEnd w:id="26"/>
+      <w:r>
+        <w:t xml:space="preserve">Holbrook, Kimberly M. 2011. “Home Range and Movement Patterns of Toucans: Implications for Seed Dispersal.” </w:t>
       </w:r>
       <w:r>
         <w:rPr>
@@ -1676,13 +1570,69 @@
       <w:pPr>
         <w:pStyle w:val="Bibliography"/>
       </w:pPr>
-      <w:bookmarkStart w:id="26" w:name="ref-howe2004seed"/>
-      <w:bookmarkEnd w:id="25"/>
-      <w:r>
-        <w:t>Howe, Henr</w:t>
-      </w:r>
-      <w:r>
-        <w:t xml:space="preserve">y F, and Maria N Miriti. 2004. “When Seed Dispersal Matters.” </w:t>
+      <w:bookmarkStart w:id="28" w:name="ref-holbrook_using_2007"/>
+      <w:bookmarkEnd w:id="27"/>
+      <w:r>
+        <w:t xml:space="preserve">Holbrook, K. M., and B. A. Loiselle. 2007. “Using Toucan-Generated Dispersal Models to Estimate Seed Dispersal in Amazonian Ecuador.” In </w:t>
+      </w:r>
+      <w:r>
+        <w:rPr>
+          <w:i/>
+        </w:rPr>
+        <w:t>See</w:t>
+      </w:r>
+      <w:r>
+        <w:rPr>
+          <w:i/>
+        </w:rPr>
+        <w:t>d Dispersal: Theory and Its Application in a Changing World</w:t>
+      </w:r>
+      <w:r>
+        <w:t>, 300–321. CAB International, Wallingford.</w:t>
+      </w:r>
+    </w:p>
+    <w:p>
+      <w:pPr>
+        <w:pStyle w:val="Bibliography"/>
+      </w:pPr>
+      <w:bookmarkStart w:id="29" w:name="ref-holbrook_dispersal_2009"/>
+      <w:bookmarkEnd w:id="28"/>
+      <w:r>
+        <w:t xml:space="preserve">———. 2009. “Dispersal in a Neotropical Tree, Virola Flexuosa (Myristicaceae): Does Hunting of Large Vertebrates Limit Seed Removal?” </w:t>
+      </w:r>
+      <w:r>
+        <w:rPr>
+          <w:i/>
+        </w:rPr>
+        <w:t>Ecology</w:t>
+      </w:r>
+      <w:r>
+        <w:t xml:space="preserve"> 90 (6): 1449–</w:t>
+      </w:r>
+      <w:r>
+        <w:t xml:space="preserve">55. </w:t>
+      </w:r>
+      <w:hyperlink r:id="rId16">
+        <w:r>
+          <w:rPr>
+            <w:rStyle w:val="Hyperlink"/>
+          </w:rPr>
+          <w:t>https://doi.org/10.1890/08-1332.1</w:t>
+        </w:r>
+      </w:hyperlink>
+      <w:r>
+        <w:t>.</w:t>
+      </w:r>
+    </w:p>
+    <w:p>
+      <w:pPr>
+        <w:pStyle w:val="Bibliography"/>
+      </w:pPr>
+      <w:bookmarkStart w:id="30" w:name="ref-howe2004seed"/>
+      <w:bookmarkEnd w:id="29"/>
+      <w:r>
+        <w:lastRenderedPageBreak/>
+        <w:t xml:space="preserve">Howe, Henry F, and Maria N Miriti. 2004. “When Seed Dispersal Matters.” </w:t>
       </w:r>
       <w:r>
         <w:rPr>
@@ -1698,8 +1648,8 @@
       <w:pPr>
         <w:pStyle w:val="Bibliography"/>
       </w:pPr>
-      <w:bookmarkStart w:id="27" w:name="ref-howe1982ecology"/>
-      <w:bookmarkEnd w:id="26"/>
+      <w:bookmarkStart w:id="31" w:name="ref-howe1982ecology"/>
+      <w:bookmarkEnd w:id="30"/>
       <w:r>
         <w:t xml:space="preserve">Howe, Henry F, and Judith Smallwood. 1982. “Ecology of Seed Dispersal.” </w:t>
       </w:r>
@@ -1717,13 +1667,13 @@
       <w:pPr>
         <w:pStyle w:val="Bibliography"/>
       </w:pPr>
-      <w:bookmarkStart w:id="28" w:name="ref-ibanez2006predicting"/>
-      <w:bookmarkEnd w:id="27"/>
-      <w:r>
-        <w:t>Ibáñez, Inés, James S Clark, Michael C</w:t>
-      </w:r>
-      <w:r>
-        <w:t xml:space="preserve"> Dietze, Ken Feeley, Michelle Hersh, Shannon LaDeau, Allen McBride, Nathan E Welch, and Michael S Wolosin. 2006. “Predicting Biodiversity Change: Outside the Climate Envelope, Beyond the Species–Area Curve.” </w:t>
+      <w:bookmarkStart w:id="32" w:name="ref-ibanez2006predicting"/>
+      <w:bookmarkEnd w:id="31"/>
+      <w:r>
+        <w:t>Ibáñez, Inés, James S Clark, Michael C Dietze, Ken Feeley, Michelle Hersh, Shannon LaDeau, Allen McBride, Nathan E Welch, and M</w:t>
+      </w:r>
+      <w:r>
+        <w:t xml:space="preserve">ichael S Wolosin. 2006. “Predicting Biodiversity Change: Outside the Climate Envelope, Beyond the Species–Area Curve.” </w:t>
       </w:r>
       <w:r>
         <w:rPr>
@@ -1739,14 +1689,13 @@
       <w:pPr>
         <w:pStyle w:val="Bibliography"/>
       </w:pPr>
-      <w:bookmarkStart w:id="29" w:name="ref-inouye_importance_2005"/>
-      <w:bookmarkEnd w:id="28"/>
-      <w:r>
-        <w:lastRenderedPageBreak/>
-        <w:t>Inouye, Brian D. 2005</w:t>
-      </w:r>
-      <w:r>
-        <w:t xml:space="preserve">. “The Importance of the Variance Around the Mean Effect Size of Ecological Processes: Comment.” </w:t>
+      <w:bookmarkStart w:id="33" w:name="ref-inouye_importance_2005"/>
+      <w:bookmarkEnd w:id="32"/>
+      <w:r>
+        <w:t>Inouye, Brian D. 2005. “The Importance of the Variance Around the Mean Effect Size of Ecological Processes: Co</w:t>
+      </w:r>
+      <w:r>
+        <w:t xml:space="preserve">mment.” </w:t>
       </w:r>
       <w:r>
         <w:rPr>
@@ -1757,7 +1706,7 @@
       <w:r>
         <w:t xml:space="preserve"> 86 (1): 262–65. </w:t>
       </w:r>
-      <w:hyperlink r:id="rId16">
+      <w:hyperlink r:id="rId17">
         <w:r>
           <w:rPr>
             <w:rStyle w:val="Hyperlink"/>
@@ -1773,13 +1722,13 @@
       <w:pPr>
         <w:pStyle w:val="Bibliography"/>
       </w:pPr>
-      <w:bookmarkStart w:id="30" w:name="ref-jones_closing_2017"/>
-      <w:bookmarkEnd w:id="29"/>
-      <w:r>
-        <w:t>Jones, Landon R., Scott M. Duke‐Sylvester</w:t>
-      </w:r>
-      <w:r>
-        <w:t xml:space="preserve">, Paul L. Leberg, and Derek M. Johnson. 2017. “Closing the Gaps for Animal Seed Dispersal: Separating the Effects of Habitat Loss on Dispersal Distances and Seed Aggregation.” </w:t>
+      <w:bookmarkStart w:id="34" w:name="ref-jones_closing_2017"/>
+      <w:bookmarkEnd w:id="33"/>
+      <w:r>
+        <w:t>Jones, Landon R., Scott M. Duke‐Sylvester, Paul L. Leberg, and Derek M. Johnson. 2017. “Closing the Gaps for Animal Seed Dispersal</w:t>
+      </w:r>
+      <w:r>
+        <w:t xml:space="preserve">: Separating the Effects of Habitat Loss on Dispersal Distances and Seed Aggregation.” </w:t>
       </w:r>
       <w:r>
         <w:rPr>
@@ -1790,7 +1739,7 @@
       <w:r>
         <w:t xml:space="preserve"> 7 (14): 5410–25. </w:t>
       </w:r>
-      <w:hyperlink r:id="rId17">
+      <w:hyperlink r:id="rId18">
         <w:r>
           <w:rPr>
             <w:rStyle w:val="Hyperlink"/>
@@ -1806,68 +1755,35 @@
       <w:pPr>
         <w:pStyle w:val="Bibliography"/>
       </w:pPr>
-      <w:bookmarkStart w:id="31" w:name="ref-jordano_what_2017"/>
-      <w:bookmarkEnd w:id="30"/>
-      <w:r>
-        <w:t xml:space="preserve">Jordano, Pedro. 2017. “What Is Long-Distance Dispersal? And a Taxonomy of Dispersal Events.” </w:t>
-      </w:r>
-      <w:r>
-        <w:rPr>
-          <w:i/>
-        </w:rPr>
-        <w:t>Journal of Ecology</w:t>
-      </w:r>
-      <w:r>
-        <w:t xml:space="preserve"> 105 (1): 75–84. </w:t>
-      </w:r>
-      <w:hyperlink r:id="rId18">
-        <w:r>
-          <w:rPr>
-            <w:rStyle w:val="Hyperlink"/>
-          </w:rPr>
-          <w:t>https://doi.org/10.111</w:t>
-        </w:r>
-        <w:r>
-          <w:rPr>
-            <w:rStyle w:val="Hyperlink"/>
-          </w:rPr>
-          <w:t>1/1365-2745.12690</w:t>
-        </w:r>
-      </w:hyperlink>
-      <w:r>
-        <w:t>.</w:t>
+      <w:bookmarkStart w:id="35" w:name="ref-jordano2007differential"/>
+      <w:bookmarkEnd w:id="34"/>
+      <w:r>
+        <w:t>Jordano, Pedro, Coralith Garcı́a, José A G</w:t>
+      </w:r>
+      <w:r>
+        <w:t xml:space="preserve">odoy, and Juan Luis Garcı́a-Castaño. 2007. “Differential Contribution of Frugivores to Complex Seed Dispersal Patterns.” </w:t>
+      </w:r>
+      <w:r>
+        <w:rPr>
+          <w:i/>
+        </w:rPr>
+        <w:t>Proceedings of the National Academy of Sciences</w:t>
+      </w:r>
+      <w:r>
+        <w:t xml:space="preserve"> 104 (9): 3278–82.</w:t>
       </w:r>
     </w:p>
     <w:p>
       <w:pPr>
         <w:pStyle w:val="Bibliography"/>
       </w:pPr>
-      <w:bookmarkStart w:id="32" w:name="ref-jordano2007differential"/>
-      <w:bookmarkEnd w:id="31"/>
-      <w:r>
-        <w:t xml:space="preserve">Jordano, Pedro, Coralith Garcı́a, José A Godoy, and Juan Luis Garcı́a-Castaño. 2007. “Differential Contribution of Frugivores to Complex Seed Dispersal Patterns.” </w:t>
-      </w:r>
-      <w:r>
-        <w:rPr>
-          <w:i/>
-        </w:rPr>
-        <w:t>Proceedings of the National Academy of Sciences</w:t>
-      </w:r>
-      <w:r>
-        <w:t xml:space="preserve"> 104 (9): 3278–82.</w:t>
-      </w:r>
-    </w:p>
-    <w:p>
-      <w:pPr>
-        <w:pStyle w:val="Bibliography"/>
-      </w:pPr>
-      <w:bookmarkStart w:id="33" w:name="ref-levey_modelling_2008"/>
-      <w:bookmarkEnd w:id="32"/>
-      <w:r>
-        <w:t>Levey, D</w:t>
-      </w:r>
-      <w:r>
-        <w:t xml:space="preserve">ouglas J., Joshua J. Tewksbury, and Benjamin M. Bolker. 2008. “Modelling Long-Distance Seed Dispersal in Heterogeneous Landscapes.” </w:t>
+      <w:bookmarkStart w:id="36" w:name="ref-levey_modelling_2008"/>
+      <w:bookmarkEnd w:id="35"/>
+      <w:r>
+        <w:t>Levey, Douglas J., Joshua J. Tewksbury, and Benjamin M. Bolker. 2008.</w:t>
+      </w:r>
+      <w:r>
+        <w:t xml:space="preserve"> “Modelling Long-Distance Seed Dispersal in Heterogeneous Landscapes.” </w:t>
       </w:r>
       <w:r>
         <w:rPr>
@@ -1883,13 +1799,7 @@
           <w:rPr>
             <w:rStyle w:val="Hyperlink"/>
           </w:rPr>
-          <w:t>https://doi.org/10.1</w:t>
-        </w:r>
-        <w:r>
-          <w:rPr>
-            <w:rStyle w:val="Hyperlink"/>
-          </w:rPr>
-          <w:t>111/j.1365-2745.2008.01401.x</w:t>
+          <w:t>https://doi.org/10.1111/j.1365-2745.2008.01401.x</w:t>
         </w:r>
       </w:hyperlink>
       <w:r>
@@ -1900,10 +1810,13 @@
       <w:pPr>
         <w:pStyle w:val="Bibliography"/>
       </w:pPr>
-      <w:bookmarkStart w:id="34" w:name="ref-loayza2014seed"/>
-      <w:bookmarkEnd w:id="33"/>
-      <w:r>
-        <w:t xml:space="preserve">Loayza, Andrea P, and Rodrigo S Rios. 2014. “Seed-Swallowing Toucans Are Less Effective Dispersers of Guettarda Viburnoides (Rubiaceae) Than Pulp-Feeding Jays.” </w:t>
+      <w:bookmarkStart w:id="37" w:name="ref-loayza2014seed"/>
+      <w:bookmarkEnd w:id="36"/>
+      <w:r>
+        <w:t>Loayza, Andrea P, and Rodrigo S</w:t>
+      </w:r>
+      <w:r>
+        <w:t xml:space="preserve"> Rios. 2014. “Seed-Swallowing Toucans Are Less Effective Dispersers of Guettarda Viburnoides (Rubiaceae) Than Pulp-Feeding Jays.” </w:t>
       </w:r>
       <w:r>
         <w:rPr>
@@ -1919,13 +1832,14 @@
       <w:pPr>
         <w:pStyle w:val="Bibliography"/>
       </w:pPr>
-      <w:bookmarkStart w:id="35" w:name="ref-morales_effects_2006"/>
-      <w:bookmarkEnd w:id="34"/>
-      <w:r>
-        <w:t>Morales, Juan Manuel, and Tomás A. Carl</w:t>
-      </w:r>
-      <w:r>
-        <w:t xml:space="preserve">o. 2006. “The Effects of Plant Distribution and Frugivore Density on the Scale and Shape of Dispersal Kernels.” </w:t>
+      <w:bookmarkStart w:id="38" w:name="ref-morales_effects_2006"/>
+      <w:bookmarkEnd w:id="37"/>
+      <w:r>
+        <w:lastRenderedPageBreak/>
+        <w:t>Morales, Juan Manuel, and Tomás A. Carlo. 2006. “The Effects of Plant Distribution and Frugivore Den</w:t>
+      </w:r>
+      <w:r>
+        <w:t xml:space="preserve">sity on the Scale and Shape of Dispersal Kernels.” </w:t>
       </w:r>
       <w:r>
         <w:rPr>
@@ -1941,13 +1855,7 @@
           <w:rPr>
             <w:rStyle w:val="Hyperlink"/>
           </w:rPr>
-          <w:t>https://doi.org/10.1890/0012-9658</w:t>
-        </w:r>
-        <w:r>
-          <w:rPr>
-            <w:rStyle w:val="Hyperlink"/>
-          </w:rPr>
-          <w:t>(2006)87[1489:TEOPDA]2.0.CO;2</w:t>
+          <w:t>https://doi.org/10.1890/0012-9658(2006)87[1489:TEOPDA]2.0.CO;2</w:t>
         </w:r>
       </w:hyperlink>
       <w:r>
@@ -1958,10 +1866,13 @@
       <w:pPr>
         <w:pStyle w:val="Bibliography"/>
       </w:pPr>
-      <w:bookmarkStart w:id="36" w:name="ref-nathan2006long"/>
-      <w:bookmarkEnd w:id="35"/>
-      <w:r>
-        <w:t xml:space="preserve">Nathan, Ran. 2006. “Long-Distance Dispersal of Plants.” </w:t>
+      <w:bookmarkStart w:id="39" w:name="ref-nathan2006long"/>
+      <w:bookmarkEnd w:id="38"/>
+      <w:r>
+        <w:t>Nathan, Ran. 2006. “Long-Dista</w:t>
+      </w:r>
+      <w:r>
+        <w:t xml:space="preserve">nce Dispersal of Plants.” </w:t>
       </w:r>
       <w:r>
         <w:rPr>
@@ -1977,8 +1888,8 @@
       <w:pPr>
         <w:pStyle w:val="Bibliography"/>
       </w:pPr>
-      <w:bookmarkStart w:id="37" w:name="ref-nathan_spatial_2000"/>
-      <w:bookmarkEnd w:id="36"/>
+      <w:bookmarkStart w:id="40" w:name="ref-nathan_spatial_2000"/>
+      <w:bookmarkEnd w:id="39"/>
       <w:r>
         <w:t xml:space="preserve">Nathan, Ran, and Helene C. Muller-Landau. 2000. “Spatial Patterns of Seed Dispersal, Their Determinants and Consequences for Recruitment.” </w:t>
       </w:r>
@@ -1986,13 +1897,7 @@
         <w:rPr>
           <w:i/>
         </w:rPr>
-        <w:t>Tr</w:t>
-      </w:r>
-      <w:r>
-        <w:rPr>
-          <w:i/>
-        </w:rPr>
-        <w:t>ends in Ecology &amp; Evolution</w:t>
+        <w:t>Trends in Ecology &amp; Evolution</w:t>
       </w:r>
       <w:r>
         <w:t xml:space="preserve"> 15 (7): 278–85. </w:t>
@@ -2013,10 +1918,13 @@
       <w:pPr>
         <w:pStyle w:val="Bibliography"/>
       </w:pPr>
-      <w:bookmarkStart w:id="38" w:name="ref-pegman_exploring_2017"/>
-      <w:bookmarkEnd w:id="37"/>
-      <w:r>
-        <w:t xml:space="preserve">Pegman, Andrew P. McKenzie, George L. W. Perry, and Mick N. Clout. 2017. “Exploring the Interaction of Avian Frugivory and Plant Spatial Heterogeneity and Its Effect on Seed Dispersal Kernels Using a Simulation Model.” </w:t>
+      <w:bookmarkStart w:id="41" w:name="ref-pegman_exploring_2017"/>
+      <w:bookmarkEnd w:id="40"/>
+      <w:r>
+        <w:t>Pegman, Andrew P. McKenzie, George L. W. Perry, and Mick N. Clout. 2017. “Exploring the Interaction of Avian Frugivory and Plant Spatial Heterogeneity and Its Ef</w:t>
+      </w:r>
+      <w:r>
+        <w:t xml:space="preserve">fect on Seed Dispersal Kernels Using a Simulation Model.” </w:t>
       </w:r>
       <w:r>
         <w:rPr>
@@ -2043,13 +1951,10 @@
       <w:pPr>
         <w:pStyle w:val="Bibliography"/>
       </w:pPr>
-      <w:bookmarkStart w:id="39" w:name="ref-post_intraspecific_2008"/>
-      <w:bookmarkEnd w:id="38"/>
-      <w:r>
-        <w:t>Post, David M., Eric P. Palkovacs, Erika G. Schielke, and Stanley I. Dodson. 2008. “Intraspecific Variation in a Predator Affects Community Structure and Cascading Trophic In</w:t>
-      </w:r>
-      <w:r>
-        <w:t xml:space="preserve">teractions.” </w:t>
+      <w:bookmarkStart w:id="42" w:name="ref-post_intraspecific_2008"/>
+      <w:bookmarkEnd w:id="41"/>
+      <w:r>
+        <w:t xml:space="preserve">Post, David M., Eric P. Palkovacs, Erika G. Schielke, and Stanley I. Dodson. 2008. “Intraspecific Variation in a Predator Affects Community Structure and Cascading Trophic Interactions.” </w:t>
       </w:r>
       <w:r>
         <w:rPr>
@@ -2076,13 +1981,10 @@
       <w:pPr>
         <w:pStyle w:val="Bibliography"/>
       </w:pPr>
-      <w:bookmarkStart w:id="40" w:name="ref-russo_incorporating_2006"/>
-      <w:bookmarkEnd w:id="39"/>
-      <w:r>
-        <w:t>Russo, Sabrina E., Stephen Portnoy, and Carol K. Augspurger. 2006. “Incorporating Animal Behavior into Seed Dispersal Models: Impl</w:t>
-      </w:r>
-      <w:r>
-        <w:t xml:space="preserve">ications for Seed Shadows.” </w:t>
+      <w:bookmarkStart w:id="43" w:name="ref-russo_incorporating_2006"/>
+      <w:bookmarkEnd w:id="42"/>
+      <w:r>
+        <w:t xml:space="preserve">Russo, Sabrina E., Stephen Portnoy, and Carol K. Augspurger. 2006. “Incorporating Animal Behavior into Seed Dispersal Models: Implications for Seed Shadows.” </w:t>
       </w:r>
       <w:r>
         <w:rPr>
@@ -2109,13 +2011,10 @@
       <w:pPr>
         <w:pStyle w:val="Bibliography"/>
       </w:pPr>
-      <w:bookmarkStart w:id="41" w:name="ref-schupp1993quantity"/>
-      <w:bookmarkEnd w:id="40"/>
-      <w:r>
-        <w:t>Schupp, Eugene W. 1993. “Quantity, Quality and the E</w:t>
-      </w:r>
-      <w:r>
-        <w:t xml:space="preserve">ffectiveness of Seed Dispersal by Animals.” </w:t>
+      <w:bookmarkStart w:id="44" w:name="ref-schupp1993quantity"/>
+      <w:bookmarkEnd w:id="43"/>
+      <w:r>
+        <w:t xml:space="preserve">Schupp, Eugene W. 1993. “Quantity, Quality and the Effectiveness of Seed Dispersal by Animals.” </w:t>
       </w:r>
       <w:r>
         <w:rPr>
@@ -2131,11 +2030,13 @@
       <w:pPr>
         <w:pStyle w:val="Bibliography"/>
       </w:pPr>
-      <w:bookmarkStart w:id="42" w:name="ref-schupp_seed_2010"/>
-      <w:bookmarkEnd w:id="41"/>
-      <w:r>
-        <w:lastRenderedPageBreak/>
-        <w:t xml:space="preserve">Schupp, Eugene W., Pedro Jordano, and José María Gómez. 2010. “Seed Dispersal Effectiveness Revisited: A Conceptual Review.” </w:t>
+      <w:bookmarkStart w:id="45" w:name="ref-schupp_seed_2010"/>
+      <w:bookmarkEnd w:id="44"/>
+      <w:r>
+        <w:t>Schupp, Euge</w:t>
+      </w:r>
+      <w:r>
+        <w:t xml:space="preserve">ne W., Pedro Jordano, and José María Gómez. 2010. “Seed Dispersal Effectiveness Revisited: A Conceptual Review.” </w:t>
       </w:r>
       <w:r>
         <w:rPr>
@@ -2151,7 +2052,13 @@
           <w:rPr>
             <w:rStyle w:val="Hyperlink"/>
           </w:rPr>
-          <w:t>https://doi.org/10.1111/j.1469-8137.2010.03402.x</w:t>
+          <w:t>https://doi.org/10.1111/j.1469-8137.2010.0</w:t>
+        </w:r>
+        <w:r>
+          <w:rPr>
+            <w:rStyle w:val="Hyperlink"/>
+          </w:rPr>
+          <w:t>3402.x</w:t>
         </w:r>
       </w:hyperlink>
       <w:r>
@@ -2162,32 +2069,14 @@
       <w:pPr>
         <w:pStyle w:val="Bibliography"/>
       </w:pPr>
-      <w:bookmarkStart w:id="43" w:name="ref-sih2004behavioral"/>
-      <w:bookmarkEnd w:id="42"/>
-      <w:r>
-        <w:t xml:space="preserve">Sih, Andrew, Alison Bell, and J Chadwick Johnson. 2004. “Behavioral Syndromes: An Ecological and Evolutionary Overview.” </w:t>
-      </w:r>
-      <w:r>
-        <w:rPr>
-          <w:i/>
-        </w:rPr>
-        <w:t>Trends in Ecology &amp; Evolution</w:t>
-      </w:r>
-      <w:r>
-        <w:t xml:space="preserve"> 19 (7): 372–78.</w:t>
-      </w:r>
-    </w:p>
-    <w:p>
-      <w:pPr>
-        <w:pStyle w:val="Bibliography"/>
-      </w:pPr>
-      <w:bookmarkStart w:id="44" w:name="ref-snell_consequences_2019"/>
-      <w:bookmarkEnd w:id="43"/>
-      <w:r>
-        <w:t>Snell, Rebecca S., Noelle G. Beckman, Evan Fricke, Bette A. Loiselle, Carolina S. Carvalho, Landon R. Jones, Nathanael I. Lichti, et al. 2019. “Consequences of Intraspecific Variation in Seed Dispersal for Plant Demography, Communities, Evolution and Glob</w:t>
-      </w:r>
-      <w:r>
-        <w:t xml:space="preserve">al Change.” </w:t>
+      <w:bookmarkStart w:id="46" w:name="ref-snell_consequences_2019"/>
+      <w:bookmarkEnd w:id="45"/>
+      <w:r>
+        <w:lastRenderedPageBreak/>
+        <w:t>Snell, Rebecca S., Noelle G. Beckman, Evan Fricke, Bette A. Loiselle, Carolina S. Carvalho, Landon R. Jones, Nathanael I. Lichti, et al. 2019. “Consequences of Intraspecific Variation in Seed Dispersal for Plant Demography, Communities, Evolution a</w:t>
+      </w:r>
+      <w:r>
+        <w:t xml:space="preserve">nd Global Change.” </w:t>
       </w:r>
       <w:r>
         <w:rPr>
@@ -2214,13 +2103,13 @@
       <w:pPr>
         <w:pStyle w:val="Bibliography"/>
       </w:pPr>
-      <w:bookmarkStart w:id="45" w:name="ref-violle_return_2012"/>
-      <w:bookmarkEnd w:id="44"/>
-      <w:r>
-        <w:t>Violle, Cyrille, Brian J. Enquist, Brian J. McGill, Lin Jiang, Cécile H. Albert, Catherine Hulshof, Vincent Jung, and Julie Messi</w:t>
-      </w:r>
-      <w:r>
-        <w:t xml:space="preserve">er. 2012. “The Return of the Variance: Intraspecific Variability in Community Ecology.” </w:t>
+      <w:bookmarkStart w:id="47" w:name="ref-violle_return_2012"/>
+      <w:bookmarkEnd w:id="46"/>
+      <w:r>
+        <w:t>Violle, Cyrille, Brian J. Enquist, Brian J. McGill, Lin Jiang, Cécile H. Albert, Catherine Hulshof, Vincent Jung, and Juli</w:t>
+      </w:r>
+      <w:r>
+        <w:t xml:space="preserve">e Messier. 2012. “The Return of the Variance: Intraspecific Variability in Community Ecology.” </w:t>
       </w:r>
       <w:r>
         <w:rPr>
@@ -2247,32 +2136,29 @@
       <w:pPr>
         <w:pStyle w:val="Bibliography"/>
       </w:pPr>
-      <w:bookmarkStart w:id="46" w:name="ref-will_mechanistic_2008"/>
-      <w:bookmarkEnd w:id="45"/>
-      <w:r>
-        <w:t xml:space="preserve">Will, Heidrun, and Oliver Tackenberg. 2008. “A Mechanistic Simulation Model of Seed Dispersal by Animals.” </w:t>
-      </w:r>
-      <w:r>
-        <w:rPr>
-          <w:i/>
-        </w:rPr>
-        <w:t>Journal of Ecology</w:t>
-      </w:r>
-      <w:r>
-        <w:t xml:space="preserve"> 96 (5): 1011–22. </w:t>
+      <w:bookmarkStart w:id="48" w:name="ref-wolf_animal_2012"/>
+      <w:bookmarkEnd w:id="47"/>
+      <w:r>
+        <w:t>Wolf, Max</w:t>
+      </w:r>
+      <w:r>
+        <w:t xml:space="preserve">, and Franz J. Weissing. 2012. “Animal Personalities: Consequences for Ecology and Evolution.” </w:t>
+      </w:r>
+      <w:r>
+        <w:rPr>
+          <w:i/>
+        </w:rPr>
+        <w:t>Trends in Ecology &amp; Evolution</w:t>
+      </w:r>
+      <w:r>
+        <w:t xml:space="preserve"> 27 (8): 452–61. </w:t>
       </w:r>
       <w:hyperlink r:id="rId28">
         <w:r>
           <w:rPr>
             <w:rStyle w:val="Hyperlink"/>
           </w:rPr>
-          <w:t>https://doi.org/10.1111/j.1365-2745.2007.0134</w:t>
-        </w:r>
-        <w:r>
-          <w:rPr>
-            <w:rStyle w:val="Hyperlink"/>
-          </w:rPr>
-          <w:t>1.x</w:t>
+          <w:t>https://doi.org/10.1016/j.tree.2012.05.001</w:t>
         </w:r>
       </w:hyperlink>
       <w:r>
@@ -2283,57 +2169,24 @@
       <w:pPr>
         <w:pStyle w:val="Bibliography"/>
       </w:pPr>
-      <w:bookmarkStart w:id="47" w:name="ref-wolf_animal_2012"/>
-      <w:bookmarkEnd w:id="46"/>
-      <w:r>
-        <w:t xml:space="preserve">Wolf, Max, and Franz J. Weissing. 2012. “Animal Personalities: Consequences for Ecology and Evolution.” </w:t>
-      </w:r>
-      <w:r>
-        <w:rPr>
-          <w:i/>
-        </w:rPr>
-        <w:t>Trends in Ecology &amp; Evolution</w:t>
-      </w:r>
-      <w:r>
-        <w:t xml:space="preserve"> 27 (8): 452–61. </w:t>
+      <w:bookmarkStart w:id="49" w:name="ref-zwolak_how_2018"/>
+      <w:bookmarkEnd w:id="48"/>
+      <w:r>
+        <w:t>Zwolak, R</w:t>
+      </w:r>
+      <w:r>
+        <w:t xml:space="preserve">afał. 2018. “How Intraspecific Variation in Seed-Dispersing Animals Matters for Plants.” </w:t>
+      </w:r>
+      <w:r>
+        <w:rPr>
+          <w:i/>
+        </w:rPr>
+        <w:t>Biological Reviews</w:t>
+      </w:r>
+      <w:r>
+        <w:t xml:space="preserve"> 93 (2): 897–913. </w:t>
       </w:r>
       <w:hyperlink r:id="rId29">
-        <w:r>
-          <w:rPr>
-            <w:rStyle w:val="Hyperlink"/>
-          </w:rPr>
-          <w:t>https://doi.org/10.1016/j.tree.2012.05.</w:t>
-        </w:r>
-        <w:r>
-          <w:rPr>
-            <w:rStyle w:val="Hyperlink"/>
-          </w:rPr>
-          <w:t>001</w:t>
-        </w:r>
-      </w:hyperlink>
-      <w:r>
-        <w:t>.</w:t>
-      </w:r>
-    </w:p>
-    <w:p>
-      <w:pPr>
-        <w:pStyle w:val="Bibliography"/>
-      </w:pPr>
-      <w:bookmarkStart w:id="48" w:name="ref-zwolak_how_2018"/>
-      <w:bookmarkEnd w:id="47"/>
-      <w:r>
-        <w:t xml:space="preserve">Zwolak, Rafał. 2018. “How Intraspecific Variation in Seed-Dispersing Animals Matters for Plants.” </w:t>
-      </w:r>
-      <w:r>
-        <w:rPr>
-          <w:i/>
-        </w:rPr>
-        <w:t>Biological Reviews</w:t>
-      </w:r>
-      <w:r>
-        <w:t xml:space="preserve"> 93 (2): 897–913. </w:t>
-      </w:r>
-      <w:hyperlink r:id="rId30">
         <w:r>
           <w:rPr>
             <w:rStyle w:val="Hyperlink"/>
@@ -2344,15 +2197,13 @@
       <w:r>
         <w:t>.</w:t>
       </w:r>
-      <w:bookmarkEnd w:id="14"/>
-      <w:bookmarkEnd w:id="48"/>
+      <w:bookmarkEnd w:id="16"/>
+      <w:bookmarkEnd w:id="49"/>
     </w:p>
     <w:sectPr>
       <w:pgSz w:w="12240" w:h="15840"/>
       <w:pgMar w:top="1440" w:right="1440" w:bottom="1440" w:left="1440" w:header="720" w:footer="720" w:gutter="0"/>
-      <w:lnNumType w:countBy="1" w:restart="continuous"/>
       <w:cols w:space="720"/>
-      <w:docGrid w:linePitch="326"/>
     </w:sectPr>
   </w:body>
 </w:document>
@@ -2363,7 +2214,7 @@
   <w:endnote w:type="separator" w:id="-1">
     <w:p>
       <w:pPr>
-        <w:spacing w:after="0"/>
+        <w:spacing w:after="0" w:line="240" w:lineRule="auto"/>
       </w:pPr>
       <w:r>
         <w:separator/>
@@ -2373,7 +2224,7 @@
   <w:endnote w:type="continuationSeparator" w:id="0">
     <w:p>
       <w:pPr>
-        <w:spacing w:after="0"/>
+        <w:spacing w:after="0" w:line="240" w:lineRule="auto"/>
       </w:pPr>
       <w:r>
         <w:continuationSeparator/>
@@ -2405,113 +2256,9 @@
 <file path=word/numbering.xml><?xml version="1.0" encoding="utf-8"?>
 <w:numbering xmlns:wpc="http://schemas.microsoft.com/office/word/2010/wordprocessingCanvas" xmlns:cx="http://schemas.microsoft.com/office/drawing/2014/chartex" xmlns:cx1="http://schemas.microsoft.com/office/drawing/2015/9/8/chartex" xmlns:cx2="http://schemas.microsoft.com/office/drawing/2015/10/21/chartex" xmlns:cx3="http://schemas.microsoft.com/office/drawing/2016/5/9/chartex" xmlns:cx4="http://schemas.microsoft.com/office/drawing/2016/5/10/chartex" xmlns:cx5="http://schemas.microsoft.com/office/drawing/2016/5/11/chartex" xmlns:cx6="http://schemas.microsoft.com/office/drawing/2016/5/12/chartex" xmlns:cx7="http://schemas.microsoft.com/office/drawing/2016/5/13/chartex" xmlns:cx8="http://schemas.microsoft.com/office/drawing/2016/5/14/chartex" xmlns:mc="http://schemas.openxmlformats.org/markup-compatibility/2006" xmlns:aink="http://schemas.microsoft.com/office/drawing/2016/ink" xmlns:am3d="http://schemas.microsoft.com/office/drawing/2017/model3d" xmlns:o="urn:schemas-microsoft-com:office:office" xmlns:r="http://schemas.openxmlformats.org/officeDocument/2006/relationships" xmlns:m="http://schemas.openxmlformats.org/officeDocument/2006/math" xmlns:v="urn:schemas-microsoft-com:vml" xmlns:wp14="http://schemas.microsoft.com/office/word/2010/wordprocessingDrawing" xmlns:wp="http://schemas.openxmlformats.org/drawingml/2006/wordprocessingDrawing" xmlns:w10="urn:schemas-microsoft-com:office:word" xmlns:w="http://schemas.openxmlformats.org/wordprocessingml/2006/main" xmlns:w14="http://schemas.microsoft.com/office/word/2010/wordml" xmlns:w15="http://schemas.microsoft.com/office/word/2012/wordml" xmlns:w16cex="http://schemas.microsoft.com/office/word/2018/wordml/cex" xmlns:w16cid="http://schemas.microsoft.com/office/word/2016/wordml/cid" xmlns:w16="http://schemas.microsoft.com/office/word/2018/wordml" xmlns:w16se="http://schemas.microsoft.com/office/word/2015/wordml/symex" xmlns:wpg="http://schemas.microsoft.com/office/word/2010/wordprocessingGroup" xmlns:wpi="http://schemas.microsoft.com/office/word/2010/wordprocessingInk" xmlns:wne="http://schemas.microsoft.com/office/word/2006/wordml" xmlns:wps="http://schemas.microsoft.com/office/word/2010/wordprocessingShape" mc:Ignorable="w14 w15 w16se w16cid w16 w16cex wp14">
   <w:abstractNum w:abstractNumId="0" w15:restartNumberingAfterBreak="0">
-    <w:nsid w:val="EA454B4C"/>
-    <w:multiLevelType w:val="multilevel"/>
-    <w:tmpl w:val="DB503316"/>
-    <w:lvl w:ilvl="0">
-      <w:numFmt w:val="bullet"/>
-      <w:lvlText w:val="•"/>
-      <w:lvlJc w:val="left"/>
-      <w:pPr>
-        <w:tabs>
-          <w:tab w:val="num" w:pos="0"/>
-        </w:tabs>
-        <w:ind w:left="480" w:hanging="480"/>
-      </w:pPr>
-    </w:lvl>
-    <w:lvl w:ilvl="1">
-      <w:numFmt w:val="bullet"/>
-      <w:lvlText w:val="–"/>
-      <w:lvlJc w:val="left"/>
-      <w:pPr>
-        <w:tabs>
-          <w:tab w:val="num" w:pos="720"/>
-        </w:tabs>
-        <w:ind w:left="1200" w:hanging="480"/>
-      </w:pPr>
-    </w:lvl>
-    <w:lvl w:ilvl="2">
-      <w:numFmt w:val="bullet"/>
-      <w:lvlText w:val="•"/>
-      <w:lvlJc w:val="left"/>
-      <w:pPr>
-        <w:tabs>
-          <w:tab w:val="num" w:pos="1440"/>
-        </w:tabs>
-        <w:ind w:left="1920" w:hanging="480"/>
-      </w:pPr>
-    </w:lvl>
-    <w:lvl w:ilvl="3">
-      <w:numFmt w:val="bullet"/>
-      <w:lvlText w:val="–"/>
-      <w:lvlJc w:val="left"/>
-      <w:pPr>
-        <w:tabs>
-          <w:tab w:val="num" w:pos="2160"/>
-        </w:tabs>
-        <w:ind w:left="2640" w:hanging="480"/>
-      </w:pPr>
-    </w:lvl>
-    <w:lvl w:ilvl="4">
-      <w:numFmt w:val="bullet"/>
-      <w:lvlText w:val="•"/>
-      <w:lvlJc w:val="left"/>
-      <w:pPr>
-        <w:tabs>
-          <w:tab w:val="num" w:pos="2880"/>
-        </w:tabs>
-        <w:ind w:left="3360" w:hanging="480"/>
-      </w:pPr>
-    </w:lvl>
-    <w:lvl w:ilvl="5">
-      <w:numFmt w:val="bullet"/>
-      <w:lvlText w:val="–"/>
-      <w:lvlJc w:val="left"/>
-      <w:pPr>
-        <w:tabs>
-          <w:tab w:val="num" w:pos="3600"/>
-        </w:tabs>
-        <w:ind w:left="4080" w:hanging="480"/>
-      </w:pPr>
-    </w:lvl>
-    <w:lvl w:ilvl="6">
-      <w:numFmt w:val="bullet"/>
-      <w:lvlText w:val="•"/>
-      <w:lvlJc w:val="left"/>
-      <w:pPr>
-        <w:tabs>
-          <w:tab w:val="num" w:pos="4320"/>
-        </w:tabs>
-        <w:ind w:left="4800" w:hanging="480"/>
-      </w:pPr>
-    </w:lvl>
-    <w:lvl w:ilvl="7">
-      <w:numFmt w:val="bullet"/>
-      <w:lvlText w:val="–"/>
-      <w:lvlJc w:val="left"/>
-      <w:pPr>
-        <w:tabs>
-          <w:tab w:val="num" w:pos="5040"/>
-        </w:tabs>
-        <w:ind w:left="5520" w:hanging="480"/>
-      </w:pPr>
-    </w:lvl>
-    <w:lvl w:ilvl="8">
-      <w:numFmt w:val="bullet"/>
-      <w:lvlText w:val="•"/>
-      <w:lvlJc w:val="left"/>
-      <w:pPr>
-        <w:tabs>
-          <w:tab w:val="num" w:pos="5760"/>
-        </w:tabs>
-        <w:ind w:left="6240" w:hanging="480"/>
-      </w:pPr>
-    </w:lvl>
-  </w:abstractNum>
-  <w:abstractNum w:abstractNumId="1" w15:restartNumberingAfterBreak="0">
     <w:nsid w:val="2C1AE401"/>
     <w:multiLevelType w:val="multilevel"/>
-    <w:tmpl w:val="87B22702"/>
+    <w:tmpl w:val="E0F81FA4"/>
     <w:lvl w:ilvl="0">
       <w:numFmt w:val="bullet"/>
       <w:lvlText w:val=" "/>
@@ -2612,300 +2359,11 @@
       </w:pPr>
     </w:lvl>
   </w:abstractNum>
-  <w:abstractNum w:abstractNumId="2" w15:restartNumberingAfterBreak="0">
-    <w:nsid w:val="47261BAD"/>
-    <w:multiLevelType w:val="multilevel"/>
-    <w:tmpl w:val="1210688C"/>
-    <w:lvl w:ilvl="0">
-      <w:start w:val="3"/>
-      <w:numFmt w:val="decimal"/>
-      <w:lvlText w:val="%1."/>
-      <w:lvlJc w:val="left"/>
-      <w:pPr>
-        <w:tabs>
-          <w:tab w:val="num" w:pos="0"/>
-        </w:tabs>
-        <w:ind w:left="480" w:hanging="480"/>
-      </w:pPr>
-    </w:lvl>
-    <w:lvl w:ilvl="1">
-      <w:start w:val="3"/>
-      <w:numFmt w:val="decimal"/>
-      <w:lvlText w:val="%2."/>
-      <w:lvlJc w:val="left"/>
-      <w:pPr>
-        <w:tabs>
-          <w:tab w:val="num" w:pos="720"/>
-        </w:tabs>
-        <w:ind w:left="1200" w:hanging="480"/>
-      </w:pPr>
-    </w:lvl>
-    <w:lvl w:ilvl="2">
-      <w:start w:val="3"/>
-      <w:numFmt w:val="decimal"/>
-      <w:lvlText w:val="%3."/>
-      <w:lvlJc w:val="left"/>
-      <w:pPr>
-        <w:tabs>
-          <w:tab w:val="num" w:pos="1440"/>
-        </w:tabs>
-        <w:ind w:left="1920" w:hanging="480"/>
-      </w:pPr>
-    </w:lvl>
-    <w:lvl w:ilvl="3">
-      <w:start w:val="3"/>
-      <w:numFmt w:val="decimal"/>
-      <w:lvlText w:val="%4."/>
-      <w:lvlJc w:val="left"/>
-      <w:pPr>
-        <w:tabs>
-          <w:tab w:val="num" w:pos="2160"/>
-        </w:tabs>
-        <w:ind w:left="2640" w:hanging="480"/>
-      </w:pPr>
-    </w:lvl>
-    <w:lvl w:ilvl="4">
-      <w:start w:val="3"/>
-      <w:numFmt w:val="decimal"/>
-      <w:lvlText w:val="%5."/>
-      <w:lvlJc w:val="left"/>
-      <w:pPr>
-        <w:tabs>
-          <w:tab w:val="num" w:pos="2880"/>
-        </w:tabs>
-        <w:ind w:left="3360" w:hanging="480"/>
-      </w:pPr>
-    </w:lvl>
-    <w:lvl w:ilvl="5">
-      <w:start w:val="3"/>
-      <w:numFmt w:val="decimal"/>
-      <w:lvlText w:val="%6."/>
-      <w:lvlJc w:val="left"/>
-      <w:pPr>
-        <w:tabs>
-          <w:tab w:val="num" w:pos="3600"/>
-        </w:tabs>
-        <w:ind w:left="4080" w:hanging="480"/>
-      </w:pPr>
-    </w:lvl>
-    <w:lvl w:ilvl="6">
-      <w:start w:val="3"/>
-      <w:numFmt w:val="decimal"/>
-      <w:lvlText w:val="%7."/>
-      <w:lvlJc w:val="left"/>
-      <w:pPr>
-        <w:tabs>
-          <w:tab w:val="num" w:pos="4320"/>
-        </w:tabs>
-        <w:ind w:left="4800" w:hanging="480"/>
-      </w:pPr>
-    </w:lvl>
-    <w:lvl w:ilvl="7">
-      <w:start w:val="3"/>
-      <w:numFmt w:val="decimal"/>
-      <w:lvlText w:val="%8."/>
-      <w:lvlJc w:val="left"/>
-      <w:pPr>
-        <w:tabs>
-          <w:tab w:val="num" w:pos="5040"/>
-        </w:tabs>
-        <w:ind w:left="5520" w:hanging="480"/>
-      </w:pPr>
-    </w:lvl>
-    <w:lvl w:ilvl="8">
-      <w:start w:val="3"/>
-      <w:numFmt w:val="decimal"/>
-      <w:lvlText w:val="%9."/>
-      <w:lvlJc w:val="left"/>
-      <w:pPr>
-        <w:tabs>
-          <w:tab w:val="num" w:pos="5760"/>
-        </w:tabs>
-        <w:ind w:left="6240" w:hanging="480"/>
-      </w:pPr>
-    </w:lvl>
-  </w:abstractNum>
-  <w:abstractNum w:abstractNumId="3" w15:restartNumberingAfterBreak="0">
-    <w:nsid w:val="71315DCA"/>
-    <w:multiLevelType w:val="multilevel"/>
-    <w:tmpl w:val="18A852E2"/>
-    <w:lvl w:ilvl="0">
-      <w:start w:val="2"/>
-      <w:numFmt w:val="decimal"/>
-      <w:lvlText w:val="%1."/>
-      <w:lvlJc w:val="left"/>
-      <w:pPr>
-        <w:tabs>
-          <w:tab w:val="num" w:pos="0"/>
-        </w:tabs>
-        <w:ind w:left="480" w:hanging="480"/>
-      </w:pPr>
-    </w:lvl>
-    <w:lvl w:ilvl="1">
-      <w:start w:val="2"/>
-      <w:numFmt w:val="decimal"/>
-      <w:lvlText w:val="%2."/>
-      <w:lvlJc w:val="left"/>
-      <w:pPr>
-        <w:tabs>
-          <w:tab w:val="num" w:pos="720"/>
-        </w:tabs>
-        <w:ind w:left="1200" w:hanging="480"/>
-      </w:pPr>
-    </w:lvl>
-    <w:lvl w:ilvl="2">
-      <w:start w:val="2"/>
-      <w:numFmt w:val="decimal"/>
-      <w:lvlText w:val="%3."/>
-      <w:lvlJc w:val="left"/>
-      <w:pPr>
-        <w:tabs>
-          <w:tab w:val="num" w:pos="1440"/>
-        </w:tabs>
-        <w:ind w:left="1920" w:hanging="480"/>
-      </w:pPr>
-    </w:lvl>
-    <w:lvl w:ilvl="3">
-      <w:start w:val="2"/>
-      <w:numFmt w:val="decimal"/>
-      <w:lvlText w:val="%4."/>
-      <w:lvlJc w:val="left"/>
-      <w:pPr>
-        <w:tabs>
-          <w:tab w:val="num" w:pos="2160"/>
-        </w:tabs>
-        <w:ind w:left="2640" w:hanging="480"/>
-      </w:pPr>
-    </w:lvl>
-    <w:lvl w:ilvl="4">
-      <w:start w:val="2"/>
-      <w:numFmt w:val="decimal"/>
-      <w:lvlText w:val="%5."/>
-      <w:lvlJc w:val="left"/>
-      <w:pPr>
-        <w:tabs>
-          <w:tab w:val="num" w:pos="2880"/>
-        </w:tabs>
-        <w:ind w:left="3360" w:hanging="480"/>
-      </w:pPr>
-    </w:lvl>
-    <w:lvl w:ilvl="5">
-      <w:start w:val="2"/>
-      <w:numFmt w:val="decimal"/>
-      <w:lvlText w:val="%6."/>
-      <w:lvlJc w:val="left"/>
-      <w:pPr>
-        <w:tabs>
-          <w:tab w:val="num" w:pos="3600"/>
-        </w:tabs>
-        <w:ind w:left="4080" w:hanging="480"/>
-      </w:pPr>
-    </w:lvl>
-    <w:lvl w:ilvl="6">
-      <w:start w:val="2"/>
-      <w:numFmt w:val="decimal"/>
-      <w:lvlText w:val="%7."/>
-      <w:lvlJc w:val="left"/>
-      <w:pPr>
-        <w:tabs>
-          <w:tab w:val="num" w:pos="4320"/>
-        </w:tabs>
-        <w:ind w:left="4800" w:hanging="480"/>
-      </w:pPr>
-    </w:lvl>
-    <w:lvl w:ilvl="7">
-      <w:start w:val="2"/>
-      <w:numFmt w:val="decimal"/>
-      <w:lvlText w:val="%8."/>
-      <w:lvlJc w:val="left"/>
-      <w:pPr>
-        <w:tabs>
-          <w:tab w:val="num" w:pos="5040"/>
-        </w:tabs>
-        <w:ind w:left="5520" w:hanging="480"/>
-      </w:pPr>
-    </w:lvl>
-    <w:lvl w:ilvl="8">
-      <w:start w:val="2"/>
-      <w:numFmt w:val="decimal"/>
-      <w:lvlText w:val="%9."/>
-      <w:lvlJc w:val="left"/>
-      <w:pPr>
-        <w:tabs>
-          <w:tab w:val="num" w:pos="5760"/>
-        </w:tabs>
-        <w:ind w:left="6240" w:hanging="480"/>
-      </w:pPr>
-    </w:lvl>
-  </w:abstractNum>
   <w:num w:numId="1">
-    <w:abstractNumId w:val="1"/>
+    <w:abstractNumId w:val="0"/>
   </w:num>
   <w:num w:numId="2">
     <w:abstractNumId w:val="0"/>
-  </w:num>
-  <w:num w:numId="3">
-    <w:abstractNumId w:val="3"/>
-    <w:lvlOverride w:ilvl="0">
-      <w:startOverride w:val="2"/>
-    </w:lvlOverride>
-    <w:lvlOverride w:ilvl="1">
-      <w:startOverride w:val="2"/>
-    </w:lvlOverride>
-    <w:lvlOverride w:ilvl="2">
-      <w:startOverride w:val="2"/>
-    </w:lvlOverride>
-    <w:lvlOverride w:ilvl="3">
-      <w:startOverride w:val="2"/>
-    </w:lvlOverride>
-    <w:lvlOverride w:ilvl="4">
-      <w:startOverride w:val="2"/>
-    </w:lvlOverride>
-    <w:lvlOverride w:ilvl="5">
-      <w:startOverride w:val="2"/>
-    </w:lvlOverride>
-    <w:lvlOverride w:ilvl="6">
-      <w:startOverride w:val="2"/>
-    </w:lvlOverride>
-    <w:lvlOverride w:ilvl="7">
-      <w:startOverride w:val="2"/>
-    </w:lvlOverride>
-    <w:lvlOverride w:ilvl="8">
-      <w:startOverride w:val="2"/>
-    </w:lvlOverride>
-  </w:num>
-  <w:num w:numId="4">
-    <w:abstractNumId w:val="0"/>
-  </w:num>
-  <w:num w:numId="5">
-    <w:abstractNumId w:val="2"/>
-    <w:lvlOverride w:ilvl="0">
-      <w:startOverride w:val="3"/>
-    </w:lvlOverride>
-    <w:lvlOverride w:ilvl="1">
-      <w:startOverride w:val="3"/>
-    </w:lvlOverride>
-    <w:lvlOverride w:ilvl="2">
-      <w:startOverride w:val="3"/>
-    </w:lvlOverride>
-    <w:lvlOverride w:ilvl="3">
-      <w:startOverride w:val="3"/>
-    </w:lvlOverride>
-    <w:lvlOverride w:ilvl="4">
-      <w:startOverride w:val="3"/>
-    </w:lvlOverride>
-    <w:lvlOverride w:ilvl="5">
-      <w:startOverride w:val="3"/>
-    </w:lvlOverride>
-    <w:lvlOverride w:ilvl="6">
-      <w:startOverride w:val="3"/>
-    </w:lvlOverride>
-    <w:lvlOverride w:ilvl="7">
-      <w:startOverride w:val="3"/>
-    </w:lvlOverride>
-    <w:lvlOverride w:ilvl="8">
-      <w:startOverride w:val="3"/>
-    </w:lvlOverride>
   </w:num>
 </w:numbering>
 </file>
@@ -2915,20 +2373,29 @@
   <w:docDefaults>
     <w:rPrDefault>
       <w:rPr>
-        <w:rFonts w:asciiTheme="minorHAnsi" w:eastAsiaTheme="minorHAnsi" w:hAnsiTheme="minorHAnsi" w:cstheme="minorBidi"/>
-        <w:sz w:val="24"/>
-        <w:szCs w:val="24"/>
+        <w:rFonts w:asciiTheme="minorHAnsi" w:eastAsiaTheme="minorEastAsia" w:hAnsiTheme="minorHAnsi" w:cstheme="minorBidi"/>
+        <w:sz w:val="22"/>
+        <w:szCs w:val="22"/>
         <w:lang w:val="en-US" w:eastAsia="en-US" w:bidi="ar-SA"/>
       </w:rPr>
     </w:rPrDefault>
     <w:pPrDefault>
       <w:pPr>
-        <w:spacing w:after="200"/>
+        <w:spacing w:after="160" w:line="259" w:lineRule="auto"/>
       </w:pPr>
     </w:pPrDefault>
   </w:docDefaults>
   <w:latentStyles w:defLockedState="0" w:defUIPriority="0" w:defSemiHidden="0" w:defUnhideWhenUsed="0" w:defQFormat="0" w:count="376">
-    <w:lsdException w:name="heading 5" w:semiHidden="1" w:unhideWhenUsed="1"/>
+    <w:lsdException w:name="Normal" w:qFormat="1"/>
+    <w:lsdException w:name="heading 1" w:qFormat="1"/>
+    <w:lsdException w:name="heading 2" w:qFormat="1"/>
+    <w:lsdException w:name="heading 3" w:qFormat="1"/>
+    <w:lsdException w:name="heading 4" w:qFormat="1"/>
+    <w:lsdException w:name="heading 5" w:semiHidden="1" w:unhideWhenUsed="1" w:qFormat="1"/>
+    <w:lsdException w:name="heading 6" w:qFormat="1"/>
+    <w:lsdException w:name="heading 7" w:qFormat="1"/>
+    <w:lsdException w:name="heading 8" w:qFormat="1"/>
+    <w:lsdException w:name="heading 9" w:qFormat="1"/>
     <w:lsdException w:name="index 2" w:semiHidden="1" w:unhideWhenUsed="1"/>
     <w:lsdException w:name="index 3" w:semiHidden="1" w:unhideWhenUsed="1"/>
     <w:lsdException w:name="index 4" w:semiHidden="1" w:unhideWhenUsed="1"/>
@@ -2952,7 +2419,7 @@
     <w:lsdException w:name="header" w:semiHidden="1" w:unhideWhenUsed="1"/>
     <w:lsdException w:name="footer" w:semiHidden="1" w:unhideWhenUsed="1"/>
     <w:lsdException w:name="index heading" w:semiHidden="1" w:unhideWhenUsed="1"/>
-    <w:lsdException w:name="caption" w:semiHidden="1" w:unhideWhenUsed="1"/>
+    <w:lsdException w:name="caption" w:semiHidden="1" w:uiPriority="35" w:unhideWhenUsed="1" w:qFormat="1"/>
     <w:lsdException w:name="table of figures" w:semiHidden="1" w:unhideWhenUsed="1"/>
     <w:lsdException w:name="envelope address" w:semiHidden="1" w:unhideWhenUsed="1"/>
     <w:lsdException w:name="envelope return" w:semiHidden="1" w:unhideWhenUsed="1"/>
@@ -2977,6 +2444,7 @@
     <w:lsdException w:name="List Number 3" w:semiHidden="1" w:unhideWhenUsed="1"/>
     <w:lsdException w:name="List Number 4" w:semiHidden="1" w:unhideWhenUsed="1"/>
     <w:lsdException w:name="List Number 5" w:semiHidden="1" w:unhideWhenUsed="1"/>
+    <w:lsdException w:name="Title" w:uiPriority="10" w:qFormat="1"/>
     <w:lsdException w:name="Closing" w:semiHidden="1" w:unhideWhenUsed="1"/>
     <w:lsdException w:name="Signature" w:semiHidden="1" w:unhideWhenUsed="1"/>
     <w:lsdException w:name="Default Paragraph Font" w:semiHidden="1" w:unhideWhenUsed="1"/>
@@ -2988,6 +2456,7 @@
     <w:lsdException w:name="List Continue 4" w:semiHidden="1" w:unhideWhenUsed="1"/>
     <w:lsdException w:name="List Continue 5" w:semiHidden="1" w:unhideWhenUsed="1"/>
     <w:lsdException w:name="Message Header" w:semiHidden="1" w:unhideWhenUsed="1"/>
+    <w:lsdException w:name="Subtitle" w:uiPriority="11" w:qFormat="1"/>
     <w:lsdException w:name="Salutation" w:semiHidden="1" w:unhideWhenUsed="1"/>
     <w:lsdException w:name="Date" w:semiHidden="1" w:unhideWhenUsed="1"/>
     <w:lsdException w:name="Body Text First Indent" w:semiHidden="1" w:unhideWhenUsed="1"/>
@@ -2996,6 +2465,8 @@
     <w:lsdException w:name="Block Text" w:semiHidden="1" w:unhideWhenUsed="1"/>
     <w:lsdException w:name="Hyperlink" w:semiHidden="1" w:unhideWhenUsed="1"/>
     <w:lsdException w:name="FollowedHyperlink" w:semiHidden="1" w:unhideWhenUsed="1"/>
+    <w:lsdException w:name="Strong" w:uiPriority="22" w:qFormat="1"/>
+    <w:lsdException w:name="Emphasis" w:uiPriority="20" w:qFormat="1"/>
     <w:lsdException w:name="Document Map" w:semiHidden="1" w:unhideWhenUsed="1"/>
     <w:lsdException w:name="Plain Text" w:semiHidden="1" w:unhideWhenUsed="1"/>
     <w:lsdException w:name="E-mail Signature" w:semiHidden="1" w:unhideWhenUsed="1"/>
@@ -3063,8 +2534,16 @@
     <w:lsdException w:name="Balloon Text" w:semiHidden="1" w:unhideWhenUsed="1"/>
     <w:lsdException w:name="Table Theme" w:semiHidden="1" w:unhideWhenUsed="1"/>
     <w:lsdException w:name="Placeholder Text" w:semiHidden="1"/>
+    <w:lsdException w:name="No Spacing" w:uiPriority="1" w:qFormat="1"/>
     <w:lsdException w:name="Light Shading"/>
     <w:lsdException w:name="Light List"/>
+    <w:lsdException w:name="Light Grid"/>
+    <w:lsdException w:name="Medium Shading 1"/>
+    <w:lsdException w:name="Medium Shading 2"/>
+    <w:lsdException w:name="Medium List 1"/>
+    <w:lsdException w:name="Medium List 2"/>
+    <w:lsdException w:name="Medium Grid 1"/>
+    <w:lsdException w:name="Medium Grid 2"/>
     <w:lsdException w:name="Medium Grid 3"/>
     <w:lsdException w:name="Dark List"/>
     <w:lsdException w:name="Colorful Shading"/>
@@ -3077,6 +2556,9 @@
     <w:lsdException w:name="Medium Shading 2 Accent 1"/>
     <w:lsdException w:name="Medium List 1 Accent 1"/>
     <w:lsdException w:name="Revision" w:semiHidden="1"/>
+    <w:lsdException w:name="List Paragraph" w:uiPriority="34" w:qFormat="1"/>
+    <w:lsdException w:name="Quote" w:uiPriority="29" w:qFormat="1"/>
+    <w:lsdException w:name="Intense Quote" w:uiPriority="30" w:qFormat="1"/>
     <w:lsdException w:name="Medium List 2 Accent 1"/>
     <w:lsdException w:name="Medium Grid 1 Accent 1"/>
     <w:lsdException w:name="Medium Grid 2 Accent 1"/>
@@ -3155,8 +2637,13 @@
     <w:lsdException w:name="Colorful Shading Accent 6"/>
     <w:lsdException w:name="Colorful List Accent 6"/>
     <w:lsdException w:name="Colorful Grid Accent 6"/>
+    <w:lsdException w:name="Subtle Emphasis" w:uiPriority="19" w:qFormat="1"/>
+    <w:lsdException w:name="Intense Emphasis" w:uiPriority="21" w:qFormat="1"/>
+    <w:lsdException w:name="Subtle Reference" w:uiPriority="31" w:qFormat="1"/>
+    <w:lsdException w:name="Intense Reference" w:uiPriority="32" w:qFormat="1"/>
+    <w:lsdException w:name="Book Title" w:uiPriority="33" w:qFormat="1"/>
     <w:lsdException w:name="Bibliography" w:semiHidden="1" w:unhideWhenUsed="1"/>
-    <w:lsdException w:name="TOC Heading" w:semiHidden="1" w:unhideWhenUsed="1"/>
+    <w:lsdException w:name="TOC Heading" w:semiHidden="1" w:unhideWhenUsed="1" w:qFormat="1"/>
     <w:lsdException w:name="Grid Table 4" w:uiPriority="49"/>
     <w:lsdException w:name="Grid Table 5 Dark" w:uiPriority="50"/>
     <w:lsdException w:name="Grid Table 6 Colorful" w:uiPriority="51"/>
@@ -3261,179 +2748,220 @@
   <w:style w:type="paragraph" w:default="1" w:styleId="Normal">
     <w:name w:val="Normal"/>
     <w:qFormat/>
+    <w:rsid w:val="00182686"/>
+    <w:pPr>
+      <w:spacing w:line="480" w:lineRule="auto"/>
+    </w:pPr>
   </w:style>
   <w:style w:type="paragraph" w:styleId="Heading1">
     <w:name w:val="heading 1"/>
     <w:basedOn w:val="Normal"/>
-    <w:next w:val="BodyText"/>
+    <w:next w:val="Normal"/>
+    <w:link w:val="Heading1Char"/>
     <w:uiPriority w:val="9"/>
     <w:qFormat/>
+    <w:rsid w:val="00B13AAA"/>
     <w:pPr>
       <w:keepNext/>
       <w:keepLines/>
-      <w:spacing w:before="480" w:after="0"/>
+      <w:spacing w:before="400" w:after="40" w:line="240" w:lineRule="auto"/>
       <w:outlineLvl w:val="0"/>
     </w:pPr>
     <w:rPr>
       <w:rFonts w:asciiTheme="majorHAnsi" w:eastAsiaTheme="majorEastAsia" w:hAnsiTheme="majorHAnsi" w:cstheme="majorBidi"/>
-      <w:b/>
-      <w:bCs/>
-      <w:color w:val="4F81BD" w:themeColor="accent1"/>
-      <w:sz w:val="32"/>
-      <w:szCs w:val="32"/>
+      <w:caps/>
+      <w:sz w:val="28"/>
+      <w:szCs w:val="36"/>
     </w:rPr>
   </w:style>
   <w:style w:type="paragraph" w:styleId="Heading2">
     <w:name w:val="heading 2"/>
     <w:basedOn w:val="Normal"/>
-    <w:next w:val="BodyText"/>
+    <w:next w:val="Normal"/>
+    <w:link w:val="Heading2Char"/>
     <w:uiPriority w:val="9"/>
     <w:unhideWhenUsed/>
     <w:qFormat/>
+    <w:rsid w:val="00B13AAA"/>
     <w:pPr>
       <w:keepNext/>
       <w:keepLines/>
-      <w:spacing w:before="200" w:after="0"/>
+      <w:spacing w:before="120" w:after="0" w:line="240" w:lineRule="auto"/>
       <w:outlineLvl w:val="1"/>
     </w:pPr>
     <w:rPr>
       <w:rFonts w:asciiTheme="majorHAnsi" w:eastAsiaTheme="majorEastAsia" w:hAnsiTheme="majorHAnsi" w:cstheme="majorBidi"/>
-      <w:b/>
-      <w:bCs/>
-      <w:color w:val="4F81BD" w:themeColor="accent1"/>
-      <w:sz w:val="28"/>
+      <w:caps/>
+      <w:sz w:val="24"/>
       <w:szCs w:val="28"/>
     </w:rPr>
   </w:style>
   <w:style w:type="paragraph" w:styleId="Heading3">
     <w:name w:val="heading 3"/>
     <w:basedOn w:val="Normal"/>
-    <w:next w:val="BodyText"/>
+    <w:next w:val="Normal"/>
+    <w:link w:val="Heading3Char"/>
     <w:uiPriority w:val="9"/>
     <w:unhideWhenUsed/>
     <w:qFormat/>
+    <w:rsid w:val="00AA6EF0"/>
     <w:pPr>
       <w:keepNext/>
       <w:keepLines/>
-      <w:spacing w:before="200" w:after="0"/>
+      <w:spacing w:before="120" w:after="0" w:line="240" w:lineRule="auto"/>
       <w:outlineLvl w:val="2"/>
     </w:pPr>
     <w:rPr>
       <w:rFonts w:asciiTheme="majorHAnsi" w:eastAsiaTheme="majorEastAsia" w:hAnsiTheme="majorHAnsi" w:cstheme="majorBidi"/>
-      <w:b/>
-      <w:bCs/>
-      <w:color w:val="4F81BD" w:themeColor="accent1"/>
+      <w:smallCaps/>
+      <w:sz w:val="28"/>
+      <w:szCs w:val="28"/>
     </w:rPr>
   </w:style>
   <w:style w:type="paragraph" w:styleId="Heading4">
     <w:name w:val="heading 4"/>
     <w:basedOn w:val="Normal"/>
-    <w:next w:val="BodyText"/>
+    <w:next w:val="Normal"/>
+    <w:link w:val="Heading4Char"/>
     <w:uiPriority w:val="9"/>
     <w:unhideWhenUsed/>
     <w:qFormat/>
+    <w:rsid w:val="00AA6EF0"/>
     <w:pPr>
       <w:keepNext/>
       <w:keepLines/>
-      <w:spacing w:before="200" w:after="0"/>
+      <w:spacing w:before="120" w:after="0"/>
       <w:outlineLvl w:val="3"/>
     </w:pPr>
     <w:rPr>
       <w:rFonts w:asciiTheme="majorHAnsi" w:eastAsiaTheme="majorEastAsia" w:hAnsiTheme="majorHAnsi" w:cstheme="majorBidi"/>
-      <w:bCs/>
-      <w:i/>
-      <w:color w:val="4F81BD" w:themeColor="accent1"/>
+      <w:caps/>
     </w:rPr>
   </w:style>
   <w:style w:type="paragraph" w:styleId="Heading5">
     <w:name w:val="heading 5"/>
     <w:basedOn w:val="Normal"/>
-    <w:next w:val="BodyText"/>
+    <w:next w:val="Normal"/>
+    <w:link w:val="Heading5Char"/>
     <w:uiPriority w:val="9"/>
     <w:unhideWhenUsed/>
     <w:qFormat/>
+    <w:rsid w:val="00AA6EF0"/>
     <w:pPr>
       <w:keepNext/>
       <w:keepLines/>
-      <w:spacing w:before="200" w:after="0"/>
+      <w:spacing w:before="120" w:after="0"/>
       <w:outlineLvl w:val="4"/>
     </w:pPr>
     <w:rPr>
       <w:rFonts w:asciiTheme="majorHAnsi" w:eastAsiaTheme="majorEastAsia" w:hAnsiTheme="majorHAnsi" w:cstheme="majorBidi"/>
+      <w:i/>
       <w:iCs/>
-      <w:color w:val="4F81BD" w:themeColor="accent1"/>
+      <w:caps/>
     </w:rPr>
   </w:style>
   <w:style w:type="paragraph" w:styleId="Heading6">
     <w:name w:val="heading 6"/>
     <w:basedOn w:val="Normal"/>
-    <w:next w:val="BodyText"/>
+    <w:next w:val="Normal"/>
+    <w:link w:val="Heading6Char"/>
     <w:uiPriority w:val="9"/>
     <w:unhideWhenUsed/>
     <w:qFormat/>
+    <w:rsid w:val="00AA6EF0"/>
     <w:pPr>
       <w:keepNext/>
       <w:keepLines/>
-      <w:spacing w:before="200" w:after="0"/>
+      <w:spacing w:before="120" w:after="0"/>
       <w:outlineLvl w:val="5"/>
     </w:pPr>
     <w:rPr>
       <w:rFonts w:asciiTheme="majorHAnsi" w:eastAsiaTheme="majorEastAsia" w:hAnsiTheme="majorHAnsi" w:cstheme="majorBidi"/>
-      <w:color w:val="4F81BD" w:themeColor="accent1"/>
+      <w:b/>
+      <w:bCs/>
+      <w:caps/>
+      <w:color w:val="262626" w:themeColor="text1" w:themeTint="D9"/>
+      <w:sz w:val="20"/>
+      <w:szCs w:val="20"/>
     </w:rPr>
   </w:style>
   <w:style w:type="paragraph" w:styleId="Heading7">
     <w:name w:val="heading 7"/>
     <w:basedOn w:val="Normal"/>
-    <w:next w:val="BodyText"/>
+    <w:next w:val="Normal"/>
+    <w:link w:val="Heading7Char"/>
     <w:uiPriority w:val="9"/>
     <w:unhideWhenUsed/>
     <w:qFormat/>
+    <w:rsid w:val="00AA6EF0"/>
     <w:pPr>
       <w:keepNext/>
       <w:keepLines/>
-      <w:spacing w:before="200" w:after="0"/>
+      <w:spacing w:before="120" w:after="0"/>
       <w:outlineLvl w:val="6"/>
     </w:pPr>
     <w:rPr>
       <w:rFonts w:asciiTheme="majorHAnsi" w:eastAsiaTheme="majorEastAsia" w:hAnsiTheme="majorHAnsi" w:cstheme="majorBidi"/>
-      <w:color w:val="4F81BD" w:themeColor="accent1"/>
+      <w:b/>
+      <w:bCs/>
+      <w:i/>
+      <w:iCs/>
+      <w:caps/>
+      <w:color w:val="262626" w:themeColor="text1" w:themeTint="D9"/>
+      <w:sz w:val="20"/>
+      <w:szCs w:val="20"/>
     </w:rPr>
   </w:style>
   <w:style w:type="paragraph" w:styleId="Heading8">
     <w:name w:val="heading 8"/>
     <w:basedOn w:val="Normal"/>
-    <w:next w:val="BodyText"/>
+    <w:next w:val="Normal"/>
+    <w:link w:val="Heading8Char"/>
     <w:uiPriority w:val="9"/>
     <w:unhideWhenUsed/>
     <w:qFormat/>
+    <w:rsid w:val="00AA6EF0"/>
     <w:pPr>
       <w:keepNext/>
       <w:keepLines/>
-      <w:spacing w:before="200" w:after="0"/>
+      <w:spacing w:before="120" w:after="0"/>
       <w:outlineLvl w:val="7"/>
     </w:pPr>
     <w:rPr>
       <w:rFonts w:asciiTheme="majorHAnsi" w:eastAsiaTheme="majorEastAsia" w:hAnsiTheme="majorHAnsi" w:cstheme="majorBidi"/>
-      <w:color w:val="4F81BD" w:themeColor="accent1"/>
+      <w:b/>
+      <w:bCs/>
+      <w:caps/>
+      <w:color w:val="7F7F7F" w:themeColor="text1" w:themeTint="80"/>
+      <w:sz w:val="20"/>
+      <w:szCs w:val="20"/>
     </w:rPr>
   </w:style>
   <w:style w:type="paragraph" w:styleId="Heading9">
     <w:name w:val="heading 9"/>
     <w:basedOn w:val="Normal"/>
-    <w:next w:val="BodyText"/>
+    <w:next w:val="Normal"/>
+    <w:link w:val="Heading9Char"/>
     <w:uiPriority w:val="9"/>
     <w:unhideWhenUsed/>
     <w:qFormat/>
+    <w:rsid w:val="00AA6EF0"/>
     <w:pPr>
       <w:keepNext/>
       <w:keepLines/>
-      <w:spacing w:before="200" w:after="0"/>
+      <w:spacing w:before="120" w:after="0"/>
       <w:outlineLvl w:val="8"/>
     </w:pPr>
     <w:rPr>
       <w:rFonts w:asciiTheme="majorHAnsi" w:eastAsiaTheme="majorEastAsia" w:hAnsiTheme="majorHAnsi" w:cstheme="majorBidi"/>
-      <w:color w:val="4F81BD" w:themeColor="accent1"/>
+      <w:b/>
+      <w:bCs/>
+      <w:i/>
+      <w:iCs/>
+      <w:caps/>
+      <w:color w:val="7F7F7F" w:themeColor="text1" w:themeTint="80"/>
+      <w:sz w:val="20"/>
+      <w:szCs w:val="20"/>
     </w:rPr>
   </w:style>
   <w:style w:type="character" w:default="1" w:styleId="DefaultParagraphFont">
@@ -3466,7 +2994,6 @@
   <w:style w:type="paragraph" w:styleId="BodyText">
     <w:name w:val="Body Text"/>
     <w:basedOn w:val="Normal"/>
-    <w:qFormat/>
     <w:pPr>
       <w:spacing w:before="180" w:after="180"/>
     </w:pPr>
@@ -3475,12 +3002,10 @@
     <w:name w:val="First Paragraph"/>
     <w:basedOn w:val="BodyText"/>
     <w:next w:val="BodyText"/>
-    <w:qFormat/>
   </w:style>
   <w:style w:type="paragraph" w:customStyle="1" w:styleId="Compact">
     <w:name w:val="Compact"/>
     <w:basedOn w:val="BodyText"/>
-    <w:qFormat/>
     <w:pPr>
       <w:spacing w:before="36" w:after="36"/>
     </w:pPr>
@@ -3488,40 +3013,48 @@
   <w:style w:type="paragraph" w:styleId="Title">
     <w:name w:val="Title"/>
     <w:basedOn w:val="Normal"/>
-    <w:next w:val="BodyText"/>
+    <w:next w:val="Normal"/>
+    <w:link w:val="TitleChar"/>
+    <w:uiPriority w:val="10"/>
     <w:qFormat/>
+    <w:rsid w:val="00B13AAA"/>
     <w:pPr>
-      <w:keepNext/>
-      <w:keepLines/>
-      <w:spacing w:before="480" w:after="240"/>
-      <w:jc w:val="center"/>
+      <w:spacing w:after="0" w:line="240" w:lineRule="auto"/>
+      <w:contextualSpacing/>
     </w:pPr>
     <w:rPr>
       <w:rFonts w:asciiTheme="majorHAnsi" w:eastAsiaTheme="majorEastAsia" w:hAnsiTheme="majorHAnsi" w:cstheme="majorBidi"/>
-      <w:b/>
-      <w:bCs/>
-      <w:color w:val="345A8A" w:themeColor="accent1" w:themeShade="B5"/>
-      <w:sz w:val="36"/>
-      <w:szCs w:val="36"/>
+      <w:caps/>
+      <w:color w:val="404040" w:themeColor="text1" w:themeTint="BF"/>
+      <w:spacing w:val="-10"/>
+      <w:sz w:val="32"/>
+      <w:szCs w:val="72"/>
     </w:rPr>
   </w:style>
   <w:style w:type="paragraph" w:styleId="Subtitle">
     <w:name w:val="Subtitle"/>
-    <w:basedOn w:val="Title"/>
-    <w:next w:val="BodyText"/>
+    <w:basedOn w:val="Normal"/>
+    <w:next w:val="Normal"/>
+    <w:link w:val="SubtitleChar"/>
+    <w:uiPriority w:val="11"/>
     <w:qFormat/>
+    <w:rsid w:val="00AA6EF0"/>
     <w:pPr>
-      <w:spacing w:before="240"/>
+      <w:numPr>
+        <w:ilvl w:val="1"/>
+      </w:numPr>
     </w:pPr>
     <w:rPr>
-      <w:sz w:val="30"/>
-      <w:szCs w:val="30"/>
+      <w:rFonts w:asciiTheme="majorHAnsi" w:eastAsiaTheme="majorEastAsia" w:hAnsiTheme="majorHAnsi" w:cstheme="majorBidi"/>
+      <w:smallCaps/>
+      <w:color w:val="595959" w:themeColor="text1" w:themeTint="A6"/>
+      <w:sz w:val="28"/>
+      <w:szCs w:val="28"/>
     </w:rPr>
   </w:style>
   <w:style w:type="paragraph" w:customStyle="1" w:styleId="Author">
     <w:name w:val="Author"/>
     <w:next w:val="BodyText"/>
-    <w:qFormat/>
     <w:pPr>
       <w:keepNext/>
       <w:keepLines/>
@@ -3531,7 +3064,6 @@
   <w:style w:type="paragraph" w:styleId="Date">
     <w:name w:val="Date"/>
     <w:next w:val="BodyText"/>
-    <w:qFormat/>
     <w:pPr>
       <w:keepNext/>
       <w:keepLines/>
@@ -3542,7 +3074,6 @@
     <w:name w:val="Abstract"/>
     <w:basedOn w:val="Normal"/>
     <w:next w:val="BodyText"/>
-    <w:qFormat/>
     <w:pPr>
       <w:keepNext/>
       <w:keepLines/>
@@ -3556,7 +3087,6 @@
   <w:style w:type="paragraph" w:styleId="Bibliography">
     <w:name w:val="Bibliography"/>
     <w:basedOn w:val="Normal"/>
-    <w:qFormat/>
   </w:style>
   <w:style w:type="paragraph" w:styleId="BlockText">
     <w:name w:val="Block Text"/>
@@ -3564,7 +3094,6 @@
     <w:next w:val="BodyText"/>
     <w:uiPriority w:val="9"/>
     <w:unhideWhenUsed/>
-    <w:qFormat/>
     <w:pPr>
       <w:spacing w:before="100" w:after="100"/>
       <w:ind w:left="480" w:right="480"/>
@@ -3575,7 +3104,6 @@
     <w:basedOn w:val="Normal"/>
     <w:uiPriority w:val="9"/>
     <w:unhideWhenUsed/>
-    <w:qFormat/>
   </w:style>
   <w:style w:type="table" w:customStyle="1" w:styleId="Table">
     <w:name w:val="Table"/>
@@ -3599,7 +3127,6 @@
     <w:pPr>
       <w:keepNext/>
       <w:keepLines/>
-      <w:spacing w:after="0"/>
     </w:pPr>
     <w:rPr>
       <w:b/>
@@ -3612,12 +3139,20 @@
   <w:style w:type="paragraph" w:styleId="Caption">
     <w:name w:val="caption"/>
     <w:basedOn w:val="Normal"/>
+    <w:next w:val="Normal"/>
     <w:link w:val="CaptionChar"/>
+    <w:uiPriority w:val="35"/>
+    <w:unhideWhenUsed/>
+    <w:qFormat/>
+    <w:rsid w:val="00AA6EF0"/>
     <w:pPr>
-      <w:spacing w:after="120"/>
+      <w:spacing w:line="240" w:lineRule="auto"/>
     </w:pPr>
     <w:rPr>
-      <w:i/>
+      <w:b/>
+      <w:bCs/>
+      <w:smallCaps/>
+      <w:color w:val="595959" w:themeColor="text1" w:themeTint="A6"/>
     </w:rPr>
   </w:style>
   <w:style w:type="paragraph" w:customStyle="1" w:styleId="TableCaption">
@@ -3646,6 +3181,13 @@
     <w:name w:val="Caption Char"/>
     <w:basedOn w:val="DefaultParagraphFont"/>
     <w:link w:val="Caption"/>
+    <w:uiPriority w:val="35"/>
+    <w:rPr>
+      <w:b/>
+      <w:bCs/>
+      <w:smallCaps/>
+      <w:color w:val="595959" w:themeColor="text1" w:themeTint="A6"/>
+    </w:rPr>
   </w:style>
   <w:style w:type="character" w:customStyle="1" w:styleId="VerbatimChar">
     <w:name w:val="Verbatim Char"/>
@@ -3653,6 +3195,10 @@
     <w:link w:val="SourceCode"/>
     <w:rPr>
       <w:rFonts w:ascii="Consolas" w:hAnsi="Consolas"/>
+      <w:b/>
+      <w:bCs/>
+      <w:smallCaps/>
+      <w:color w:val="595959" w:themeColor="text1" w:themeTint="A6"/>
       <w:sz w:val="22"/>
     </w:rPr>
   </w:style>
@@ -3660,6 +3206,10 @@
     <w:name w:val="footnote reference"/>
     <w:basedOn w:val="CaptionChar"/>
     <w:rPr>
+      <w:b/>
+      <w:bCs/>
+      <w:smallCaps/>
+      <w:color w:val="595959" w:themeColor="text1" w:themeTint="A6"/>
       <w:vertAlign w:val="superscript"/>
     </w:rPr>
   </w:style>
@@ -3667,25 +3217,23 @@
     <w:name w:val="Hyperlink"/>
     <w:basedOn w:val="CaptionChar"/>
     <w:rPr>
+      <w:b/>
+      <w:bCs/>
+      <w:smallCaps/>
       <w:color w:val="4F81BD" w:themeColor="accent1"/>
     </w:rPr>
   </w:style>
   <w:style w:type="paragraph" w:styleId="TOCHeading">
     <w:name w:val="TOC Heading"/>
     <w:basedOn w:val="Heading1"/>
-    <w:next w:val="BodyText"/>
+    <w:next w:val="Normal"/>
     <w:uiPriority w:val="39"/>
     <w:unhideWhenUsed/>
     <w:qFormat/>
+    <w:rsid w:val="00AA6EF0"/>
     <w:pPr>
-      <w:spacing w:before="240" w:line="259" w:lineRule="auto"/>
       <w:outlineLvl w:val="9"/>
     </w:pPr>
-    <w:rPr>
-      <w:b w:val="0"/>
-      <w:bCs w:val="0"/>
-      <w:color w:val="365F91" w:themeColor="accent1" w:themeShade="BF"/>
-    </w:rPr>
   </w:style>
   <w:style w:type="paragraph" w:customStyle="1" w:styleId="SourceCode">
     <w:name w:val="Source Code"/>
@@ -3701,7 +3249,9 @@
     <w:basedOn w:val="VerbatimChar"/>
     <w:rPr>
       <w:rFonts w:ascii="Consolas" w:hAnsi="Consolas"/>
-      <w:b/>
+      <w:b w:val="0"/>
+      <w:bCs/>
+      <w:smallCaps/>
       <w:color w:val="204A87"/>
       <w:sz w:val="22"/>
       <w:shd w:val="clear" w:color="auto" w:fill="F8F8F8"/>
@@ -3712,6 +3262,9 @@
     <w:basedOn w:val="VerbatimChar"/>
     <w:rPr>
       <w:rFonts w:ascii="Consolas" w:hAnsi="Consolas"/>
+      <w:b/>
+      <w:bCs/>
+      <w:smallCaps/>
       <w:color w:val="204A87"/>
       <w:sz w:val="22"/>
       <w:shd w:val="clear" w:color="auto" w:fill="F8F8F8"/>
@@ -3722,6 +3275,9 @@
     <w:basedOn w:val="VerbatimChar"/>
     <w:rPr>
       <w:rFonts w:ascii="Consolas" w:hAnsi="Consolas"/>
+      <w:b/>
+      <w:bCs/>
+      <w:smallCaps/>
       <w:color w:val="0000CF"/>
       <w:sz w:val="22"/>
       <w:shd w:val="clear" w:color="auto" w:fill="F8F8F8"/>
@@ -3732,6 +3288,9 @@
     <w:basedOn w:val="VerbatimChar"/>
     <w:rPr>
       <w:rFonts w:ascii="Consolas" w:hAnsi="Consolas"/>
+      <w:b/>
+      <w:bCs/>
+      <w:smallCaps/>
       <w:color w:val="0000CF"/>
       <w:sz w:val="22"/>
       <w:shd w:val="clear" w:color="auto" w:fill="F8F8F8"/>
@@ -3742,6 +3301,9 @@
     <w:basedOn w:val="VerbatimChar"/>
     <w:rPr>
       <w:rFonts w:ascii="Consolas" w:hAnsi="Consolas"/>
+      <w:b/>
+      <w:bCs/>
+      <w:smallCaps/>
       <w:color w:val="0000CF"/>
       <w:sz w:val="22"/>
       <w:shd w:val="clear" w:color="auto" w:fill="F8F8F8"/>
@@ -3752,6 +3314,9 @@
     <w:basedOn w:val="VerbatimChar"/>
     <w:rPr>
       <w:rFonts w:ascii="Consolas" w:hAnsi="Consolas"/>
+      <w:b/>
+      <w:bCs/>
+      <w:smallCaps/>
       <w:color w:val="000000"/>
       <w:sz w:val="22"/>
       <w:shd w:val="clear" w:color="auto" w:fill="F8F8F8"/>
@@ -3762,6 +3327,9 @@
     <w:basedOn w:val="VerbatimChar"/>
     <w:rPr>
       <w:rFonts w:ascii="Consolas" w:hAnsi="Consolas"/>
+      <w:b/>
+      <w:bCs/>
+      <w:smallCaps/>
       <w:color w:val="4E9A06"/>
       <w:sz w:val="22"/>
       <w:shd w:val="clear" w:color="auto" w:fill="F8F8F8"/>
@@ -3772,6 +3340,9 @@
     <w:basedOn w:val="VerbatimChar"/>
     <w:rPr>
       <w:rFonts w:ascii="Consolas" w:hAnsi="Consolas"/>
+      <w:b/>
+      <w:bCs/>
+      <w:smallCaps/>
       <w:color w:val="000000"/>
       <w:sz w:val="22"/>
       <w:shd w:val="clear" w:color="auto" w:fill="F8F8F8"/>
@@ -3782,6 +3353,9 @@
     <w:basedOn w:val="VerbatimChar"/>
     <w:rPr>
       <w:rFonts w:ascii="Consolas" w:hAnsi="Consolas"/>
+      <w:b/>
+      <w:bCs/>
+      <w:smallCaps/>
       <w:color w:val="4E9A06"/>
       <w:sz w:val="22"/>
       <w:shd w:val="clear" w:color="auto" w:fill="F8F8F8"/>
@@ -3792,6 +3366,9 @@
     <w:basedOn w:val="VerbatimChar"/>
     <w:rPr>
       <w:rFonts w:ascii="Consolas" w:hAnsi="Consolas"/>
+      <w:b/>
+      <w:bCs/>
+      <w:smallCaps/>
       <w:color w:val="4E9A06"/>
       <w:sz w:val="22"/>
       <w:shd w:val="clear" w:color="auto" w:fill="F8F8F8"/>
@@ -3802,6 +3379,9 @@
     <w:basedOn w:val="VerbatimChar"/>
     <w:rPr>
       <w:rFonts w:ascii="Consolas" w:hAnsi="Consolas"/>
+      <w:b/>
+      <w:bCs/>
+      <w:smallCaps/>
       <w:color w:val="4E9A06"/>
       <w:sz w:val="22"/>
       <w:shd w:val="clear" w:color="auto" w:fill="F8F8F8"/>
@@ -3812,6 +3392,10 @@
     <w:basedOn w:val="VerbatimChar"/>
     <w:rPr>
       <w:rFonts w:ascii="Consolas" w:hAnsi="Consolas"/>
+      <w:b/>
+      <w:bCs/>
+      <w:smallCaps/>
+      <w:color w:val="595959" w:themeColor="text1" w:themeTint="A6"/>
       <w:sz w:val="22"/>
       <w:shd w:val="clear" w:color="auto" w:fill="F8F8F8"/>
     </w:rPr>
@@ -3821,7 +3405,10 @@
     <w:basedOn w:val="VerbatimChar"/>
     <w:rPr>
       <w:rFonts w:ascii="Consolas" w:hAnsi="Consolas"/>
+      <w:b/>
+      <w:bCs/>
       <w:i/>
+      <w:smallCaps/>
       <w:color w:val="8F5902"/>
       <w:sz w:val="22"/>
       <w:shd w:val="clear" w:color="auto" w:fill="F8F8F8"/>
@@ -3832,8 +3419,10 @@
     <w:basedOn w:val="VerbatimChar"/>
     <w:rPr>
       <w:rFonts w:ascii="Consolas" w:hAnsi="Consolas"/>
-      <w:b/>
+      <w:b w:val="0"/>
+      <w:bCs/>
       <w:i/>
+      <w:smallCaps/>
       <w:color w:val="8F5902"/>
       <w:sz w:val="22"/>
       <w:shd w:val="clear" w:color="auto" w:fill="F8F8F8"/>
@@ -3844,8 +3433,10 @@
     <w:basedOn w:val="VerbatimChar"/>
     <w:rPr>
       <w:rFonts w:ascii="Consolas" w:hAnsi="Consolas"/>
-      <w:b/>
+      <w:b w:val="0"/>
+      <w:bCs/>
       <w:i/>
+      <w:smallCaps/>
       <w:color w:val="8F5902"/>
       <w:sz w:val="22"/>
       <w:shd w:val="clear" w:color="auto" w:fill="F8F8F8"/>
@@ -3856,8 +3447,10 @@
     <w:basedOn w:val="VerbatimChar"/>
     <w:rPr>
       <w:rFonts w:ascii="Consolas" w:hAnsi="Consolas"/>
-      <w:b/>
+      <w:b w:val="0"/>
+      <w:bCs/>
       <w:i/>
+      <w:smallCaps/>
       <w:color w:val="8F5902"/>
       <w:sz w:val="22"/>
       <w:shd w:val="clear" w:color="auto" w:fill="F8F8F8"/>
@@ -3868,6 +3461,9 @@
     <w:basedOn w:val="VerbatimChar"/>
     <w:rPr>
       <w:rFonts w:ascii="Consolas" w:hAnsi="Consolas"/>
+      <w:b/>
+      <w:bCs/>
+      <w:smallCaps/>
       <w:color w:val="8F5902"/>
       <w:sz w:val="22"/>
       <w:shd w:val="clear" w:color="auto" w:fill="F8F8F8"/>
@@ -3878,6 +3474,9 @@
     <w:basedOn w:val="VerbatimChar"/>
     <w:rPr>
       <w:rFonts w:ascii="Consolas" w:hAnsi="Consolas"/>
+      <w:b/>
+      <w:bCs/>
+      <w:smallCaps/>
       <w:color w:val="000000"/>
       <w:sz w:val="22"/>
       <w:shd w:val="clear" w:color="auto" w:fill="F8F8F8"/>
@@ -3888,6 +3487,9 @@
     <w:basedOn w:val="VerbatimChar"/>
     <w:rPr>
       <w:rFonts w:ascii="Consolas" w:hAnsi="Consolas"/>
+      <w:b/>
+      <w:bCs/>
+      <w:smallCaps/>
       <w:color w:val="000000"/>
       <w:sz w:val="22"/>
       <w:shd w:val="clear" w:color="auto" w:fill="F8F8F8"/>
@@ -3898,7 +3500,9 @@
     <w:basedOn w:val="VerbatimChar"/>
     <w:rPr>
       <w:rFonts w:ascii="Consolas" w:hAnsi="Consolas"/>
-      <w:b/>
+      <w:b w:val="0"/>
+      <w:bCs/>
+      <w:smallCaps/>
       <w:color w:val="204A87"/>
       <w:sz w:val="22"/>
       <w:shd w:val="clear" w:color="auto" w:fill="F8F8F8"/>
@@ -3909,7 +3513,9 @@
     <w:basedOn w:val="VerbatimChar"/>
     <w:rPr>
       <w:rFonts w:ascii="Consolas" w:hAnsi="Consolas"/>
-      <w:b/>
+      <w:b w:val="0"/>
+      <w:bCs/>
+      <w:smallCaps/>
       <w:color w:val="CE5C00"/>
       <w:sz w:val="22"/>
       <w:shd w:val="clear" w:color="auto" w:fill="F8F8F8"/>
@@ -3920,6 +3526,10 @@
     <w:basedOn w:val="VerbatimChar"/>
     <w:rPr>
       <w:rFonts w:ascii="Consolas" w:hAnsi="Consolas"/>
+      <w:b/>
+      <w:bCs/>
+      <w:smallCaps/>
+      <w:color w:val="595959" w:themeColor="text1" w:themeTint="A6"/>
       <w:sz w:val="22"/>
       <w:shd w:val="clear" w:color="auto" w:fill="F8F8F8"/>
     </w:rPr>
@@ -3929,6 +3539,10 @@
     <w:basedOn w:val="VerbatimChar"/>
     <w:rPr>
       <w:rFonts w:ascii="Consolas" w:hAnsi="Consolas"/>
+      <w:b/>
+      <w:bCs/>
+      <w:smallCaps/>
+      <w:color w:val="595959" w:themeColor="text1" w:themeTint="A6"/>
       <w:sz w:val="22"/>
       <w:shd w:val="clear" w:color="auto" w:fill="F8F8F8"/>
     </w:rPr>
@@ -3938,7 +3552,10 @@
     <w:basedOn w:val="VerbatimChar"/>
     <w:rPr>
       <w:rFonts w:ascii="Consolas" w:hAnsi="Consolas"/>
+      <w:b/>
+      <w:bCs/>
       <w:i/>
+      <w:smallCaps/>
       <w:color w:val="8F5902"/>
       <w:sz w:val="22"/>
       <w:shd w:val="clear" w:color="auto" w:fill="F8F8F8"/>
@@ -3949,6 +3566,9 @@
     <w:basedOn w:val="VerbatimChar"/>
     <w:rPr>
       <w:rFonts w:ascii="Consolas" w:hAnsi="Consolas"/>
+      <w:b/>
+      <w:bCs/>
+      <w:smallCaps/>
       <w:color w:val="C4A000"/>
       <w:sz w:val="22"/>
       <w:shd w:val="clear" w:color="auto" w:fill="F8F8F8"/>
@@ -3959,6 +3579,10 @@
     <w:basedOn w:val="VerbatimChar"/>
     <w:rPr>
       <w:rFonts w:ascii="Consolas" w:hAnsi="Consolas"/>
+      <w:b/>
+      <w:bCs/>
+      <w:smallCaps/>
+      <w:color w:val="595959" w:themeColor="text1" w:themeTint="A6"/>
       <w:sz w:val="22"/>
       <w:shd w:val="clear" w:color="auto" w:fill="F8F8F8"/>
     </w:rPr>
@@ -3968,8 +3592,10 @@
     <w:basedOn w:val="VerbatimChar"/>
     <w:rPr>
       <w:rFonts w:ascii="Consolas" w:hAnsi="Consolas"/>
-      <w:b/>
+      <w:b w:val="0"/>
+      <w:bCs/>
       <w:i/>
+      <w:smallCaps/>
       <w:color w:val="8F5902"/>
       <w:sz w:val="22"/>
       <w:shd w:val="clear" w:color="auto" w:fill="F8F8F8"/>
@@ -3980,8 +3606,10 @@
     <w:basedOn w:val="VerbatimChar"/>
     <w:rPr>
       <w:rFonts w:ascii="Consolas" w:hAnsi="Consolas"/>
-      <w:b/>
+      <w:b w:val="0"/>
+      <w:bCs/>
       <w:i/>
+      <w:smallCaps/>
       <w:color w:val="8F5902"/>
       <w:sz w:val="22"/>
       <w:shd w:val="clear" w:color="auto" w:fill="F8F8F8"/>
@@ -3992,6 +3620,9 @@
     <w:basedOn w:val="VerbatimChar"/>
     <w:rPr>
       <w:rFonts w:ascii="Consolas" w:hAnsi="Consolas"/>
+      <w:b/>
+      <w:bCs/>
+      <w:smallCaps/>
       <w:color w:val="EF2929"/>
       <w:sz w:val="22"/>
       <w:shd w:val="clear" w:color="auto" w:fill="F8F8F8"/>
@@ -4002,7 +3633,9 @@
     <w:basedOn w:val="VerbatimChar"/>
     <w:rPr>
       <w:rFonts w:ascii="Consolas" w:hAnsi="Consolas"/>
-      <w:b/>
+      <w:b w:val="0"/>
+      <w:bCs/>
+      <w:smallCaps/>
       <w:color w:val="A40000"/>
       <w:sz w:val="22"/>
       <w:shd w:val="clear" w:color="auto" w:fill="F8F8F8"/>
@@ -4013,16 +3646,342 @@
     <w:basedOn w:val="VerbatimChar"/>
     <w:rPr>
       <w:rFonts w:ascii="Consolas" w:hAnsi="Consolas"/>
+      <w:b/>
+      <w:bCs/>
+      <w:smallCaps/>
+      <w:color w:val="595959" w:themeColor="text1" w:themeTint="A6"/>
       <w:sz w:val="22"/>
       <w:shd w:val="clear" w:color="auto" w:fill="F8F8F8"/>
     </w:rPr>
   </w:style>
-  <w:style w:type="character" w:styleId="LineNumber">
-    <w:name w:val="line number"/>
+  <w:style w:type="character" w:customStyle="1" w:styleId="Heading1Char">
+    <w:name w:val="Heading 1 Char"/>
     <w:basedOn w:val="DefaultParagraphFont"/>
-    <w:semiHidden/>
-    <w:unhideWhenUsed/>
-    <w:rsid w:val="00FB1090"/>
+    <w:link w:val="Heading1"/>
+    <w:uiPriority w:val="9"/>
+    <w:rsid w:val="00B13AAA"/>
+    <w:rPr>
+      <w:rFonts w:asciiTheme="majorHAnsi" w:eastAsiaTheme="majorEastAsia" w:hAnsiTheme="majorHAnsi" w:cstheme="majorBidi"/>
+      <w:caps/>
+      <w:sz w:val="28"/>
+      <w:szCs w:val="36"/>
+    </w:rPr>
+  </w:style>
+  <w:style w:type="character" w:customStyle="1" w:styleId="Heading2Char">
+    <w:name w:val="Heading 2 Char"/>
+    <w:basedOn w:val="DefaultParagraphFont"/>
+    <w:link w:val="Heading2"/>
+    <w:uiPriority w:val="9"/>
+    <w:rsid w:val="00B13AAA"/>
+    <w:rPr>
+      <w:rFonts w:asciiTheme="majorHAnsi" w:eastAsiaTheme="majorEastAsia" w:hAnsiTheme="majorHAnsi" w:cstheme="majorBidi"/>
+      <w:caps/>
+      <w:sz w:val="24"/>
+      <w:szCs w:val="28"/>
+    </w:rPr>
+  </w:style>
+  <w:style w:type="character" w:customStyle="1" w:styleId="Heading3Char">
+    <w:name w:val="Heading 3 Char"/>
+    <w:basedOn w:val="DefaultParagraphFont"/>
+    <w:link w:val="Heading3"/>
+    <w:uiPriority w:val="9"/>
+    <w:rsid w:val="00AA6EF0"/>
+    <w:rPr>
+      <w:rFonts w:asciiTheme="majorHAnsi" w:eastAsiaTheme="majorEastAsia" w:hAnsiTheme="majorHAnsi" w:cstheme="majorBidi"/>
+      <w:smallCaps/>
+      <w:sz w:val="28"/>
+      <w:szCs w:val="28"/>
+    </w:rPr>
+  </w:style>
+  <w:style w:type="character" w:customStyle="1" w:styleId="Heading4Char">
+    <w:name w:val="Heading 4 Char"/>
+    <w:basedOn w:val="DefaultParagraphFont"/>
+    <w:link w:val="Heading4"/>
+    <w:uiPriority w:val="9"/>
+    <w:rsid w:val="00AA6EF0"/>
+    <w:rPr>
+      <w:rFonts w:asciiTheme="majorHAnsi" w:eastAsiaTheme="majorEastAsia" w:hAnsiTheme="majorHAnsi" w:cstheme="majorBidi"/>
+      <w:caps/>
+    </w:rPr>
+  </w:style>
+  <w:style w:type="character" w:customStyle="1" w:styleId="Heading5Char">
+    <w:name w:val="Heading 5 Char"/>
+    <w:basedOn w:val="DefaultParagraphFont"/>
+    <w:link w:val="Heading5"/>
+    <w:uiPriority w:val="9"/>
+    <w:rsid w:val="00AA6EF0"/>
+    <w:rPr>
+      <w:rFonts w:asciiTheme="majorHAnsi" w:eastAsiaTheme="majorEastAsia" w:hAnsiTheme="majorHAnsi" w:cstheme="majorBidi"/>
+      <w:i/>
+      <w:iCs/>
+      <w:caps/>
+    </w:rPr>
+  </w:style>
+  <w:style w:type="character" w:customStyle="1" w:styleId="Heading6Char">
+    <w:name w:val="Heading 6 Char"/>
+    <w:basedOn w:val="DefaultParagraphFont"/>
+    <w:link w:val="Heading6"/>
+    <w:uiPriority w:val="9"/>
+    <w:rsid w:val="00AA6EF0"/>
+    <w:rPr>
+      <w:rFonts w:asciiTheme="majorHAnsi" w:eastAsiaTheme="majorEastAsia" w:hAnsiTheme="majorHAnsi" w:cstheme="majorBidi"/>
+      <w:b/>
+      <w:bCs/>
+      <w:caps/>
+      <w:color w:val="262626" w:themeColor="text1" w:themeTint="D9"/>
+      <w:sz w:val="20"/>
+      <w:szCs w:val="20"/>
+    </w:rPr>
+  </w:style>
+  <w:style w:type="character" w:customStyle="1" w:styleId="Heading7Char">
+    <w:name w:val="Heading 7 Char"/>
+    <w:basedOn w:val="DefaultParagraphFont"/>
+    <w:link w:val="Heading7"/>
+    <w:uiPriority w:val="9"/>
+    <w:rsid w:val="00AA6EF0"/>
+    <w:rPr>
+      <w:rFonts w:asciiTheme="majorHAnsi" w:eastAsiaTheme="majorEastAsia" w:hAnsiTheme="majorHAnsi" w:cstheme="majorBidi"/>
+      <w:b/>
+      <w:bCs/>
+      <w:i/>
+      <w:iCs/>
+      <w:caps/>
+      <w:color w:val="262626" w:themeColor="text1" w:themeTint="D9"/>
+      <w:sz w:val="20"/>
+      <w:szCs w:val="20"/>
+    </w:rPr>
+  </w:style>
+  <w:style w:type="character" w:customStyle="1" w:styleId="Heading8Char">
+    <w:name w:val="Heading 8 Char"/>
+    <w:basedOn w:val="DefaultParagraphFont"/>
+    <w:link w:val="Heading8"/>
+    <w:uiPriority w:val="9"/>
+    <w:rsid w:val="00AA6EF0"/>
+    <w:rPr>
+      <w:rFonts w:asciiTheme="majorHAnsi" w:eastAsiaTheme="majorEastAsia" w:hAnsiTheme="majorHAnsi" w:cstheme="majorBidi"/>
+      <w:b/>
+      <w:bCs/>
+      <w:caps/>
+      <w:color w:val="7F7F7F" w:themeColor="text1" w:themeTint="80"/>
+      <w:sz w:val="20"/>
+      <w:szCs w:val="20"/>
+    </w:rPr>
+  </w:style>
+  <w:style w:type="character" w:customStyle="1" w:styleId="Heading9Char">
+    <w:name w:val="Heading 9 Char"/>
+    <w:basedOn w:val="DefaultParagraphFont"/>
+    <w:link w:val="Heading9"/>
+    <w:uiPriority w:val="9"/>
+    <w:rsid w:val="00AA6EF0"/>
+    <w:rPr>
+      <w:rFonts w:asciiTheme="majorHAnsi" w:eastAsiaTheme="majorEastAsia" w:hAnsiTheme="majorHAnsi" w:cstheme="majorBidi"/>
+      <w:b/>
+      <w:bCs/>
+      <w:i/>
+      <w:iCs/>
+      <w:caps/>
+      <w:color w:val="7F7F7F" w:themeColor="text1" w:themeTint="80"/>
+      <w:sz w:val="20"/>
+      <w:szCs w:val="20"/>
+    </w:rPr>
+  </w:style>
+  <w:style w:type="character" w:customStyle="1" w:styleId="TitleChar">
+    <w:name w:val="Title Char"/>
+    <w:basedOn w:val="DefaultParagraphFont"/>
+    <w:link w:val="Title"/>
+    <w:uiPriority w:val="10"/>
+    <w:rsid w:val="00B13AAA"/>
+    <w:rPr>
+      <w:rFonts w:asciiTheme="majorHAnsi" w:eastAsiaTheme="majorEastAsia" w:hAnsiTheme="majorHAnsi" w:cstheme="majorBidi"/>
+      <w:caps/>
+      <w:color w:val="404040" w:themeColor="text1" w:themeTint="BF"/>
+      <w:spacing w:val="-10"/>
+      <w:sz w:val="32"/>
+      <w:szCs w:val="72"/>
+    </w:rPr>
+  </w:style>
+  <w:style w:type="character" w:customStyle="1" w:styleId="SubtitleChar">
+    <w:name w:val="Subtitle Char"/>
+    <w:basedOn w:val="DefaultParagraphFont"/>
+    <w:link w:val="Subtitle"/>
+    <w:uiPriority w:val="11"/>
+    <w:rsid w:val="00AA6EF0"/>
+    <w:rPr>
+      <w:rFonts w:asciiTheme="majorHAnsi" w:eastAsiaTheme="majorEastAsia" w:hAnsiTheme="majorHAnsi" w:cstheme="majorBidi"/>
+      <w:smallCaps/>
+      <w:color w:val="595959" w:themeColor="text1" w:themeTint="A6"/>
+      <w:sz w:val="28"/>
+      <w:szCs w:val="28"/>
+    </w:rPr>
+  </w:style>
+  <w:style w:type="character" w:styleId="Strong">
+    <w:name w:val="Strong"/>
+    <w:basedOn w:val="DefaultParagraphFont"/>
+    <w:uiPriority w:val="22"/>
+    <w:qFormat/>
+    <w:rsid w:val="00AA6EF0"/>
+    <w:rPr>
+      <w:b/>
+      <w:bCs/>
+    </w:rPr>
+  </w:style>
+  <w:style w:type="character" w:styleId="Emphasis">
+    <w:name w:val="Emphasis"/>
+    <w:basedOn w:val="DefaultParagraphFont"/>
+    <w:uiPriority w:val="20"/>
+    <w:qFormat/>
+    <w:rsid w:val="00AA6EF0"/>
+    <w:rPr>
+      <w:i/>
+      <w:iCs/>
+    </w:rPr>
+  </w:style>
+  <w:style w:type="paragraph" w:styleId="NoSpacing">
+    <w:name w:val="No Spacing"/>
+    <w:uiPriority w:val="1"/>
+    <w:qFormat/>
+    <w:rsid w:val="00AA6EF0"/>
+    <w:pPr>
+      <w:spacing w:after="0" w:line="240" w:lineRule="auto"/>
+    </w:pPr>
+  </w:style>
+  <w:style w:type="paragraph" w:styleId="ListParagraph">
+    <w:name w:val="List Paragraph"/>
+    <w:basedOn w:val="Normal"/>
+    <w:uiPriority w:val="34"/>
+    <w:qFormat/>
+    <w:rsid w:val="002A0E55"/>
+    <w:pPr>
+      <w:ind w:left="720"/>
+      <w:contextualSpacing/>
+    </w:pPr>
+  </w:style>
+  <w:style w:type="paragraph" w:styleId="Quote">
+    <w:name w:val="Quote"/>
+    <w:basedOn w:val="Normal"/>
+    <w:next w:val="Normal"/>
+    <w:link w:val="QuoteChar"/>
+    <w:uiPriority w:val="29"/>
+    <w:qFormat/>
+    <w:rsid w:val="00AA6EF0"/>
+    <w:pPr>
+      <w:spacing w:before="160" w:line="240" w:lineRule="auto"/>
+      <w:ind w:left="720" w:right="720"/>
+    </w:pPr>
+    <w:rPr>
+      <w:rFonts w:asciiTheme="majorHAnsi" w:eastAsiaTheme="majorEastAsia" w:hAnsiTheme="majorHAnsi" w:cstheme="majorBidi"/>
+      <w:sz w:val="25"/>
+      <w:szCs w:val="25"/>
+    </w:rPr>
+  </w:style>
+  <w:style w:type="character" w:customStyle="1" w:styleId="QuoteChar">
+    <w:name w:val="Quote Char"/>
+    <w:basedOn w:val="DefaultParagraphFont"/>
+    <w:link w:val="Quote"/>
+    <w:uiPriority w:val="29"/>
+    <w:rsid w:val="00AA6EF0"/>
+    <w:rPr>
+      <w:rFonts w:asciiTheme="majorHAnsi" w:eastAsiaTheme="majorEastAsia" w:hAnsiTheme="majorHAnsi" w:cstheme="majorBidi"/>
+      <w:sz w:val="25"/>
+      <w:szCs w:val="25"/>
+    </w:rPr>
+  </w:style>
+  <w:style w:type="paragraph" w:styleId="IntenseQuote">
+    <w:name w:val="Intense Quote"/>
+    <w:basedOn w:val="Normal"/>
+    <w:next w:val="Normal"/>
+    <w:link w:val="IntenseQuoteChar"/>
+    <w:uiPriority w:val="30"/>
+    <w:qFormat/>
+    <w:rsid w:val="00AA6EF0"/>
+    <w:pPr>
+      <w:spacing w:before="280" w:after="280" w:line="240" w:lineRule="auto"/>
+      <w:ind w:left="1080" w:right="1080"/>
+      <w:jc w:val="center"/>
+    </w:pPr>
+    <w:rPr>
+      <w:color w:val="404040" w:themeColor="text1" w:themeTint="BF"/>
+      <w:sz w:val="32"/>
+      <w:szCs w:val="32"/>
+    </w:rPr>
+  </w:style>
+  <w:style w:type="character" w:customStyle="1" w:styleId="IntenseQuoteChar">
+    <w:name w:val="Intense Quote Char"/>
+    <w:basedOn w:val="DefaultParagraphFont"/>
+    <w:link w:val="IntenseQuote"/>
+    <w:uiPriority w:val="30"/>
+    <w:rsid w:val="00AA6EF0"/>
+    <w:rPr>
+      <w:color w:val="404040" w:themeColor="text1" w:themeTint="BF"/>
+      <w:sz w:val="32"/>
+      <w:szCs w:val="32"/>
+    </w:rPr>
+  </w:style>
+  <w:style w:type="character" w:styleId="SubtleEmphasis">
+    <w:name w:val="Subtle Emphasis"/>
+    <w:basedOn w:val="DefaultParagraphFont"/>
+    <w:uiPriority w:val="19"/>
+    <w:qFormat/>
+    <w:rsid w:val="00AA6EF0"/>
+    <w:rPr>
+      <w:i/>
+      <w:iCs/>
+      <w:color w:val="595959" w:themeColor="text1" w:themeTint="A6"/>
+    </w:rPr>
+  </w:style>
+  <w:style w:type="character" w:styleId="IntenseEmphasis">
+    <w:name w:val="Intense Emphasis"/>
+    <w:basedOn w:val="DefaultParagraphFont"/>
+    <w:uiPriority w:val="21"/>
+    <w:qFormat/>
+    <w:rsid w:val="00AA6EF0"/>
+    <w:rPr>
+      <w:b/>
+      <w:bCs/>
+      <w:i/>
+      <w:iCs/>
+    </w:rPr>
+  </w:style>
+  <w:style w:type="character" w:styleId="SubtleReference">
+    <w:name w:val="Subtle Reference"/>
+    <w:basedOn w:val="DefaultParagraphFont"/>
+    <w:uiPriority w:val="31"/>
+    <w:qFormat/>
+    <w:rsid w:val="00AA6EF0"/>
+    <w:rPr>
+      <w:smallCaps/>
+      <w:color w:val="404040" w:themeColor="text1" w:themeTint="BF"/>
+      <w:u w:val="single" w:color="7F7F7F" w:themeColor="text1" w:themeTint="80"/>
+    </w:rPr>
+  </w:style>
+  <w:style w:type="character" w:styleId="IntenseReference">
+    <w:name w:val="Intense Reference"/>
+    <w:basedOn w:val="DefaultParagraphFont"/>
+    <w:uiPriority w:val="32"/>
+    <w:qFormat/>
+    <w:rsid w:val="00AA6EF0"/>
+    <w:rPr>
+      <w:b/>
+      <w:bCs/>
+      <w:caps w:val="0"/>
+      <w:smallCaps/>
+      <w:color w:val="auto"/>
+      <w:spacing w:val="3"/>
+      <w:u w:val="single"/>
+    </w:rPr>
+  </w:style>
+  <w:style w:type="character" w:styleId="BookTitle">
+    <w:name w:val="Book Title"/>
+    <w:basedOn w:val="DefaultParagraphFont"/>
+    <w:uiPriority w:val="33"/>
+    <w:qFormat/>
+    <w:rsid w:val="00AA6EF0"/>
+    <w:rPr>
+      <w:b/>
+      <w:bCs/>
+      <w:smallCaps/>
+      <w:spacing w:val="7"/>
+    </w:rPr>
   </w:style>
 </w:styles>
 </file>

</xml_diff>